<commit_message>
Añadiendo info en propósito, organización, herramientas
</commit_message>
<xml_diff>
--- a/BO/Librería de Trabajo/Gestión de Proyecto/BO_PGCS.docx
+++ b/BO/Librería de Trabajo/Gestión de Proyecto/BO_PGCS.docx
@@ -1,6 +1,6 @@
 
 <file path=word/document.xml><?xml version="1.0" encoding="utf-8"?>
-<w:document xmlns:wpc="http://schemas.microsoft.com/office/word/2010/wordprocessingCanvas" xmlns:mc="http://schemas.openxmlformats.org/markup-compatibility/2006" xmlns:o="urn:schemas-microsoft-com:office:office" xmlns:r="http://schemas.openxmlformats.org/officeDocument/2006/relationships" xmlns:m="http://schemas.openxmlformats.org/officeDocument/2006/math" xmlns:v="urn:schemas-microsoft-com:vml" xmlns:wp14="http://schemas.microsoft.com/office/word/2010/wordprocessingDrawing" xmlns:wp="http://schemas.openxmlformats.org/drawingml/2006/wordprocessingDrawing" xmlns:w10="urn:schemas-microsoft-com:office:word" xmlns:w="http://schemas.openxmlformats.org/wordprocessingml/2006/main" xmlns:w14="http://schemas.microsoft.com/office/word/2010/wordml" xmlns:w15="http://schemas.microsoft.com/office/word/2012/wordml" xmlns:wpg="http://schemas.microsoft.com/office/word/2010/wordprocessingGroup" xmlns:wpi="http://schemas.microsoft.com/office/word/2010/wordprocessingInk" xmlns:wne="http://schemas.microsoft.com/office/word/2006/wordml" xmlns:wps="http://schemas.microsoft.com/office/word/2010/wordprocessingShape" mc:Ignorable="w14 w15 wp14">
+<w:document xmlns:wpc="http://schemas.microsoft.com/office/word/2010/wordprocessingCanvas" xmlns:mc="http://schemas.openxmlformats.org/markup-compatibility/2006" xmlns:o="urn:schemas-microsoft-com:office:office" xmlns:r="http://schemas.openxmlformats.org/officeDocument/2006/relationships" xmlns:m="http://schemas.openxmlformats.org/officeDocument/2006/math" xmlns:v="urn:schemas-microsoft-com:vml" xmlns:wp14="http://schemas.microsoft.com/office/word/2010/wordprocessingDrawing" xmlns:wp="http://schemas.openxmlformats.org/drawingml/2006/wordprocessingDrawing" xmlns:w10="urn:schemas-microsoft-com:office:word" xmlns:w="http://schemas.openxmlformats.org/wordprocessingml/2006/main" xmlns:w14="http://schemas.microsoft.com/office/word/2010/wordml" xmlns:wpg="http://schemas.microsoft.com/office/word/2010/wordprocessingGroup" xmlns:wpi="http://schemas.microsoft.com/office/word/2010/wordprocessingInk" xmlns:wne="http://schemas.microsoft.com/office/word/2006/wordml" xmlns:wps="http://schemas.microsoft.com/office/word/2010/wordprocessingShape" mc:Ignorable="w14 wp14">
   <w:body>
     <w:p>
       <w:pPr>
@@ -85,15 +85,51 @@
           <w:sz w:val="22"/>
           <w:szCs w:val="22"/>
         </w:rPr>
-        <w:t xml:space="preserve"> (no como punto).</w:t>
-      </w:r>
+        <w:t xml:space="preserve"> (no como punto)</w:t>
+      </w:r>
+      <w:proofErr w:type="gramStart"/>
       <w:r>
         <w:rPr>
           <w:rFonts w:ascii="Arial" w:hAnsi="Arial" w:cs="Arial"/>
           <w:sz w:val="22"/>
           <w:szCs w:val="22"/>
         </w:rPr>
-        <w:t>(ver como esta actualamente la empresa si tenemos algún alojamiento en servidores)</w:t>
+        <w:t>.</w:t>
+      </w:r>
+      <w:r>
+        <w:rPr>
+          <w:rFonts w:ascii="Arial" w:hAnsi="Arial" w:cs="Arial"/>
+          <w:sz w:val="22"/>
+          <w:szCs w:val="22"/>
+        </w:rPr>
+        <w:t>(</w:t>
+      </w:r>
+      <w:proofErr w:type="gramEnd"/>
+      <w:r>
+        <w:rPr>
+          <w:rFonts w:ascii="Arial" w:hAnsi="Arial" w:cs="Arial"/>
+          <w:sz w:val="22"/>
+          <w:szCs w:val="22"/>
+        </w:rPr>
+        <w:t xml:space="preserve">ver como esta </w:t>
+      </w:r>
+      <w:proofErr w:type="spellStart"/>
+      <w:r>
+        <w:rPr>
+          <w:rFonts w:ascii="Arial" w:hAnsi="Arial" w:cs="Arial"/>
+          <w:sz w:val="22"/>
+          <w:szCs w:val="22"/>
+        </w:rPr>
+        <w:t>actualamente</w:t>
+      </w:r>
+      <w:proofErr w:type="spellEnd"/>
+      <w:r>
+        <w:rPr>
+          <w:rFonts w:ascii="Arial" w:hAnsi="Arial" w:cs="Arial"/>
+          <w:sz w:val="22"/>
+          <w:szCs w:val="22"/>
+        </w:rPr>
+        <w:t xml:space="preserve"> la empresa si tenemos algún alojamiento en servidores)</w:t>
       </w:r>
     </w:p>
     <w:p>
@@ -109,15 +145,33 @@
           <w:rFonts w:ascii="Arial" w:hAnsi="Arial" w:cs="Arial"/>
           <w:szCs w:val="22"/>
         </w:rPr>
-        <w:t>BO Alpha</w:t>
-      </w:r>
-      <w:r>
-        <w:rPr>
-          <w:rFonts w:ascii="Arial" w:hAnsi="Arial" w:cs="Arial"/>
-          <w:szCs w:val="22"/>
-        </w:rPr>
-        <w:t xml:space="preserve"> Bussines</w:t>
-      </w:r>
+        <w:t xml:space="preserve">BO </w:t>
+      </w:r>
+      <w:proofErr w:type="spellStart"/>
+      <w:r>
+        <w:rPr>
+          <w:rFonts w:ascii="Arial" w:hAnsi="Arial" w:cs="Arial"/>
+          <w:szCs w:val="22"/>
+        </w:rPr>
+        <w:t>Alpha</w:t>
+      </w:r>
+      <w:proofErr w:type="spellEnd"/>
+      <w:r>
+        <w:rPr>
+          <w:rFonts w:ascii="Arial" w:hAnsi="Arial" w:cs="Arial"/>
+          <w:szCs w:val="22"/>
+        </w:rPr>
+        <w:t xml:space="preserve"> </w:t>
+      </w:r>
+      <w:proofErr w:type="spellStart"/>
+      <w:r>
+        <w:rPr>
+          <w:rFonts w:ascii="Arial" w:hAnsi="Arial" w:cs="Arial"/>
+          <w:szCs w:val="22"/>
+        </w:rPr>
+        <w:t>Bussines</w:t>
+      </w:r>
+      <w:proofErr w:type="spellEnd"/>
       <w:r>
         <w:rPr>
           <w:rFonts w:ascii="Arial" w:hAnsi="Arial" w:cs="Arial"/>
@@ -166,14 +220,6 @@
         <w:t>Propósito</w:t>
       </w:r>
       <w:bookmarkEnd w:id="2"/>
-      <w:r>
-        <w:rPr>
-          <w:rFonts w:ascii="Arial" w:hAnsi="Arial" w:cs="Arial"/>
-          <w:sz w:val="22"/>
-          <w:szCs w:val="22"/>
-        </w:rPr>
-        <w:t>(como esta la empresa con respecto a sus documentos, elementos , versión de documentos)</w:t>
-      </w:r>
     </w:p>
     <w:p>
       <w:pPr>
@@ -190,6 +236,54 @@
         </w:rPr>
         <w:t>El propósito de este plan es permitir identificar y controlar los cambios realizados en los proyectos de software a través de su ciclo de vida. Lo cual asegurará la integridad y disponibilidad de los proyectos en su versión más estable, para evitar pérdidas y retrasos en la entrega de nuestras soluciones y brindar una imagen solida a nuestros clientes</w:t>
       </w:r>
+      <w:r>
+        <w:rPr>
+          <w:rFonts w:ascii="Arial" w:hAnsi="Arial" w:cs="Arial"/>
+          <w:szCs w:val="22"/>
+        </w:rPr>
+        <w:t>.</w:t>
+      </w:r>
+    </w:p>
+    <w:p>
+      <w:pPr>
+        <w:jc w:val="both"/>
+        <w:rPr>
+          <w:rFonts w:ascii="Arial" w:hAnsi="Arial" w:cs="Arial"/>
+          <w:szCs w:val="22"/>
+        </w:rPr>
+      </w:pPr>
+      <w:r>
+        <w:rPr>
+          <w:rFonts w:ascii="Arial" w:hAnsi="Arial" w:cs="Arial"/>
+          <w:szCs w:val="22"/>
+        </w:rPr>
+        <w:t>Establecer procedimientos y políticas que nos permita la definición e identificación de ítems, el control de cambios, asignación de responsabilidades por roles e integridad en la entrega de elementos.</w:t>
+      </w:r>
+    </w:p>
+    <w:p>
+      <w:pPr>
+        <w:jc w:val="both"/>
+        <w:rPr>
+          <w:rFonts w:ascii="Arial" w:hAnsi="Arial" w:cs="Arial"/>
+          <w:szCs w:val="22"/>
+        </w:rPr>
+      </w:pPr>
+      <w:r>
+        <w:rPr>
+          <w:rFonts w:ascii="Arial" w:hAnsi="Arial" w:cs="Arial"/>
+          <w:szCs w:val="22"/>
+        </w:rPr>
+        <w:t>Aquí se definen tanto los productos que se pondrán bajo control de configuración como los procedimientos que deben ser seguidos por los integrantes del equipo de proyecto.</w:t>
+      </w:r>
+    </w:p>
+    <w:p>
+      <w:pPr>
+        <w:jc w:val="both"/>
+        <w:rPr>
+          <w:rFonts w:ascii="Arial" w:hAnsi="Arial" w:cs="Arial"/>
+          <w:szCs w:val="22"/>
+        </w:rPr>
+      </w:pPr>
     </w:p>
     <w:p>
       <w:pPr>
@@ -206,6 +300,7 @@
         </w:rPr>
       </w:pPr>
       <w:bookmarkStart w:id="3" w:name="_Toc436238186"/>
+      <w:proofErr w:type="gramStart"/>
       <w:r>
         <w:rPr>
           <w:rFonts w:ascii="Arial" w:hAnsi="Arial" w:cs="Arial"/>
@@ -221,7 +316,16 @@
           <w:sz w:val="22"/>
           <w:szCs w:val="22"/>
         </w:rPr>
-        <w:t>(también para los de mantenimiento)</w:t>
+        <w:t>(</w:t>
+      </w:r>
+      <w:proofErr w:type="gramEnd"/>
+      <w:r>
+        <w:rPr>
+          <w:rFonts w:ascii="Arial" w:hAnsi="Arial" w:cs="Arial"/>
+          <w:sz w:val="22"/>
+          <w:szCs w:val="22"/>
+        </w:rPr>
+        <w:t>también para los de mantenimiento)</w:t>
       </w:r>
     </w:p>
     <w:p>
@@ -455,52 +559,255 @@
         </w:rPr>
         <w:t xml:space="preserve"> </w:t>
       </w:r>
-      <w:r>
-        <w:rPr>
-          <w:rFonts w:ascii="Arial" w:hAnsi="Arial" w:cs="Arial"/>
+    </w:p>
+    <w:p>
+      <w:pPr>
+        <w:pStyle w:val="Ttulo3"/>
+        <w:ind w:left="360"/>
+        <w:jc w:val="both"/>
+        <w:rPr>
+          <w:rFonts w:ascii="Arial" w:hAnsi="Arial" w:cs="Arial"/>
+          <w:b w:val="0"/>
           <w:sz w:val="22"/>
           <w:szCs w:val="22"/>
         </w:rPr>
-        <w:t>(como estas etapas se relacionan con el comportamiento del software)</w:t>
-      </w:r>
-    </w:p>
-    <w:p>
-      <w:pPr>
+      </w:pPr>
+      <w:bookmarkStart w:id="7" w:name="_Toc436238190"/>
+      <w:r>
+        <w:rPr>
+          <w:rFonts w:ascii="Arial" w:hAnsi="Arial" w:cs="Arial"/>
+          <w:b w:val="0"/>
+          <w:sz w:val="22"/>
+          <w:szCs w:val="22"/>
+        </w:rPr>
+        <w:t>Para la organización del proceso de Gestión de la Configuración de Software nos basamos en el estándar del ciclo de vida del software estipulado en el  ISO/IEC 12207.</w:t>
+      </w:r>
+    </w:p>
+    <w:p>
+      <w:pPr>
+        <w:pStyle w:val="Ttulo3"/>
+        <w:ind w:left="360"/>
         <w:jc w:val="both"/>
         <w:rPr>
           <w:rFonts w:ascii="Arial" w:hAnsi="Arial" w:cs="Arial"/>
-          <w:szCs w:val="22"/>
-        </w:rPr>
-      </w:pPr>
-      <w:r>
-        <w:rPr>
-          <w:rFonts w:ascii="Arial" w:hAnsi="Arial" w:cs="Arial"/>
-          <w:szCs w:val="22"/>
-        </w:rPr>
-        <w:t>El planeamiento de la Gestión de la SCM va de la mano con la Gestión de un proyecto por el hecho de establecer el cronograma donde las fechas se establezcan de acuerdo al proyecto. La Identificación de la SCM se desarrolla en todas las actividades del Proyecto en la identificación de los ítems (documentos, ejecutables, etc...). El control de la SCM también se desarrolla en todas las actividades del proyecto para controlar los artefactos y sus constantes cambios. Igualmente la contabilidad aplicada en la SCM. La Auditoria de la SCM presente en todas las actividades de la Gestión de la Configuración para verificar el cumplimiento correcto de lo establecido. Por último la Gestión y Entrega de los Releases del Software finalizando la implementación y con las pruebas reali</w:t>
-      </w:r>
-      <w:r>
-        <w:rPr>
-          <w:rFonts w:ascii="Arial" w:hAnsi="Arial" w:cs="Arial"/>
-          <w:szCs w:val="22"/>
-        </w:rPr>
-        <w:t>zadas para su posterior release</w:t>
-      </w:r>
-      <w:r>
-        <w:rPr>
-          <w:rFonts w:ascii="Arial" w:hAnsi="Arial" w:cs="Arial"/>
-          <w:szCs w:val="22"/>
-        </w:rPr>
-        <w:t>.</w:t>
-      </w:r>
-    </w:p>
+          <w:b w:val="0"/>
+          <w:sz w:val="22"/>
+          <w:szCs w:val="22"/>
+        </w:rPr>
+      </w:pPr>
+      <w:r>
+        <w:rPr>
+          <w:rFonts w:ascii="Arial" w:hAnsi="Arial" w:cs="Arial"/>
+          <w:b w:val="0"/>
+          <w:sz w:val="22"/>
+          <w:szCs w:val="22"/>
+        </w:rPr>
+        <w:t xml:space="preserve">Es la estructura técnica con la cual trabajaremos perteneciente a la gestión de proyecto y que participará conjuntamente con la implementación de actividades de  la SCM como se muestra en la figura a continuación: </w:t>
+      </w:r>
+    </w:p>
+    <w:p/>
+    <w:p/>
     <w:p>
       <w:pPr>
         <w:pStyle w:val="Ttulo3"/>
+        <w:jc w:val="both"/>
+        <w:rPr>
+          <w:rFonts w:ascii="Arial" w:hAnsi="Arial" w:cs="Arial"/>
+          <w:b w:val="0"/>
+          <w:sz w:val="22"/>
+          <w:szCs w:val="22"/>
+        </w:rPr>
+      </w:pPr>
+    </w:p>
+    <w:p>
+      <w:pPr>
+        <w:pStyle w:val="Ttulo3"/>
+        <w:ind w:left="360"/>
+        <w:jc w:val="both"/>
+        <w:rPr>
+          <w:i/>
+          <w:sz w:val="22"/>
+          <w:szCs w:val="22"/>
+        </w:rPr>
+      </w:pPr>
+      <w:r>
+        <w:rPr>
+          <w:noProof/>
+          <w:sz w:val="22"/>
+          <w:szCs w:val="22"/>
+          <w:lang w:val="es-PE" w:eastAsia="es-PE"/>
+        </w:rPr>
+        <w:drawing>
+          <wp:anchor distT="0" distB="0" distL="114300" distR="114300" simplePos="0" relativeHeight="251659264" behindDoc="1" locked="0" layoutInCell="1" allowOverlap="1" wp14:anchorId="3B14ECA7" wp14:editId="2CC7A08E">
+            <wp:simplePos x="0" y="0"/>
+            <wp:positionH relativeFrom="column">
+              <wp:posOffset>415290</wp:posOffset>
+            </wp:positionH>
+            <wp:positionV relativeFrom="paragraph">
+              <wp:posOffset>-564515</wp:posOffset>
+            </wp:positionV>
+            <wp:extent cx="4943475" cy="2924175"/>
+            <wp:effectExtent l="228600" t="228600" r="219075" b="219075"/>
+            <wp:wrapTight wrapText="bothSides">
+              <wp:wrapPolygon edited="0">
+                <wp:start x="-250" y="-1689"/>
+                <wp:lineTo x="-999" y="-1407"/>
+                <wp:lineTo x="-999" y="21248"/>
+                <wp:lineTo x="-333" y="22937"/>
+                <wp:lineTo x="-250" y="23218"/>
+                <wp:lineTo x="21808" y="23218"/>
+                <wp:lineTo x="21891" y="22937"/>
+                <wp:lineTo x="22557" y="21248"/>
+                <wp:lineTo x="22557" y="844"/>
+                <wp:lineTo x="21891" y="-1266"/>
+                <wp:lineTo x="21808" y="-1689"/>
+                <wp:lineTo x="-250" y="-1689"/>
+              </wp:wrapPolygon>
+            </wp:wrapTight>
+            <wp:docPr id="2" name="0 Imagen"/>
+            <wp:cNvGraphicFramePr>
+              <a:graphicFrameLocks xmlns:a="http://schemas.openxmlformats.org/drawingml/2006/main" noChangeAspect="1"/>
+            </wp:cNvGraphicFramePr>
+            <a:graphic xmlns:a="http://schemas.openxmlformats.org/drawingml/2006/main">
+              <a:graphicData uri="http://schemas.openxmlformats.org/drawingml/2006/picture">
+                <pic:pic xmlns:pic="http://schemas.openxmlformats.org/drawingml/2006/picture">
+                  <pic:nvPicPr>
+                    <pic:cNvPr id="0" name="curso-ingeniera-de-software-parte-i-16-728.jpg"/>
+                    <pic:cNvPicPr/>
+                  </pic:nvPicPr>
+                  <pic:blipFill>
+                    <a:blip r:embed="rId8">
+                      <a:extLst>
+                        <a:ext uri="{28A0092B-C50C-407E-A947-70E740481C1C}">
+                          <a14:useLocalDpi xmlns:a14="http://schemas.microsoft.com/office/drawing/2010/main" val="0"/>
+                        </a:ext>
+                      </a:extLst>
+                    </a:blip>
+                    <a:stretch>
+                      <a:fillRect/>
+                    </a:stretch>
+                  </pic:blipFill>
+                  <pic:spPr>
+                    <a:xfrm>
+                      <a:off x="0" y="0"/>
+                      <a:ext cx="4943475" cy="2924175"/>
+                    </a:xfrm>
+                    <a:prstGeom prst="rect">
+                      <a:avLst/>
+                    </a:prstGeom>
+                    <a:ln>
+                      <a:noFill/>
+                    </a:ln>
+                    <a:effectLst>
+                      <a:glow rad="139700">
+                        <a:schemeClr val="accent5">
+                          <a:satMod val="175000"/>
+                          <a:alpha val="40000"/>
+                        </a:schemeClr>
+                      </a:glow>
+                      <a:outerShdw blurRad="190500" algn="tl" rotWithShape="0">
+                        <a:srgbClr val="000000">
+                          <a:alpha val="70000"/>
+                        </a:srgbClr>
+                      </a:outerShdw>
+                    </a:effectLst>
+                  </pic:spPr>
+                </pic:pic>
+              </a:graphicData>
+            </a:graphic>
+            <wp14:sizeRelH relativeFrom="page">
+              <wp14:pctWidth>0</wp14:pctWidth>
+            </wp14:sizeRelH>
+            <wp14:sizeRelV relativeFrom="page">
+              <wp14:pctHeight>0</wp14:pctHeight>
+            </wp14:sizeRelV>
+          </wp:anchor>
+        </w:drawing>
+      </w:r>
+      <w:r>
+        <w:rPr>
+          <w:i/>
+          <w:sz w:val="22"/>
+          <w:szCs w:val="22"/>
+        </w:rPr>
+        <w:t>Figura N° 1: Proceso de Desarrollo del Software conjuntamente desarrollado con el proceso de la SCM.</w:t>
+      </w:r>
+    </w:p>
+    <w:p/>
+    <w:p/>
+    <w:p/>
+    <w:p/>
+    <w:p/>
+    <w:p/>
+    <w:p/>
+    <w:p/>
+    <w:p>
+      <w:r>
+        <w:lastRenderedPageBreak/>
+        <w:t>Las líneas de trabajo que participan o son responsables de las actividades de SCM son:</w:t>
+      </w:r>
+    </w:p>
+    <w:p/>
+    <w:p>
+      <w:pPr>
         <w:numPr>
-          <w:ilvl w:val="1"/>
-          <w:numId w:val="1"/>
+          <w:ilvl w:val="0"/>
+          <w:numId w:val="6"/>
         </w:numPr>
+      </w:pPr>
+      <w:r>
+        <w:t>Planificación de la SCM: Es utilizado para definir el contexto organizacional, las  restricciones y la naturaleza del proyecto.</w:t>
+      </w:r>
+    </w:p>
+    <w:p>
+      <w:pPr>
+        <w:numPr>
+          <w:ilvl w:val="0"/>
+          <w:numId w:val="6"/>
+        </w:numPr>
+      </w:pPr>
+      <w:r>
+        <w:t>Identificación de la SCM: Esta actividad se encarga de identificar los elementos, esquemas y  herramientas que serán utilizadas durante el proceso de las otras  actividades.</w:t>
+      </w:r>
+    </w:p>
+    <w:p>
+      <w:pPr>
+        <w:numPr>
+          <w:ilvl w:val="0"/>
+          <w:numId w:val="6"/>
+        </w:numPr>
+      </w:pPr>
+      <w:r>
+        <w:t>Control de la SCM: Determina que cambio se debe hacer, si es que es correcto y la manera de su implementación.</w:t>
+      </w:r>
+    </w:p>
+    <w:p>
+      <w:pPr>
+        <w:numPr>
+          <w:ilvl w:val="0"/>
+          <w:numId w:val="6"/>
+        </w:numPr>
+      </w:pPr>
+      <w:r>
+        <w:t>Estado de Contabilidad de la SCM: Es el manejo de la información que es necesaria durante la configuración del software.</w:t>
+      </w:r>
+    </w:p>
+    <w:p>
+      <w:pPr>
+        <w:numPr>
+          <w:ilvl w:val="0"/>
+          <w:numId w:val="6"/>
+        </w:numPr>
+      </w:pPr>
+      <w:r>
+        <w:t>Auditoria de la SCM: Es utilizada para identificar los elementos del sistema que satisfacen los requerimientos del cliente.</w:t>
+      </w:r>
+    </w:p>
+    <w:p/>
+    <w:p>
+      <w:pPr>
+        <w:pStyle w:val="Ttulo3"/>
+        <w:ind w:left="360"/>
         <w:jc w:val="both"/>
         <w:rPr>
           <w:rFonts w:ascii="Arial" w:hAnsi="Arial" w:cs="Arial"/>
@@ -508,13 +815,20 @@
           <w:szCs w:val="22"/>
         </w:rPr>
       </w:pPr>
-      <w:bookmarkStart w:id="7" w:name="_Toc436238190"/>
       <w:r>
         <w:rPr>
           <w:rFonts w:ascii="Arial" w:hAnsi="Arial" w:cs="Arial"/>
           <w:sz w:val="22"/>
           <w:szCs w:val="22"/>
         </w:rPr>
+        <w:t xml:space="preserve">2.2 </w:t>
+      </w:r>
+      <w:r>
+        <w:rPr>
+          <w:rFonts w:ascii="Arial" w:hAnsi="Arial" w:cs="Arial"/>
+          <w:sz w:val="22"/>
+          <w:szCs w:val="22"/>
+        </w:rPr>
         <w:t>Roles</w:t>
       </w:r>
       <w:bookmarkEnd w:id="7"/>
@@ -524,7 +838,33 @@
           <w:sz w:val="22"/>
           <w:szCs w:val="22"/>
         </w:rPr>
-        <w:t xml:space="preserve"> (falta miebros de equipo de desarrollo)</w:t>
+        <w:t xml:space="preserve"> (falta </w:t>
+      </w:r>
+      <w:proofErr w:type="spellStart"/>
+      <w:r>
+        <w:rPr>
+          <w:rFonts w:ascii="Arial" w:hAnsi="Arial" w:cs="Arial"/>
+          <w:sz w:val="22"/>
+          <w:szCs w:val="22"/>
+        </w:rPr>
+        <w:t>miebros</w:t>
+      </w:r>
+      <w:proofErr w:type="spellEnd"/>
+      <w:r>
+        <w:rPr>
+          <w:rFonts w:ascii="Arial" w:hAnsi="Arial" w:cs="Arial"/>
+          <w:sz w:val="22"/>
+          <w:szCs w:val="22"/>
+        </w:rPr>
+        <w:t xml:space="preserve"> de equipo de desarrollo)</w:t>
+      </w:r>
+      <w:r>
+        <w:rPr>
+          <w:rFonts w:ascii="Arial" w:hAnsi="Arial" w:cs="Arial"/>
+          <w:sz w:val="22"/>
+          <w:szCs w:val="22"/>
+        </w:rPr>
+        <w:t>/agreguen las personas responsables</w:t>
       </w:r>
     </w:p>
     <w:p>
@@ -538,20 +878,22 @@
     <w:tbl>
       <w:tblPr>
         <w:tblStyle w:val="Tablaconcuadrcula"/>
-        <w:tblW w:w="8784" w:type="dxa"/>
+        <w:tblW w:w="9642" w:type="dxa"/>
+        <w:tblInd w:w="-551" w:type="dxa"/>
         <w:tblLook w:val="04A0" w:firstRow="1" w:lastRow="0" w:firstColumn="1" w:lastColumn="0" w:noHBand="0" w:noVBand="1"/>
       </w:tblPr>
       <w:tblGrid>
-        <w:gridCol w:w="549"/>
+        <w:gridCol w:w="508"/>
         <w:gridCol w:w="1672"/>
-        <w:gridCol w:w="1410"/>
-        <w:gridCol w:w="2938"/>
-        <w:gridCol w:w="2215"/>
+        <w:gridCol w:w="1300"/>
+        <w:gridCol w:w="1748"/>
+        <w:gridCol w:w="2624"/>
+        <w:gridCol w:w="1790"/>
       </w:tblGrid>
       <w:tr>
         <w:tc>
           <w:tcPr>
-            <w:tcW w:w="555" w:type="dxa"/>
+            <w:tcW w:w="508" w:type="dxa"/>
             <w:shd w:val="clear" w:color="auto" w:fill="A8D08D" w:themeFill="accent6" w:themeFillTint="99"/>
           </w:tcPr>
           <w:p>
@@ -577,7 +919,7 @@
         </w:tc>
         <w:tc>
           <w:tcPr>
-            <w:tcW w:w="1560" w:type="dxa"/>
+            <w:tcW w:w="1672" w:type="dxa"/>
             <w:shd w:val="clear" w:color="auto" w:fill="A8D08D" w:themeFill="accent6" w:themeFillTint="99"/>
           </w:tcPr>
           <w:p>
@@ -603,7 +945,7 @@
         </w:tc>
         <w:tc>
           <w:tcPr>
-            <w:tcW w:w="1424" w:type="dxa"/>
+            <w:tcW w:w="1300" w:type="dxa"/>
             <w:shd w:val="clear" w:color="auto" w:fill="A8D08D" w:themeFill="accent6" w:themeFillTint="99"/>
           </w:tcPr>
           <w:p>
@@ -629,7 +971,7 @@
         </w:tc>
         <w:tc>
           <w:tcPr>
-            <w:tcW w:w="2977" w:type="dxa"/>
+            <w:tcW w:w="1748" w:type="dxa"/>
             <w:shd w:val="clear" w:color="auto" w:fill="A8D08D" w:themeFill="accent6" w:themeFillTint="99"/>
           </w:tcPr>
           <w:p>
@@ -649,13 +991,39 @@
                 <w:color w:val="auto"/>
                 <w:szCs w:val="22"/>
               </w:rPr>
-              <w:t>Responsabilidades</w:t>
+              <w:t>Persona Responsable</w:t>
             </w:r>
           </w:p>
         </w:tc>
         <w:tc>
           <w:tcPr>
-            <w:tcW w:w="2268" w:type="dxa"/>
+            <w:tcW w:w="2624" w:type="dxa"/>
+            <w:shd w:val="clear" w:color="auto" w:fill="A8D08D" w:themeFill="accent6" w:themeFillTint="99"/>
+          </w:tcPr>
+          <w:p>
+            <w:pPr>
+              <w:jc w:val="center"/>
+              <w:rPr>
+                <w:rFonts w:ascii="Arial" w:hAnsi="Arial" w:cs="Arial"/>
+                <w:b/>
+                <w:color w:val="auto"/>
+                <w:szCs w:val="22"/>
+              </w:rPr>
+            </w:pPr>
+            <w:r>
+              <w:rPr>
+                <w:rFonts w:ascii="Arial" w:hAnsi="Arial" w:cs="Arial"/>
+                <w:b/>
+                <w:color w:val="auto"/>
+                <w:szCs w:val="22"/>
+              </w:rPr>
+              <w:t>Responsabilidades</w:t>
+            </w:r>
+          </w:p>
+        </w:tc>
+        <w:tc>
+          <w:tcPr>
+            <w:tcW w:w="1790" w:type="dxa"/>
             <w:shd w:val="clear" w:color="auto" w:fill="A8D08D" w:themeFill="accent6" w:themeFillTint="99"/>
           </w:tcPr>
           <w:p>
@@ -683,7 +1051,7 @@
       <w:tr>
         <w:tc>
           <w:tcPr>
-            <w:tcW w:w="555" w:type="dxa"/>
+            <w:tcW w:w="508" w:type="dxa"/>
           </w:tcPr>
           <w:p>
             <w:pPr>
@@ -704,7 +1072,7 @@
         </w:tc>
         <w:tc>
           <w:tcPr>
-            <w:tcW w:w="1560" w:type="dxa"/>
+            <w:tcW w:w="1672" w:type="dxa"/>
           </w:tcPr>
           <w:p>
             <w:pPr>
@@ -724,7 +1092,7 @@
         </w:tc>
         <w:tc>
           <w:tcPr>
-            <w:tcW w:w="1424" w:type="dxa"/>
+            <w:tcW w:w="1300" w:type="dxa"/>
           </w:tcPr>
           <w:p>
             <w:pPr>
@@ -745,7 +1113,7 @@
         </w:tc>
         <w:tc>
           <w:tcPr>
-            <w:tcW w:w="2977" w:type="dxa"/>
+            <w:tcW w:w="1748" w:type="dxa"/>
           </w:tcPr>
           <w:p>
             <w:pPr>
@@ -759,13 +1127,33 @@
                 <w:rFonts w:ascii="Arial" w:hAnsi="Arial" w:cs="Arial"/>
                 <w:szCs w:val="22"/>
               </w:rPr>
-              <w:t>Ejecutar todas las tareas de gestión de configuración</w:t>
+              <w:t>Hernán Chira</w:t>
             </w:r>
           </w:p>
         </w:tc>
         <w:tc>
           <w:tcPr>
-            <w:tcW w:w="2268" w:type="dxa"/>
+            <w:tcW w:w="2624" w:type="dxa"/>
+          </w:tcPr>
+          <w:p>
+            <w:pPr>
+              <w:rPr>
+                <w:rFonts w:ascii="Arial" w:hAnsi="Arial" w:cs="Arial"/>
+                <w:szCs w:val="22"/>
+              </w:rPr>
+            </w:pPr>
+            <w:r>
+              <w:rPr>
+                <w:rFonts w:ascii="Arial" w:hAnsi="Arial" w:cs="Arial"/>
+                <w:szCs w:val="22"/>
+              </w:rPr>
+              <w:t>Ejecutar todas las tareas de gestión de configuración</w:t>
+            </w:r>
+          </w:p>
+        </w:tc>
+        <w:tc>
+          <w:tcPr>
+            <w:tcW w:w="1790" w:type="dxa"/>
           </w:tcPr>
           <w:p>
             <w:pPr>
@@ -788,7 +1176,7 @@
       <w:tr>
         <w:tc>
           <w:tcPr>
-            <w:tcW w:w="555" w:type="dxa"/>
+            <w:tcW w:w="508" w:type="dxa"/>
           </w:tcPr>
           <w:p>
             <w:pPr>
@@ -809,7 +1197,7 @@
         </w:tc>
         <w:tc>
           <w:tcPr>
-            <w:tcW w:w="1560" w:type="dxa"/>
+            <w:tcW w:w="1672" w:type="dxa"/>
           </w:tcPr>
           <w:p>
             <w:pPr>
@@ -829,7 +1217,7 @@
         </w:tc>
         <w:tc>
           <w:tcPr>
-            <w:tcW w:w="1424" w:type="dxa"/>
+            <w:tcW w:w="1300" w:type="dxa"/>
           </w:tcPr>
           <w:p>
             <w:pPr>
@@ -850,7 +1238,7 @@
         </w:tc>
         <w:tc>
           <w:tcPr>
-            <w:tcW w:w="2977" w:type="dxa"/>
+            <w:tcW w:w="1748" w:type="dxa"/>
           </w:tcPr>
           <w:p>
             <w:pPr>
@@ -859,18 +1247,31 @@
                 <w:szCs w:val="22"/>
               </w:rPr>
             </w:pPr>
-            <w:r>
-              <w:rPr>
-                <w:rFonts w:ascii="Arial" w:hAnsi="Arial" w:cs="Arial"/>
-                <w:szCs w:val="22"/>
-              </w:rPr>
-              <w:t>Supervisa el funcionamiento de la gestión de la configuración.</w:t>
-            </w:r>
           </w:p>
         </w:tc>
         <w:tc>
           <w:tcPr>
-            <w:tcW w:w="2268" w:type="dxa"/>
+            <w:tcW w:w="2624" w:type="dxa"/>
+          </w:tcPr>
+          <w:p>
+            <w:pPr>
+              <w:rPr>
+                <w:rFonts w:ascii="Arial" w:hAnsi="Arial" w:cs="Arial"/>
+                <w:szCs w:val="22"/>
+              </w:rPr>
+            </w:pPr>
+            <w:r>
+              <w:rPr>
+                <w:rFonts w:ascii="Arial" w:hAnsi="Arial" w:cs="Arial"/>
+                <w:szCs w:val="22"/>
+              </w:rPr>
+              <w:t>Supervisa el funcionamiento de la gestión de la configuración.</w:t>
+            </w:r>
+          </w:p>
+        </w:tc>
+        <w:tc>
+          <w:tcPr>
+            <w:tcW w:w="1790" w:type="dxa"/>
           </w:tcPr>
           <w:p>
             <w:pPr>
@@ -893,7 +1294,7 @@
       <w:tr>
         <w:tc>
           <w:tcPr>
-            <w:tcW w:w="555" w:type="dxa"/>
+            <w:tcW w:w="508" w:type="dxa"/>
           </w:tcPr>
           <w:p>
             <w:pPr>
@@ -914,7 +1315,7 @@
         </w:tc>
         <w:tc>
           <w:tcPr>
-            <w:tcW w:w="1560" w:type="dxa"/>
+            <w:tcW w:w="1672" w:type="dxa"/>
           </w:tcPr>
           <w:p>
             <w:pPr>
@@ -934,7 +1335,7 @@
         </w:tc>
         <w:tc>
           <w:tcPr>
-            <w:tcW w:w="1424" w:type="dxa"/>
+            <w:tcW w:w="1300" w:type="dxa"/>
           </w:tcPr>
           <w:p>
             <w:pPr>
@@ -955,7 +1356,7 @@
         </w:tc>
         <w:tc>
           <w:tcPr>
-            <w:tcW w:w="2977" w:type="dxa"/>
+            <w:tcW w:w="1748" w:type="dxa"/>
           </w:tcPr>
           <w:p>
             <w:pPr>
@@ -964,18 +1365,31 @@
                 <w:szCs w:val="22"/>
               </w:rPr>
             </w:pPr>
-            <w:r>
-              <w:rPr>
-                <w:rFonts w:ascii="Arial" w:hAnsi="Arial" w:cs="Arial"/>
-                <w:szCs w:val="22"/>
-              </w:rPr>
-              <w:t>Crear la estructura organizacional y de fácil uso para almacenar la información</w:t>
-            </w:r>
           </w:p>
         </w:tc>
         <w:tc>
           <w:tcPr>
-            <w:tcW w:w="2268" w:type="dxa"/>
+            <w:tcW w:w="2624" w:type="dxa"/>
+          </w:tcPr>
+          <w:p>
+            <w:pPr>
+              <w:rPr>
+                <w:rFonts w:ascii="Arial" w:hAnsi="Arial" w:cs="Arial"/>
+                <w:szCs w:val="22"/>
+              </w:rPr>
+            </w:pPr>
+            <w:r>
+              <w:rPr>
+                <w:rFonts w:ascii="Arial" w:hAnsi="Arial" w:cs="Arial"/>
+                <w:szCs w:val="22"/>
+              </w:rPr>
+              <w:t>Crear la estructura organizacional y de fácil uso para almacenar la información</w:t>
+            </w:r>
+          </w:p>
+        </w:tc>
+        <w:tc>
+          <w:tcPr>
+            <w:tcW w:w="1790" w:type="dxa"/>
           </w:tcPr>
           <w:p>
             <w:pPr>
@@ -998,7 +1412,7 @@
       <w:tr>
         <w:tc>
           <w:tcPr>
-            <w:tcW w:w="555" w:type="dxa"/>
+            <w:tcW w:w="508" w:type="dxa"/>
           </w:tcPr>
           <w:p>
             <w:pPr>
@@ -1019,7 +1433,7 @@
         </w:tc>
         <w:tc>
           <w:tcPr>
-            <w:tcW w:w="1560" w:type="dxa"/>
+            <w:tcW w:w="1672" w:type="dxa"/>
           </w:tcPr>
           <w:p>
             <w:pPr>
@@ -1039,7 +1453,7 @@
         </w:tc>
         <w:tc>
           <w:tcPr>
-            <w:tcW w:w="1424" w:type="dxa"/>
+            <w:tcW w:w="1300" w:type="dxa"/>
           </w:tcPr>
           <w:p>
             <w:pPr>
@@ -1060,7 +1474,29 @@
         </w:tc>
         <w:tc>
           <w:tcPr>
-            <w:tcW w:w="2977" w:type="dxa"/>
+            <w:tcW w:w="1748" w:type="dxa"/>
+          </w:tcPr>
+          <w:p>
+            <w:pPr>
+              <w:rPr>
+                <w:rFonts w:ascii="Arial" w:hAnsi="Arial" w:cs="Arial"/>
+                <w:szCs w:val="22"/>
+              </w:rPr>
+            </w:pPr>
+            <w:r>
+              <w:rPr>
+                <w:rFonts w:ascii="Arial" w:hAnsi="Arial" w:cs="Arial"/>
+                <w:szCs w:val="22"/>
+              </w:rPr>
+              <w:t>Hernán Chira</w:t>
+            </w:r>
+            <w:bookmarkStart w:id="8" w:name="_GoBack"/>
+            <w:bookmarkEnd w:id="8"/>
+          </w:p>
+        </w:tc>
+        <w:tc>
+          <w:tcPr>
+            <w:tcW w:w="2624" w:type="dxa"/>
           </w:tcPr>
           <w:p>
             <w:pPr>
@@ -1087,7 +1523,7 @@
         </w:tc>
         <w:tc>
           <w:tcPr>
-            <w:tcW w:w="2268" w:type="dxa"/>
+            <w:tcW w:w="1790" w:type="dxa"/>
           </w:tcPr>
           <w:p>
             <w:pPr>
@@ -1110,7 +1546,7 @@
       <w:tr>
         <w:tc>
           <w:tcPr>
-            <w:tcW w:w="555" w:type="dxa"/>
+            <w:tcW w:w="508" w:type="dxa"/>
           </w:tcPr>
           <w:p>
             <w:pPr>
@@ -1131,7 +1567,7 @@
         </w:tc>
         <w:tc>
           <w:tcPr>
-            <w:tcW w:w="1560" w:type="dxa"/>
+            <w:tcW w:w="1672" w:type="dxa"/>
           </w:tcPr>
           <w:p>
             <w:pPr>
@@ -1145,13 +1581,21 @@
                 <w:rFonts w:ascii="Arial" w:hAnsi="Arial" w:cs="Arial"/>
                 <w:szCs w:val="22"/>
               </w:rPr>
-              <w:t>Inspector de aseguramiento de la calidad</w:t>
+              <w:t xml:space="preserve">Inspector de aseguramiento </w:t>
+            </w:r>
+            <w:r>
+              <w:rPr>
+                <w:rFonts w:ascii="Arial" w:hAnsi="Arial" w:cs="Arial"/>
+                <w:szCs w:val="22"/>
+              </w:rPr>
+              <w:lastRenderedPageBreak/>
+              <w:t>de la calidad</w:t>
             </w:r>
           </w:p>
         </w:tc>
         <w:tc>
           <w:tcPr>
-            <w:tcW w:w="1424" w:type="dxa"/>
+            <w:tcW w:w="1300" w:type="dxa"/>
           </w:tcPr>
           <w:p>
             <w:pPr>
@@ -1166,13 +1610,14 @@
                 <w:rFonts w:ascii="Arial" w:hAnsi="Arial" w:cs="Arial"/>
                 <w:szCs w:val="22"/>
               </w:rPr>
+              <w:lastRenderedPageBreak/>
               <w:t>2</w:t>
             </w:r>
           </w:p>
         </w:tc>
         <w:tc>
           <w:tcPr>
-            <w:tcW w:w="2977" w:type="dxa"/>
+            <w:tcW w:w="1748" w:type="dxa"/>
           </w:tcPr>
           <w:p>
             <w:pPr>
@@ -1181,22 +1626,14 @@
                 <w:szCs w:val="22"/>
               </w:rPr>
             </w:pPr>
-            <w:r>
-              <w:rPr>
-                <w:rFonts w:ascii="Arial" w:hAnsi="Arial" w:cs="Arial"/>
-                <w:szCs w:val="22"/>
-              </w:rPr>
-              <w:t>Auditar la Gestión de la configuración</w:t>
-            </w:r>
           </w:p>
         </w:tc>
         <w:tc>
           <w:tcPr>
-            <w:tcW w:w="2268" w:type="dxa"/>
+            <w:tcW w:w="2624" w:type="dxa"/>
           </w:tcPr>
           <w:p>
             <w:pPr>
-              <w:jc w:val="center"/>
               <w:rPr>
                 <w:rFonts w:ascii="Arial" w:hAnsi="Arial" w:cs="Arial"/>
                 <w:szCs w:val="22"/>
@@ -1207,41 +1644,17 @@
                 <w:rFonts w:ascii="Arial" w:hAnsi="Arial" w:cs="Arial"/>
                 <w:szCs w:val="22"/>
               </w:rPr>
-              <w:t>Auditor</w:t>
-            </w:r>
-          </w:p>
-        </w:tc>
-        <w:bookmarkStart w:id="8" w:name="_GoBack"/>
-        <w:bookmarkEnd w:id="8"/>
-      </w:tr>
-      <w:tr>
-        <w:tc>
-          <w:tcPr>
-            <w:tcW w:w="555" w:type="dxa"/>
-          </w:tcPr>
-          <w:p>
-            <w:pPr>
-              <w:jc w:val="center"/>
-              <w:rPr>
-                <w:rFonts w:ascii="Arial" w:hAnsi="Arial" w:cs="Arial"/>
-                <w:szCs w:val="22"/>
-              </w:rPr>
-            </w:pPr>
-            <w:r>
-              <w:rPr>
-                <w:rFonts w:ascii="Arial" w:hAnsi="Arial" w:cs="Arial"/>
-                <w:szCs w:val="22"/>
-              </w:rPr>
-              <w:t xml:space="preserve">6 </w:t>
+              <w:t>Auditar la Gestión de la configuración</w:t>
             </w:r>
           </w:p>
         </w:tc>
         <w:tc>
           <w:tcPr>
-            <w:tcW w:w="1560" w:type="dxa"/>
+            <w:tcW w:w="1790" w:type="dxa"/>
           </w:tcPr>
           <w:p>
             <w:pPr>
+              <w:jc w:val="center"/>
               <w:rPr>
                 <w:rFonts w:ascii="Arial" w:hAnsi="Arial" w:cs="Arial"/>
                 <w:szCs w:val="22"/>
@@ -1252,56 +1665,15 @@
                 <w:rFonts w:ascii="Arial" w:hAnsi="Arial" w:cs="Arial"/>
                 <w:szCs w:val="22"/>
               </w:rPr>
-              <w:t>Comité de gestor de cambios</w:t>
+              <w:t>Auditor</w:t>
             </w:r>
-          </w:p>
-        </w:tc>
-        <w:tc>
-          <w:tcPr>
-            <w:tcW w:w="1424" w:type="dxa"/>
-          </w:tcPr>
-          <w:p>
-            <w:pPr>
-              <w:jc w:val="center"/>
-              <w:rPr>
-                <w:rFonts w:ascii="Arial" w:hAnsi="Arial" w:cs="Arial"/>
-                <w:szCs w:val="22"/>
-              </w:rPr>
-            </w:pPr>
-          </w:p>
-        </w:tc>
-        <w:tc>
-          <w:tcPr>
-            <w:tcW w:w="2977" w:type="dxa"/>
-          </w:tcPr>
-          <w:p>
-            <w:pPr>
-              <w:rPr>
-                <w:rFonts w:ascii="Arial" w:hAnsi="Arial" w:cs="Arial"/>
-                <w:szCs w:val="22"/>
-              </w:rPr>
-            </w:pPr>
-          </w:p>
-        </w:tc>
-        <w:tc>
-          <w:tcPr>
-            <w:tcW w:w="2268" w:type="dxa"/>
-          </w:tcPr>
-          <w:p>
-            <w:pPr>
-              <w:jc w:val="center"/>
-              <w:rPr>
-                <w:rFonts w:ascii="Arial" w:hAnsi="Arial" w:cs="Arial"/>
-                <w:szCs w:val="22"/>
-              </w:rPr>
-            </w:pPr>
           </w:p>
         </w:tc>
       </w:tr>
       <w:tr>
         <w:tc>
           <w:tcPr>
-            <w:tcW w:w="555" w:type="dxa"/>
+            <w:tcW w:w="508" w:type="dxa"/>
           </w:tcPr>
           <w:p>
             <w:pPr>
@@ -1316,13 +1688,14 @@
                 <w:rFonts w:ascii="Arial" w:hAnsi="Arial" w:cs="Arial"/>
                 <w:szCs w:val="22"/>
               </w:rPr>
-              <w:t>7</w:t>
+              <w:lastRenderedPageBreak/>
+              <w:t xml:space="preserve">6 </w:t>
             </w:r>
           </w:p>
         </w:tc>
         <w:tc>
           <w:tcPr>
-            <w:tcW w:w="1560" w:type="dxa"/>
+            <w:tcW w:w="1672" w:type="dxa"/>
           </w:tcPr>
           <w:p>
             <w:pPr>
@@ -1336,13 +1709,13 @@
                 <w:rFonts w:ascii="Arial" w:hAnsi="Arial" w:cs="Arial"/>
                 <w:szCs w:val="22"/>
               </w:rPr>
-              <w:t>Miembros de euqipo de desarrollo</w:t>
+              <w:t>Comité de control de configuración</w:t>
             </w:r>
           </w:p>
         </w:tc>
         <w:tc>
           <w:tcPr>
-            <w:tcW w:w="1424" w:type="dxa"/>
+            <w:tcW w:w="1300" w:type="dxa"/>
           </w:tcPr>
           <w:p>
             <w:pPr>
@@ -1356,7 +1729,7 @@
         </w:tc>
         <w:tc>
           <w:tcPr>
-            <w:tcW w:w="2977" w:type="dxa"/>
+            <w:tcW w:w="1748" w:type="dxa"/>
           </w:tcPr>
           <w:p>
             <w:pPr>
@@ -1369,7 +1742,154 @@
         </w:tc>
         <w:tc>
           <w:tcPr>
-            <w:tcW w:w="2268" w:type="dxa"/>
+            <w:tcW w:w="2624" w:type="dxa"/>
+          </w:tcPr>
+          <w:p>
+            <w:pPr>
+              <w:rPr>
+                <w:rFonts w:ascii="Arial" w:hAnsi="Arial" w:cs="Arial"/>
+                <w:szCs w:val="22"/>
+              </w:rPr>
+            </w:pPr>
+            <w:r>
+              <w:rPr>
+                <w:rFonts w:ascii="Arial" w:hAnsi="Arial" w:cs="Arial"/>
+                <w:szCs w:val="22"/>
+              </w:rPr>
+              <w:t>Revisar cada solicitud de cambios para aprobarla, rechazarla o diferirla si la magnitud del cambio lo requiere.</w:t>
+            </w:r>
+          </w:p>
+          <w:p>
+            <w:pPr>
+              <w:rPr>
+                <w:rFonts w:ascii="Arial" w:hAnsi="Arial" w:cs="Arial"/>
+                <w:szCs w:val="22"/>
+              </w:rPr>
+            </w:pPr>
+          </w:p>
+        </w:tc>
+        <w:tc>
+          <w:tcPr>
+            <w:tcW w:w="1790" w:type="dxa"/>
+          </w:tcPr>
+          <w:p>
+            <w:pPr>
+              <w:jc w:val="center"/>
+              <w:rPr>
+                <w:rFonts w:ascii="Arial" w:hAnsi="Arial" w:cs="Arial"/>
+                <w:szCs w:val="22"/>
+              </w:rPr>
+            </w:pPr>
+          </w:p>
+        </w:tc>
+      </w:tr>
+      <w:tr>
+        <w:tc>
+          <w:tcPr>
+            <w:tcW w:w="508" w:type="dxa"/>
+          </w:tcPr>
+          <w:p>
+            <w:pPr>
+              <w:jc w:val="center"/>
+              <w:rPr>
+                <w:rFonts w:ascii="Arial" w:hAnsi="Arial" w:cs="Arial"/>
+                <w:szCs w:val="22"/>
+              </w:rPr>
+            </w:pPr>
+            <w:r>
+              <w:rPr>
+                <w:rFonts w:ascii="Arial" w:hAnsi="Arial" w:cs="Arial"/>
+                <w:szCs w:val="22"/>
+              </w:rPr>
+              <w:t>7</w:t>
+            </w:r>
+          </w:p>
+        </w:tc>
+        <w:tc>
+          <w:tcPr>
+            <w:tcW w:w="1672" w:type="dxa"/>
+          </w:tcPr>
+          <w:p>
+            <w:pPr>
+              <w:rPr>
+                <w:rFonts w:ascii="Arial" w:hAnsi="Arial" w:cs="Arial"/>
+                <w:szCs w:val="22"/>
+              </w:rPr>
+            </w:pPr>
+            <w:r>
+              <w:rPr>
+                <w:rFonts w:ascii="Arial" w:hAnsi="Arial" w:cs="Arial"/>
+                <w:szCs w:val="22"/>
+              </w:rPr>
+              <w:t>Miembros de equipo de desarrollo</w:t>
+            </w:r>
+          </w:p>
+        </w:tc>
+        <w:tc>
+          <w:tcPr>
+            <w:tcW w:w="1300" w:type="dxa"/>
+          </w:tcPr>
+          <w:p>
+            <w:pPr>
+              <w:jc w:val="center"/>
+              <w:rPr>
+                <w:rFonts w:ascii="Arial" w:hAnsi="Arial" w:cs="Arial"/>
+                <w:szCs w:val="22"/>
+              </w:rPr>
+            </w:pPr>
+            <w:r>
+              <w:rPr>
+                <w:rFonts w:ascii="Arial" w:hAnsi="Arial" w:cs="Arial"/>
+                <w:szCs w:val="22"/>
+              </w:rPr>
+              <w:t>Todos</w:t>
+            </w:r>
+          </w:p>
+        </w:tc>
+        <w:tc>
+          <w:tcPr>
+            <w:tcW w:w="1748" w:type="dxa"/>
+          </w:tcPr>
+          <w:p>
+            <w:pPr>
+              <w:rPr>
+                <w:rFonts w:ascii="Arial" w:hAnsi="Arial" w:cs="Arial"/>
+                <w:szCs w:val="22"/>
+              </w:rPr>
+            </w:pPr>
+          </w:p>
+        </w:tc>
+        <w:tc>
+          <w:tcPr>
+            <w:tcW w:w="2624" w:type="dxa"/>
+          </w:tcPr>
+          <w:p>
+            <w:pPr>
+              <w:rPr>
+                <w:rFonts w:ascii="Arial" w:hAnsi="Arial" w:cs="Arial"/>
+                <w:szCs w:val="22"/>
+              </w:rPr>
+            </w:pPr>
+            <w:r>
+              <w:rPr>
+                <w:rFonts w:ascii="Arial" w:hAnsi="Arial" w:cs="Arial"/>
+                <w:szCs w:val="22"/>
+              </w:rPr>
+              <w:t xml:space="preserve">Trabajar sobre los parámetros establecidos por los estándares de la organización. </w:t>
+            </w:r>
+          </w:p>
+          <w:p>
+            <w:pPr>
+              <w:rPr>
+                <w:rFonts w:ascii="Arial" w:hAnsi="Arial" w:cs="Arial"/>
+                <w:szCs w:val="22"/>
+              </w:rPr>
+            </w:pPr>
+          </w:p>
+        </w:tc>
+        <w:tc>
+          <w:tcPr>
+            <w:tcW w:w="1790" w:type="dxa"/>
           </w:tcPr>
           <w:p>
             <w:pPr>
@@ -1436,6 +1956,7 @@
         </w:rPr>
         <w:t xml:space="preserve">Se usará </w:t>
       </w:r>
+      <w:proofErr w:type="spellStart"/>
       <w:r>
         <w:rPr>
           <w:rFonts w:ascii="Times New Roman" w:hAnsi="Times New Roman" w:cs="Times New Roman"/>
@@ -1445,6 +1966,7 @@
         </w:rPr>
         <w:t>Git</w:t>
       </w:r>
+      <w:proofErr w:type="spellEnd"/>
       <w:r>
         <w:rPr>
           <w:rFonts w:ascii="Times New Roman" w:hAnsi="Times New Roman" w:cs="Times New Roman"/>
@@ -1464,8 +1986,11 @@
         <w:jc w:val="both"/>
         <w:rPr>
           <w:b/>
-        </w:rPr>
-      </w:pPr>
+          <w:sz w:val="24"/>
+          <w:szCs w:val="24"/>
+        </w:rPr>
+      </w:pPr>
+      <w:proofErr w:type="spellStart"/>
       <w:r>
         <w:rPr>
           <w:rFonts w:ascii="Times New Roman" w:hAnsi="Times New Roman" w:cs="Times New Roman"/>
@@ -1473,7 +1998,17 @@
           <w:sz w:val="24"/>
           <w:szCs w:val="24"/>
         </w:rPr>
-        <w:t xml:space="preserve">Git: </w:t>
+        <w:t>Git</w:t>
+      </w:r>
+      <w:proofErr w:type="spellEnd"/>
+      <w:r>
+        <w:rPr>
+          <w:rFonts w:ascii="Times New Roman" w:hAnsi="Times New Roman" w:cs="Times New Roman"/>
+          <w:b/>
+          <w:sz w:val="24"/>
+          <w:szCs w:val="24"/>
+        </w:rPr>
+        <w:t xml:space="preserve">: </w:t>
       </w:r>
       <w:r>
         <w:rPr>
@@ -1490,6 +2025,8 @@
         <w:jc w:val="both"/>
         <w:rPr>
           <w:b/>
+          <w:sz w:val="24"/>
+          <w:szCs w:val="24"/>
         </w:rPr>
       </w:pPr>
     </w:p>
@@ -1507,6 +2044,7 @@
           <w:szCs w:val="24"/>
         </w:rPr>
       </w:pPr>
+      <w:proofErr w:type="spellStart"/>
       <w:r>
         <w:rPr>
           <w:rFonts w:ascii="Times New Roman" w:hAnsi="Times New Roman" w:cs="Times New Roman"/>
@@ -1514,15 +2052,247 @@
           <w:sz w:val="24"/>
           <w:szCs w:val="24"/>
         </w:rPr>
-        <w:t>Workflow de Git</w:t>
-      </w:r>
-      <w:r>
-        <w:rPr>
-          <w:rFonts w:ascii="Times New Roman" w:hAnsi="Times New Roman" w:cs="Times New Roman"/>
-          <w:sz w:val="24"/>
-          <w:szCs w:val="24"/>
-        </w:rPr>
-        <w:t>: En el repositorio local los cambios realizados se agrupan en commits, luego estos commits se “pushean” al repositorio remoto, para que finalmente los demás colaboradores del proyecto puedan actualizar sus repositorios locales mediante un “pull”.</w:t>
+        <w:t>Workflow</w:t>
+      </w:r>
+      <w:proofErr w:type="spellEnd"/>
+      <w:r>
+        <w:rPr>
+          <w:rFonts w:ascii="Times New Roman" w:hAnsi="Times New Roman" w:cs="Times New Roman"/>
+          <w:b/>
+          <w:sz w:val="24"/>
+          <w:szCs w:val="24"/>
+        </w:rPr>
+        <w:t xml:space="preserve"> de </w:t>
+      </w:r>
+      <w:proofErr w:type="spellStart"/>
+      <w:r>
+        <w:rPr>
+          <w:rFonts w:ascii="Times New Roman" w:hAnsi="Times New Roman" w:cs="Times New Roman"/>
+          <w:b/>
+          <w:sz w:val="24"/>
+          <w:szCs w:val="24"/>
+        </w:rPr>
+        <w:t>Git</w:t>
+      </w:r>
+      <w:proofErr w:type="spellEnd"/>
+      <w:r>
+        <w:rPr>
+          <w:rFonts w:ascii="Times New Roman" w:hAnsi="Times New Roman" w:cs="Times New Roman"/>
+          <w:sz w:val="24"/>
+          <w:szCs w:val="24"/>
+        </w:rPr>
+        <w:t xml:space="preserve">: En el repositorio local los cambios realizados se agrupan en </w:t>
+      </w:r>
+      <w:proofErr w:type="spellStart"/>
+      <w:r>
+        <w:rPr>
+          <w:rFonts w:ascii="Times New Roman" w:hAnsi="Times New Roman" w:cs="Times New Roman"/>
+          <w:sz w:val="24"/>
+          <w:szCs w:val="24"/>
+        </w:rPr>
+        <w:t>commits</w:t>
+      </w:r>
+      <w:proofErr w:type="spellEnd"/>
+      <w:r>
+        <w:rPr>
+          <w:rFonts w:ascii="Times New Roman" w:hAnsi="Times New Roman" w:cs="Times New Roman"/>
+          <w:sz w:val="24"/>
+          <w:szCs w:val="24"/>
+        </w:rPr>
+        <w:t xml:space="preserve">, luego estos </w:t>
+      </w:r>
+      <w:proofErr w:type="spellStart"/>
+      <w:r>
+        <w:rPr>
+          <w:rFonts w:ascii="Times New Roman" w:hAnsi="Times New Roman" w:cs="Times New Roman"/>
+          <w:sz w:val="24"/>
+          <w:szCs w:val="24"/>
+        </w:rPr>
+        <w:t>commits</w:t>
+      </w:r>
+      <w:proofErr w:type="spellEnd"/>
+      <w:r>
+        <w:rPr>
+          <w:rFonts w:ascii="Times New Roman" w:hAnsi="Times New Roman" w:cs="Times New Roman"/>
+          <w:sz w:val="24"/>
+          <w:szCs w:val="24"/>
+        </w:rPr>
+        <w:t xml:space="preserve"> se “</w:t>
+      </w:r>
+      <w:proofErr w:type="spellStart"/>
+      <w:r>
+        <w:rPr>
+          <w:rFonts w:ascii="Times New Roman" w:hAnsi="Times New Roman" w:cs="Times New Roman"/>
+          <w:sz w:val="24"/>
+          <w:szCs w:val="24"/>
+        </w:rPr>
+        <w:t>pushean</w:t>
+      </w:r>
+      <w:proofErr w:type="spellEnd"/>
+      <w:r>
+        <w:rPr>
+          <w:rFonts w:ascii="Times New Roman" w:hAnsi="Times New Roman" w:cs="Times New Roman"/>
+          <w:sz w:val="24"/>
+          <w:szCs w:val="24"/>
+        </w:rPr>
+        <w:t>” al repositorio remoto, para que finalmente los demás colaboradores del proyecto puedan actualizar sus repositorios locales mediante un “</w:t>
+      </w:r>
+      <w:proofErr w:type="spellStart"/>
+      <w:r>
+        <w:rPr>
+          <w:rFonts w:ascii="Times New Roman" w:hAnsi="Times New Roman" w:cs="Times New Roman"/>
+          <w:sz w:val="24"/>
+          <w:szCs w:val="24"/>
+        </w:rPr>
+        <w:t>pull</w:t>
+      </w:r>
+      <w:proofErr w:type="spellEnd"/>
+      <w:r>
+        <w:rPr>
+          <w:rFonts w:ascii="Times New Roman" w:hAnsi="Times New Roman" w:cs="Times New Roman"/>
+          <w:sz w:val="24"/>
+          <w:szCs w:val="24"/>
+        </w:rPr>
+        <w:t>”.</w:t>
+      </w:r>
+    </w:p>
+    <w:p>
+      <w:pPr>
+        <w:pStyle w:val="Prrafodelista"/>
+        <w:rPr>
+          <w:rFonts w:ascii="Times New Roman" w:hAnsi="Times New Roman" w:cs="Times New Roman"/>
+          <w:sz w:val="24"/>
+          <w:szCs w:val="24"/>
+        </w:rPr>
+      </w:pPr>
+    </w:p>
+    <w:p>
+      <w:pPr>
+        <w:jc w:val="both"/>
+        <w:rPr>
+          <w:rFonts w:ascii="Times New Roman" w:hAnsi="Times New Roman" w:cs="Times New Roman"/>
+          <w:sz w:val="24"/>
+          <w:szCs w:val="24"/>
+        </w:rPr>
+      </w:pPr>
+    </w:p>
+    <w:p>
+      <w:pPr>
+        <w:ind w:left="708"/>
+        <w:jc w:val="both"/>
+        <w:rPr>
+          <w:rFonts w:ascii="Times New Roman" w:hAnsi="Times New Roman" w:cs="Times New Roman"/>
+          <w:sz w:val="24"/>
+          <w:szCs w:val="24"/>
+        </w:rPr>
+      </w:pPr>
+      <w:r>
+        <w:rPr>
+          <w:rFonts w:ascii="Times New Roman" w:hAnsi="Times New Roman" w:cs="Times New Roman"/>
+          <w:sz w:val="24"/>
+          <w:szCs w:val="24"/>
+        </w:rPr>
+        <w:t>El presente proyecto será desarrollado para plataforma web. Las diferentes herramientas informáticas que se usaran en el presente proyecto son:</w:t>
+      </w:r>
+    </w:p>
+    <w:p>
+      <w:pPr>
+        <w:numPr>
+          <w:ilvl w:val="0"/>
+          <w:numId w:val="4"/>
+        </w:numPr>
+        <w:jc w:val="both"/>
+        <w:rPr>
+          <w:rFonts w:ascii="Times New Roman" w:hAnsi="Times New Roman" w:cs="Times New Roman"/>
+          <w:sz w:val="24"/>
+          <w:szCs w:val="24"/>
+        </w:rPr>
+      </w:pPr>
+      <w:proofErr w:type="spellStart"/>
+      <w:r>
+        <w:rPr>
+          <w:rFonts w:ascii="Times New Roman" w:hAnsi="Times New Roman" w:cs="Times New Roman"/>
+          <w:sz w:val="24"/>
+          <w:szCs w:val="24"/>
+        </w:rPr>
+        <w:t>Git</w:t>
+      </w:r>
+      <w:proofErr w:type="spellEnd"/>
+      <w:r>
+        <w:rPr>
+          <w:rFonts w:ascii="Times New Roman" w:hAnsi="Times New Roman" w:cs="Times New Roman"/>
+          <w:sz w:val="24"/>
+          <w:szCs w:val="24"/>
+        </w:rPr>
+        <w:t>/</w:t>
+      </w:r>
+      <w:proofErr w:type="spellStart"/>
+      <w:r>
+        <w:rPr>
+          <w:rFonts w:ascii="Times New Roman" w:hAnsi="Times New Roman" w:cs="Times New Roman"/>
+          <w:sz w:val="24"/>
+          <w:szCs w:val="24"/>
+        </w:rPr>
+        <w:t>Git</w:t>
+      </w:r>
+      <w:proofErr w:type="spellEnd"/>
+      <w:r>
+        <w:rPr>
+          <w:rFonts w:ascii="Times New Roman" w:hAnsi="Times New Roman" w:cs="Times New Roman"/>
+          <w:sz w:val="24"/>
+          <w:szCs w:val="24"/>
+        </w:rPr>
+        <w:t xml:space="preserve"> </w:t>
+      </w:r>
+      <w:proofErr w:type="spellStart"/>
+      <w:r>
+        <w:rPr>
+          <w:rFonts w:ascii="Times New Roman" w:hAnsi="Times New Roman" w:cs="Times New Roman"/>
+          <w:sz w:val="24"/>
+          <w:szCs w:val="24"/>
+        </w:rPr>
+        <w:t>bash</w:t>
+      </w:r>
+      <w:proofErr w:type="spellEnd"/>
+      <w:r>
+        <w:rPr>
+          <w:rFonts w:ascii="Times New Roman" w:hAnsi="Times New Roman" w:cs="Times New Roman"/>
+          <w:sz w:val="24"/>
+          <w:szCs w:val="24"/>
+        </w:rPr>
+        <w:t>: Para hacer uso del repositorio.</w:t>
+      </w:r>
+    </w:p>
+    <w:p>
+      <w:pPr>
+        <w:numPr>
+          <w:ilvl w:val="0"/>
+          <w:numId w:val="4"/>
+        </w:numPr>
+        <w:jc w:val="both"/>
+        <w:rPr>
+          <w:rFonts w:ascii="Times New Roman" w:hAnsi="Times New Roman" w:cs="Times New Roman"/>
+          <w:sz w:val="24"/>
+          <w:szCs w:val="24"/>
+        </w:rPr>
+      </w:pPr>
+      <w:proofErr w:type="spellStart"/>
+      <w:r>
+        <w:rPr>
+          <w:rFonts w:ascii="Times New Roman" w:hAnsi="Times New Roman" w:cs="Times New Roman"/>
+          <w:sz w:val="24"/>
+          <w:szCs w:val="24"/>
+        </w:rPr>
+        <w:t>Gihub</w:t>
+      </w:r>
+      <w:proofErr w:type="spellEnd"/>
+      <w:r>
+        <w:rPr>
+          <w:rFonts w:ascii="Times New Roman" w:hAnsi="Times New Roman" w:cs="Times New Roman"/>
+          <w:sz w:val="24"/>
+          <w:szCs w:val="24"/>
+        </w:rPr>
+        <w:t>: Repositorio online donde se encontrará alojada la documentación y el código del proyecto.</w:t>
       </w:r>
     </w:p>
     <w:p>
@@ -1540,11 +2310,23 @@
     </w:p>
     <w:p>
       <w:pPr>
-        <w:pStyle w:val="Prrafodelista"/>
-        <w:ind w:left="1418"/>
+        <w:jc w:val="both"/>
+        <w:rPr>
+          <w:rFonts w:ascii="Times New Roman" w:hAnsi="Times New Roman" w:cs="Times New Roman"/>
+          <w:sz w:val="24"/>
+          <w:szCs w:val="24"/>
+        </w:rPr>
+      </w:pPr>
+    </w:p>
+    <w:p>
+      <w:pPr>
+        <w:ind w:firstLine="720"/>
         <w:jc w:val="center"/>
         <w:rPr>
-          <w:b/>
+          <w:rFonts w:ascii="Times New Roman" w:hAnsi="Times New Roman" w:cs="Times New Roman"/>
+          <w:i/>
+          <w:sz w:val="24"/>
+          <w:szCs w:val="24"/>
         </w:rPr>
       </w:pPr>
       <w:r>
@@ -1553,11 +2335,12 @@
           <w:noProof/>
           <w:lang w:val="es-PE" w:eastAsia="es-PE"/>
         </w:rPr>
+        <w:lastRenderedPageBreak/>
         <w:drawing>
-          <wp:inline distT="0" distB="0" distL="0" distR="0" wp14:anchorId="598697EB" wp14:editId="1B7EFE1F">
+          <wp:inline distT="0" distB="0" distL="0" distR="0" wp14:anchorId="651D7CA3" wp14:editId="37436A35">
             <wp:extent cx="4117372" cy="4354130"/>
             <wp:effectExtent l="0" t="0" r="0" b="8890"/>
-            <wp:docPr id="4" name="Imagen 4"/>
+            <wp:docPr id="5" name="Imagen 5"/>
             <wp:cNvGraphicFramePr>
               <a:graphicFrameLocks xmlns:a="http://schemas.openxmlformats.org/drawingml/2006/main" noChangeAspect="1"/>
             </wp:cNvGraphicFramePr>
@@ -1569,7 +2352,7 @@
                     <pic:cNvPicPr/>
                   </pic:nvPicPr>
                   <pic:blipFill>
-                    <a:blip r:embed="rId7" cstate="print">
+                    <a:blip r:embed="rId9" cstate="print">
                       <a:extLst>
                         <a:ext uri="{28A0092B-C50C-407E-A947-70E740481C1C}">
                           <a14:useLocalDpi xmlns:a14="http://schemas.microsoft.com/office/drawing/2010/main" val="0"/>
@@ -1598,7 +2381,47 @@
     </w:p>
     <w:p>
       <w:pPr>
-        <w:ind w:left="709"/>
+        <w:ind w:firstLine="720"/>
+        <w:jc w:val="center"/>
+        <w:rPr>
+          <w:rFonts w:ascii="Times New Roman" w:hAnsi="Times New Roman" w:cs="Times New Roman"/>
+          <w:sz w:val="24"/>
+          <w:szCs w:val="24"/>
+        </w:rPr>
+      </w:pPr>
+      <w:r>
+        <w:rPr>
+          <w:rFonts w:ascii="Times New Roman" w:hAnsi="Times New Roman" w:cs="Times New Roman"/>
+          <w:i/>
+          <w:sz w:val="24"/>
+          <w:szCs w:val="24"/>
+        </w:rPr>
+        <w:t xml:space="preserve">Figura N°2 Representación gráfica del repositorio </w:t>
+      </w:r>
+      <w:proofErr w:type="spellStart"/>
+      <w:r>
+        <w:rPr>
+          <w:rFonts w:ascii="Times New Roman" w:hAnsi="Times New Roman" w:cs="Times New Roman"/>
+          <w:i/>
+          <w:sz w:val="24"/>
+          <w:szCs w:val="24"/>
+        </w:rPr>
+        <w:t>Github</w:t>
+      </w:r>
+      <w:proofErr w:type="spellEnd"/>
+      <w:r>
+        <w:rPr>
+          <w:rFonts w:ascii="Times New Roman" w:hAnsi="Times New Roman" w:cs="Times New Roman"/>
+          <w:i/>
+          <w:sz w:val="24"/>
+          <w:szCs w:val="24"/>
+        </w:rPr>
+        <w:t>.</w:t>
+      </w:r>
+    </w:p>
+    <w:p>
+      <w:pPr>
+        <w:ind w:firstLine="720"/>
         <w:jc w:val="both"/>
         <w:rPr>
           <w:rFonts w:ascii="Times New Roman" w:hAnsi="Times New Roman" w:cs="Times New Roman"/>
@@ -1606,21 +2429,107 @@
           <w:szCs w:val="24"/>
         </w:rPr>
       </w:pPr>
-      <w:r>
-        <w:rPr>
-          <w:rFonts w:ascii="Times New Roman" w:hAnsi="Times New Roman" w:cs="Times New Roman"/>
-          <w:sz w:val="24"/>
-          <w:szCs w:val="24"/>
-        </w:rPr>
-        <w:t>Se usará la plataforma Github para el alojamiento del repositorio remoto del proyecto.</w:t>
-      </w:r>
-    </w:p>
-    <w:p>
-      <w:pPr>
-        <w:pStyle w:val="Prrafodelista"/>
+    </w:p>
+    <w:p>
+      <w:pPr>
+        <w:ind w:firstLine="720"/>
+        <w:jc w:val="both"/>
+        <w:rPr>
+          <w:rFonts w:ascii="Times New Roman" w:hAnsi="Times New Roman" w:cs="Times New Roman"/>
+          <w:b/>
+          <w:sz w:val="24"/>
+          <w:szCs w:val="24"/>
+        </w:rPr>
+      </w:pPr>
+      <w:r>
+        <w:rPr>
+          <w:rFonts w:ascii="Times New Roman" w:hAnsi="Times New Roman" w:cs="Times New Roman"/>
+          <w:b/>
+          <w:sz w:val="24"/>
+          <w:szCs w:val="24"/>
+        </w:rPr>
+        <w:t xml:space="preserve">Infraestructura del repositorio: </w:t>
+      </w:r>
+    </w:p>
+    <w:p>
+      <w:pPr>
+        <w:ind w:left="708" w:firstLine="12"/>
+        <w:jc w:val="both"/>
+        <w:rPr>
+          <w:rFonts w:ascii="Times New Roman" w:hAnsi="Times New Roman" w:cs="Times New Roman"/>
+          <w:sz w:val="24"/>
+          <w:szCs w:val="24"/>
+        </w:rPr>
+      </w:pPr>
+      <w:proofErr w:type="spellStart"/>
+      <w:r>
+        <w:rPr>
+          <w:rFonts w:ascii="Times New Roman" w:hAnsi="Times New Roman" w:cs="Times New Roman"/>
+          <w:sz w:val="24"/>
+          <w:szCs w:val="24"/>
+        </w:rPr>
+        <w:t>G</w:t>
+      </w:r>
+      <w:r>
+        <w:rPr>
+          <w:rFonts w:ascii="Times New Roman" w:hAnsi="Times New Roman" w:cs="Times New Roman"/>
+          <w:sz w:val="24"/>
+          <w:szCs w:val="24"/>
+        </w:rPr>
+        <w:t>ithub</w:t>
+      </w:r>
+      <w:proofErr w:type="spellEnd"/>
+      <w:r>
+        <w:rPr>
+          <w:rFonts w:ascii="Times New Roman" w:hAnsi="Times New Roman" w:cs="Times New Roman"/>
+          <w:sz w:val="24"/>
+          <w:szCs w:val="24"/>
+        </w:rPr>
+        <w:t>, el servicio de repositorios que usamos para este proyecto,  permite hacer despliegues mediante una integración sencilla entre los servidores que ejecutan las aplicaciones y los servidores que alojan el código.</w:t>
+      </w:r>
+    </w:p>
+    <w:p>
+      <w:pPr>
+        <w:ind w:left="708" w:firstLine="12"/>
+        <w:jc w:val="both"/>
+        <w:rPr>
+          <w:rFonts w:ascii="Times New Roman" w:hAnsi="Times New Roman" w:cs="Times New Roman"/>
+          <w:sz w:val="24"/>
+          <w:szCs w:val="24"/>
+        </w:rPr>
+      </w:pPr>
+      <w:r>
+        <w:rPr>
+          <w:rFonts w:ascii="Times New Roman" w:hAnsi="Times New Roman" w:cs="Times New Roman"/>
+          <w:sz w:val="24"/>
+          <w:szCs w:val="24"/>
+        </w:rPr>
+        <w:t xml:space="preserve">La arquitectura es  SOA usando </w:t>
+      </w:r>
+      <w:proofErr w:type="spellStart"/>
+      <w:r>
+        <w:rPr>
+          <w:rFonts w:ascii="Times New Roman" w:hAnsi="Times New Roman" w:cs="Times New Roman"/>
+          <w:sz w:val="24"/>
+          <w:szCs w:val="24"/>
+        </w:rPr>
+        <w:t>redis</w:t>
+      </w:r>
+      <w:proofErr w:type="spellEnd"/>
+      <w:r>
+        <w:rPr>
+          <w:rFonts w:ascii="Times New Roman" w:hAnsi="Times New Roman" w:cs="Times New Roman"/>
+          <w:sz w:val="24"/>
+          <w:szCs w:val="24"/>
+        </w:rPr>
+        <w:t xml:space="preserve"> o mongo como motor de persistencia para el transporte de mensajes.</w:t>
+      </w:r>
+    </w:p>
+    <w:p>
+      <w:pPr>
         <w:numPr>
           <w:ilvl w:val="0"/>
-          <w:numId w:val="3"/>
+          <w:numId w:val="5"/>
         </w:numPr>
         <w:jc w:val="both"/>
         <w:rPr>
@@ -1632,28 +2541,170 @@
       <w:r>
         <w:rPr>
           <w:rFonts w:ascii="Times New Roman" w:hAnsi="Times New Roman" w:cs="Times New Roman"/>
-          <w:b/>
-          <w:sz w:val="24"/>
-          <w:szCs w:val="24"/>
-        </w:rPr>
-        <w:t>GitHub</w:t>
-      </w:r>
-      <w:r>
-        <w:rPr>
-          <w:rFonts w:ascii="Times New Roman" w:hAnsi="Times New Roman" w:cs="Times New Roman"/>
-          <w:sz w:val="24"/>
-          <w:szCs w:val="24"/>
-        </w:rPr>
-        <w:t>: es una forja (plataforma de desarrollo colaborativo) para alojar proyectos utilizando el siste</w:t>
-      </w:r>
-      <w:r>
-        <w:rPr>
-          <w:rFonts w:ascii="Times New Roman" w:hAnsi="Times New Roman" w:cs="Times New Roman"/>
-          <w:sz w:val="24"/>
-          <w:szCs w:val="24"/>
-        </w:rPr>
-        <w:t>ma de control de versiones Git.</w:t>
-      </w:r>
+          <w:sz w:val="24"/>
+          <w:szCs w:val="24"/>
+        </w:rPr>
+        <w:t xml:space="preserve">Un </w:t>
+      </w:r>
+      <w:proofErr w:type="spellStart"/>
+      <w:proofErr w:type="gramStart"/>
+      <w:r>
+        <w:rPr>
+          <w:rFonts w:ascii="Times New Roman" w:hAnsi="Times New Roman" w:cs="Times New Roman"/>
+          <w:sz w:val="24"/>
+          <w:szCs w:val="24"/>
+        </w:rPr>
+        <w:t>crawler</w:t>
+      </w:r>
+      <w:proofErr w:type="spellEnd"/>
+      <w:r>
+        <w:rPr>
+          <w:rFonts w:ascii="Times New Roman" w:hAnsi="Times New Roman" w:cs="Times New Roman"/>
+          <w:sz w:val="24"/>
+          <w:szCs w:val="24"/>
+        </w:rPr>
+        <w:t>(</w:t>
+      </w:r>
+      <w:proofErr w:type="gramEnd"/>
+      <w:r>
+        <w:rPr>
+          <w:rFonts w:ascii="Times New Roman" w:hAnsi="Times New Roman" w:cs="Times New Roman"/>
+          <w:sz w:val="24"/>
+          <w:szCs w:val="24"/>
+        </w:rPr>
+        <w:t>rastreador)  para navegar por distintos dominios y recabar información.</w:t>
+      </w:r>
+    </w:p>
+    <w:p>
+      <w:pPr>
+        <w:numPr>
+          <w:ilvl w:val="0"/>
+          <w:numId w:val="5"/>
+        </w:numPr>
+        <w:jc w:val="both"/>
+        <w:rPr>
+          <w:rFonts w:ascii="Times New Roman" w:hAnsi="Times New Roman" w:cs="Times New Roman"/>
+          <w:sz w:val="24"/>
+          <w:szCs w:val="24"/>
+        </w:rPr>
+      </w:pPr>
+      <w:r>
+        <w:rPr>
+          <w:rFonts w:ascii="Times New Roman" w:hAnsi="Times New Roman" w:cs="Times New Roman"/>
+          <w:sz w:val="24"/>
+          <w:szCs w:val="24"/>
+        </w:rPr>
+        <w:t>Un agente de procesamiento de datos.</w:t>
+      </w:r>
+    </w:p>
+    <w:p>
+      <w:pPr>
+        <w:ind w:firstLine="720"/>
+        <w:jc w:val="center"/>
+        <w:rPr>
+          <w:rFonts w:ascii="Times New Roman" w:hAnsi="Times New Roman" w:cs="Times New Roman"/>
+          <w:sz w:val="24"/>
+          <w:szCs w:val="24"/>
+        </w:rPr>
+      </w:pPr>
+      <w:r>
+        <w:rPr>
+          <w:rFonts w:ascii="Times New Roman" w:hAnsi="Times New Roman" w:cs="Times New Roman"/>
+          <w:sz w:val="24"/>
+          <w:szCs w:val="24"/>
+          <w:lang w:val="es-PE"/>
+        </w:rPr>
+        <w:lastRenderedPageBreak/>
+        <w:drawing>
+          <wp:inline distT="0" distB="0" distL="0" distR="0" wp14:anchorId="6E4CD882" wp14:editId="151AF77A">
+            <wp:extent cx="3095625" cy="2571750"/>
+            <wp:effectExtent l="209550" t="209550" r="390525" b="381000"/>
+            <wp:docPr id="3" name="0 Imagen"/>
+            <wp:cNvGraphicFramePr>
+              <a:graphicFrameLocks xmlns:a="http://schemas.openxmlformats.org/drawingml/2006/main" noChangeAspect="1"/>
+            </wp:cNvGraphicFramePr>
+            <a:graphic xmlns:a="http://schemas.openxmlformats.org/drawingml/2006/main">
+              <a:graphicData uri="http://schemas.openxmlformats.org/drawingml/2006/picture">
+                <pic:pic xmlns:pic="http://schemas.openxmlformats.org/drawingml/2006/picture">
+                  <pic:nvPicPr>
+                    <pic:cNvPr id="0" name="repositorio-git1.jpg"/>
+                    <pic:cNvPicPr/>
+                  </pic:nvPicPr>
+                  <pic:blipFill>
+                    <a:blip r:embed="rId10">
+                      <a:extLst>
+                        <a:ext uri="{28A0092B-C50C-407E-A947-70E740481C1C}">
+                          <a14:useLocalDpi xmlns:a14="http://schemas.microsoft.com/office/drawing/2010/main" val="0"/>
+                        </a:ext>
+                      </a:extLst>
+                    </a:blip>
+                    <a:stretch>
+                      <a:fillRect/>
+                    </a:stretch>
+                  </pic:blipFill>
+                  <pic:spPr>
+                    <a:xfrm>
+                      <a:off x="0" y="0"/>
+                      <a:ext cx="3096779" cy="2572709"/>
+                    </a:xfrm>
+                    <a:prstGeom prst="rect">
+                      <a:avLst/>
+                    </a:prstGeom>
+                    <a:ln>
+                      <a:noFill/>
+                    </a:ln>
+                    <a:effectLst>
+                      <a:glow rad="139700">
+                        <a:schemeClr val="accent1">
+                          <a:satMod val="175000"/>
+                          <a:alpha val="40000"/>
+                        </a:schemeClr>
+                      </a:glow>
+                      <a:outerShdw blurRad="292100" dist="139700" dir="2700000" algn="tl" rotWithShape="0">
+                        <a:srgbClr val="333333">
+                          <a:alpha val="65000"/>
+                        </a:srgbClr>
+                      </a:outerShdw>
+                    </a:effectLst>
+                  </pic:spPr>
+                </pic:pic>
+              </a:graphicData>
+            </a:graphic>
+          </wp:inline>
+        </w:drawing>
+      </w:r>
+    </w:p>
+    <w:p>
+      <w:pPr>
+        <w:ind w:firstLine="720"/>
+        <w:jc w:val="center"/>
+        <w:rPr>
+          <w:rFonts w:ascii="Times New Roman" w:hAnsi="Times New Roman" w:cs="Times New Roman"/>
+          <w:i/>
+          <w:sz w:val="24"/>
+          <w:szCs w:val="24"/>
+        </w:rPr>
+      </w:pPr>
+      <w:r>
+        <w:rPr>
+          <w:rFonts w:ascii="Times New Roman" w:hAnsi="Times New Roman" w:cs="Times New Roman"/>
+          <w:i/>
+          <w:sz w:val="24"/>
+          <w:szCs w:val="24"/>
+        </w:rPr>
+        <w:t>Figura N°3 Manejo de varios repositorios locales con un mismo repositorio remoto.</w:t>
+      </w:r>
+    </w:p>
+    <w:p>
+      <w:pPr>
+        <w:ind w:firstLine="720"/>
+        <w:jc w:val="both"/>
+        <w:rPr>
+          <w:rFonts w:ascii="Times New Roman" w:hAnsi="Times New Roman" w:cs="Times New Roman"/>
+          <w:sz w:val="24"/>
+          <w:szCs w:val="24"/>
+        </w:rPr>
+      </w:pPr>
     </w:p>
     <w:p>
       <w:pPr>
@@ -1675,7 +2726,7 @@
 </file>
 
 <file path=word/endnotes.xml><?xml version="1.0" encoding="utf-8"?>
-<w:endnotes xmlns:wpc="http://schemas.microsoft.com/office/word/2010/wordprocessingCanvas" xmlns:mc="http://schemas.openxmlformats.org/markup-compatibility/2006" xmlns:o="urn:schemas-microsoft-com:office:office" xmlns:r="http://schemas.openxmlformats.org/officeDocument/2006/relationships" xmlns:m="http://schemas.openxmlformats.org/officeDocument/2006/math" xmlns:v="urn:schemas-microsoft-com:vml" xmlns:wp14="http://schemas.microsoft.com/office/word/2010/wordprocessingDrawing" xmlns:wp="http://schemas.openxmlformats.org/drawingml/2006/wordprocessingDrawing" xmlns:w10="urn:schemas-microsoft-com:office:word" xmlns:w="http://schemas.openxmlformats.org/wordprocessingml/2006/main" xmlns:w14="http://schemas.microsoft.com/office/word/2010/wordml" xmlns:w15="http://schemas.microsoft.com/office/word/2012/wordml" xmlns:wpg="http://schemas.microsoft.com/office/word/2010/wordprocessingGroup" xmlns:wpi="http://schemas.microsoft.com/office/word/2010/wordprocessingInk" xmlns:wne="http://schemas.microsoft.com/office/word/2006/wordml" xmlns:wps="http://schemas.microsoft.com/office/word/2010/wordprocessingShape" mc:Ignorable="w14 w15 wp14">
+<w:endnotes xmlns:wpc="http://schemas.microsoft.com/office/word/2010/wordprocessingCanvas" xmlns:mc="http://schemas.openxmlformats.org/markup-compatibility/2006" xmlns:o="urn:schemas-microsoft-com:office:office" xmlns:r="http://schemas.openxmlformats.org/officeDocument/2006/relationships" xmlns:m="http://schemas.openxmlformats.org/officeDocument/2006/math" xmlns:v="urn:schemas-microsoft-com:vml" xmlns:wp14="http://schemas.microsoft.com/office/word/2010/wordprocessingDrawing" xmlns:wp="http://schemas.openxmlformats.org/drawingml/2006/wordprocessingDrawing" xmlns:w10="urn:schemas-microsoft-com:office:word" xmlns:w="http://schemas.openxmlformats.org/wordprocessingml/2006/main" xmlns:w14="http://schemas.microsoft.com/office/word/2010/wordml" xmlns:wpg="http://schemas.microsoft.com/office/word/2010/wordprocessingGroup" xmlns:wpi="http://schemas.microsoft.com/office/word/2010/wordprocessingInk" xmlns:wne="http://schemas.microsoft.com/office/word/2006/wordml" xmlns:wps="http://schemas.microsoft.com/office/word/2010/wordprocessingShape" mc:Ignorable="w14 wp14">
   <w:endnote w:type="separator" w:id="-1">
     <w:p>
       <w:pPr>
@@ -1700,7 +2751,7 @@
 </file>
 
 <file path=word/footnotes.xml><?xml version="1.0" encoding="utf-8"?>
-<w:footnotes xmlns:wpc="http://schemas.microsoft.com/office/word/2010/wordprocessingCanvas" xmlns:mc="http://schemas.openxmlformats.org/markup-compatibility/2006" xmlns:o="urn:schemas-microsoft-com:office:office" xmlns:r="http://schemas.openxmlformats.org/officeDocument/2006/relationships" xmlns:m="http://schemas.openxmlformats.org/officeDocument/2006/math" xmlns:v="urn:schemas-microsoft-com:vml" xmlns:wp14="http://schemas.microsoft.com/office/word/2010/wordprocessingDrawing" xmlns:wp="http://schemas.openxmlformats.org/drawingml/2006/wordprocessingDrawing" xmlns:w10="urn:schemas-microsoft-com:office:word" xmlns:w="http://schemas.openxmlformats.org/wordprocessingml/2006/main" xmlns:w14="http://schemas.microsoft.com/office/word/2010/wordml" xmlns:w15="http://schemas.microsoft.com/office/word/2012/wordml" xmlns:wpg="http://schemas.microsoft.com/office/word/2010/wordprocessingGroup" xmlns:wpi="http://schemas.microsoft.com/office/word/2010/wordprocessingInk" xmlns:wne="http://schemas.microsoft.com/office/word/2006/wordml" xmlns:wps="http://schemas.microsoft.com/office/word/2010/wordprocessingShape" mc:Ignorable="w14 w15 wp14">
+<w:footnotes xmlns:wpc="http://schemas.microsoft.com/office/word/2010/wordprocessingCanvas" xmlns:mc="http://schemas.openxmlformats.org/markup-compatibility/2006" xmlns:o="urn:schemas-microsoft-com:office:office" xmlns:r="http://schemas.openxmlformats.org/officeDocument/2006/relationships" xmlns:m="http://schemas.openxmlformats.org/officeDocument/2006/math" xmlns:v="urn:schemas-microsoft-com:vml" xmlns:wp14="http://schemas.microsoft.com/office/word/2010/wordprocessingDrawing" xmlns:wp="http://schemas.openxmlformats.org/drawingml/2006/wordprocessingDrawing" xmlns:w10="urn:schemas-microsoft-com:office:word" xmlns:w="http://schemas.openxmlformats.org/wordprocessingml/2006/main" xmlns:w14="http://schemas.microsoft.com/office/word/2010/wordml" xmlns:wpg="http://schemas.microsoft.com/office/word/2010/wordprocessingGroup" xmlns:wpi="http://schemas.microsoft.com/office/word/2010/wordprocessingInk" xmlns:wne="http://schemas.microsoft.com/office/word/2006/wordml" xmlns:wps="http://schemas.microsoft.com/office/word/2010/wordprocessingShape" mc:Ignorable="w14 wp14">
   <w:footnote w:type="separator" w:id="-1">
     <w:p>
       <w:pPr>
@@ -1725,8 +2776,621 @@
 </file>
 
 <file path=word/numbering.xml><?xml version="1.0" encoding="utf-8"?>
-<w:numbering xmlns:wpc="http://schemas.microsoft.com/office/word/2010/wordprocessingCanvas" xmlns:mc="http://schemas.openxmlformats.org/markup-compatibility/2006" xmlns:o="urn:schemas-microsoft-com:office:office" xmlns:r="http://schemas.openxmlformats.org/officeDocument/2006/relationships" xmlns:m="http://schemas.openxmlformats.org/officeDocument/2006/math" xmlns:v="urn:schemas-microsoft-com:vml" xmlns:wp14="http://schemas.microsoft.com/office/word/2010/wordprocessingDrawing" xmlns:wp="http://schemas.openxmlformats.org/drawingml/2006/wordprocessingDrawing" xmlns:w10="urn:schemas-microsoft-com:office:word" xmlns:w="http://schemas.openxmlformats.org/wordprocessingml/2006/main" xmlns:w14="http://schemas.microsoft.com/office/word/2010/wordml" xmlns:w15="http://schemas.microsoft.com/office/word/2012/wordml" xmlns:wpg="http://schemas.microsoft.com/office/word/2010/wordprocessingGroup" xmlns:wpi="http://schemas.microsoft.com/office/word/2010/wordprocessingInk" xmlns:wne="http://schemas.microsoft.com/office/word/2006/wordml" xmlns:wps="http://schemas.microsoft.com/office/word/2010/wordprocessingShape" mc:Ignorable="w14 w15 wp14">
+<w:numbering xmlns:wpc="http://schemas.microsoft.com/office/word/2010/wordprocessingCanvas" xmlns:mc="http://schemas.openxmlformats.org/markup-compatibility/2006" xmlns:o="urn:schemas-microsoft-com:office:office" xmlns:r="http://schemas.openxmlformats.org/officeDocument/2006/relationships" xmlns:m="http://schemas.openxmlformats.org/officeDocument/2006/math" xmlns:v="urn:schemas-microsoft-com:vml" xmlns:wp14="http://schemas.microsoft.com/office/word/2010/wordprocessingDrawing" xmlns:wp="http://schemas.openxmlformats.org/drawingml/2006/wordprocessingDrawing" xmlns:w10="urn:schemas-microsoft-com:office:word" xmlns:w="http://schemas.openxmlformats.org/wordprocessingml/2006/main" xmlns:w14="http://schemas.microsoft.com/office/word/2010/wordml" xmlns:wpg="http://schemas.microsoft.com/office/word/2010/wordprocessingGroup" xmlns:wpi="http://schemas.microsoft.com/office/word/2010/wordprocessingInk" xmlns:wne="http://schemas.microsoft.com/office/word/2006/wordml" xmlns:wps="http://schemas.microsoft.com/office/word/2010/wordprocessingShape" mc:Ignorable="w14 wp14">
   <w:abstractNum w:abstractNumId="0">
+    <w:nsid w:val="0B126BDC"/>
+    <w:multiLevelType w:val="hybridMultilevel"/>
+    <w:tmpl w:val="FF26EC5E"/>
+    <w:lvl w:ilvl="0" w:tplc="7AA81446">
+      <w:start w:val="1"/>
+      <w:numFmt w:val="decimal"/>
+      <w:lvlText w:val="%1."/>
+      <w:lvlJc w:val="left"/>
+      <w:pPr>
+        <w:ind w:left="1995" w:hanging="360"/>
+      </w:pPr>
+      <w:rPr>
+        <w:rFonts w:hint="default"/>
+      </w:rPr>
+    </w:lvl>
+    <w:lvl w:ilvl="1" w:tplc="080A0019" w:tentative="1">
+      <w:start w:val="1"/>
+      <w:numFmt w:val="lowerLetter"/>
+      <w:lvlText w:val="%2."/>
+      <w:lvlJc w:val="left"/>
+      <w:pPr>
+        <w:ind w:left="2715" w:hanging="360"/>
+      </w:pPr>
+    </w:lvl>
+    <w:lvl w:ilvl="2" w:tplc="080A001B" w:tentative="1">
+      <w:start w:val="1"/>
+      <w:numFmt w:val="lowerRoman"/>
+      <w:lvlText w:val="%3."/>
+      <w:lvlJc w:val="right"/>
+      <w:pPr>
+        <w:ind w:left="3435" w:hanging="180"/>
+      </w:pPr>
+    </w:lvl>
+    <w:lvl w:ilvl="3" w:tplc="080A000F" w:tentative="1">
+      <w:start w:val="1"/>
+      <w:numFmt w:val="decimal"/>
+      <w:lvlText w:val="%4."/>
+      <w:lvlJc w:val="left"/>
+      <w:pPr>
+        <w:ind w:left="4155" w:hanging="360"/>
+      </w:pPr>
+    </w:lvl>
+    <w:lvl w:ilvl="4" w:tplc="080A0019" w:tentative="1">
+      <w:start w:val="1"/>
+      <w:numFmt w:val="lowerLetter"/>
+      <w:lvlText w:val="%5."/>
+      <w:lvlJc w:val="left"/>
+      <w:pPr>
+        <w:ind w:left="4875" w:hanging="360"/>
+      </w:pPr>
+    </w:lvl>
+    <w:lvl w:ilvl="5" w:tplc="080A001B" w:tentative="1">
+      <w:start w:val="1"/>
+      <w:numFmt w:val="lowerRoman"/>
+      <w:lvlText w:val="%6."/>
+      <w:lvlJc w:val="right"/>
+      <w:pPr>
+        <w:ind w:left="5595" w:hanging="180"/>
+      </w:pPr>
+    </w:lvl>
+    <w:lvl w:ilvl="6" w:tplc="080A000F" w:tentative="1">
+      <w:start w:val="1"/>
+      <w:numFmt w:val="decimal"/>
+      <w:lvlText w:val="%7."/>
+      <w:lvlJc w:val="left"/>
+      <w:pPr>
+        <w:ind w:left="6315" w:hanging="360"/>
+      </w:pPr>
+    </w:lvl>
+    <w:lvl w:ilvl="7" w:tplc="080A0019" w:tentative="1">
+      <w:start w:val="1"/>
+      <w:numFmt w:val="lowerLetter"/>
+      <w:lvlText w:val="%8."/>
+      <w:lvlJc w:val="left"/>
+      <w:pPr>
+        <w:ind w:left="7035" w:hanging="360"/>
+      </w:pPr>
+    </w:lvl>
+    <w:lvl w:ilvl="8" w:tplc="080A001B" w:tentative="1">
+      <w:start w:val="1"/>
+      <w:numFmt w:val="lowerRoman"/>
+      <w:lvlText w:val="%9."/>
+      <w:lvlJc w:val="right"/>
+      <w:pPr>
+        <w:ind w:left="7755" w:hanging="180"/>
+      </w:pPr>
+    </w:lvl>
+  </w:abstractNum>
+  <w:abstractNum w:abstractNumId="1">
+    <w:nsid w:val="208245F5"/>
+    <w:multiLevelType w:val="hybridMultilevel"/>
+    <w:tmpl w:val="09961818"/>
+    <w:lvl w:ilvl="0" w:tplc="280A000D">
+      <w:start w:val="1"/>
+      <w:numFmt w:val="bullet"/>
+      <w:lvlText w:val=""/>
+      <w:lvlJc w:val="left"/>
+      <w:pPr>
+        <w:ind w:left="2355" w:hanging="360"/>
+      </w:pPr>
+      <w:rPr>
+        <w:rFonts w:ascii="Wingdings" w:hAnsi="Wingdings" w:hint="default"/>
+      </w:rPr>
+    </w:lvl>
+    <w:lvl w:ilvl="1" w:tplc="280A0003" w:tentative="1">
+      <w:start w:val="1"/>
+      <w:numFmt w:val="bullet"/>
+      <w:lvlText w:val="o"/>
+      <w:lvlJc w:val="left"/>
+      <w:pPr>
+        <w:ind w:left="3075" w:hanging="360"/>
+      </w:pPr>
+      <w:rPr>
+        <w:rFonts w:ascii="Courier New" w:hAnsi="Courier New" w:cs="Courier New" w:hint="default"/>
+      </w:rPr>
+    </w:lvl>
+    <w:lvl w:ilvl="2" w:tplc="280A0005" w:tentative="1">
+      <w:start w:val="1"/>
+      <w:numFmt w:val="bullet"/>
+      <w:lvlText w:val=""/>
+      <w:lvlJc w:val="left"/>
+      <w:pPr>
+        <w:ind w:left="3795" w:hanging="360"/>
+      </w:pPr>
+      <w:rPr>
+        <w:rFonts w:ascii="Wingdings" w:hAnsi="Wingdings" w:hint="default"/>
+      </w:rPr>
+    </w:lvl>
+    <w:lvl w:ilvl="3" w:tplc="280A0001" w:tentative="1">
+      <w:start w:val="1"/>
+      <w:numFmt w:val="bullet"/>
+      <w:lvlText w:val=""/>
+      <w:lvlJc w:val="left"/>
+      <w:pPr>
+        <w:ind w:left="4515" w:hanging="360"/>
+      </w:pPr>
+      <w:rPr>
+        <w:rFonts w:ascii="Symbol" w:hAnsi="Symbol" w:hint="default"/>
+      </w:rPr>
+    </w:lvl>
+    <w:lvl w:ilvl="4" w:tplc="280A0003" w:tentative="1">
+      <w:start w:val="1"/>
+      <w:numFmt w:val="bullet"/>
+      <w:lvlText w:val="o"/>
+      <w:lvlJc w:val="left"/>
+      <w:pPr>
+        <w:ind w:left="5235" w:hanging="360"/>
+      </w:pPr>
+      <w:rPr>
+        <w:rFonts w:ascii="Courier New" w:hAnsi="Courier New" w:cs="Courier New" w:hint="default"/>
+      </w:rPr>
+    </w:lvl>
+    <w:lvl w:ilvl="5" w:tplc="280A0005" w:tentative="1">
+      <w:start w:val="1"/>
+      <w:numFmt w:val="bullet"/>
+      <w:lvlText w:val=""/>
+      <w:lvlJc w:val="left"/>
+      <w:pPr>
+        <w:ind w:left="5955" w:hanging="360"/>
+      </w:pPr>
+      <w:rPr>
+        <w:rFonts w:ascii="Wingdings" w:hAnsi="Wingdings" w:hint="default"/>
+      </w:rPr>
+    </w:lvl>
+    <w:lvl w:ilvl="6" w:tplc="280A0001" w:tentative="1">
+      <w:start w:val="1"/>
+      <w:numFmt w:val="bullet"/>
+      <w:lvlText w:val=""/>
+      <w:lvlJc w:val="left"/>
+      <w:pPr>
+        <w:ind w:left="6675" w:hanging="360"/>
+      </w:pPr>
+      <w:rPr>
+        <w:rFonts w:ascii="Symbol" w:hAnsi="Symbol" w:hint="default"/>
+      </w:rPr>
+    </w:lvl>
+    <w:lvl w:ilvl="7" w:tplc="280A0003" w:tentative="1">
+      <w:start w:val="1"/>
+      <w:numFmt w:val="bullet"/>
+      <w:lvlText w:val="o"/>
+      <w:lvlJc w:val="left"/>
+      <w:pPr>
+        <w:ind w:left="7395" w:hanging="360"/>
+      </w:pPr>
+      <w:rPr>
+        <w:rFonts w:ascii="Courier New" w:hAnsi="Courier New" w:cs="Courier New" w:hint="default"/>
+      </w:rPr>
+    </w:lvl>
+    <w:lvl w:ilvl="8" w:tplc="280A0005" w:tentative="1">
+      <w:start w:val="1"/>
+      <w:numFmt w:val="bullet"/>
+      <w:lvlText w:val=""/>
+      <w:lvlJc w:val="left"/>
+      <w:pPr>
+        <w:ind w:left="8115" w:hanging="360"/>
+      </w:pPr>
+      <w:rPr>
+        <w:rFonts w:ascii="Wingdings" w:hAnsi="Wingdings" w:hint="default"/>
+      </w:rPr>
+    </w:lvl>
+  </w:abstractNum>
+  <w:abstractNum w:abstractNumId="2">
+    <w:nsid w:val="248C47C9"/>
+    <w:multiLevelType w:val="multilevel"/>
+    <w:tmpl w:val="430C879E"/>
+    <w:lvl w:ilvl="0">
+      <w:start w:val="1"/>
+      <w:numFmt w:val="bullet"/>
+      <w:lvlText w:val=""/>
+      <w:lvlJc w:val="left"/>
+      <w:pPr>
+        <w:tabs>
+          <w:tab w:val="num" w:pos="720"/>
+        </w:tabs>
+        <w:ind w:left="720" w:hanging="360"/>
+      </w:pPr>
+      <w:rPr>
+        <w:rFonts w:ascii="Symbol" w:hAnsi="Symbol" w:hint="default"/>
+        <w:sz w:val="20"/>
+      </w:rPr>
+    </w:lvl>
+    <w:lvl w:ilvl="1" w:tentative="1">
+      <w:start w:val="1"/>
+      <w:numFmt w:val="bullet"/>
+      <w:lvlText w:val="o"/>
+      <w:lvlJc w:val="left"/>
+      <w:pPr>
+        <w:tabs>
+          <w:tab w:val="num" w:pos="1440"/>
+        </w:tabs>
+        <w:ind w:left="1440" w:hanging="360"/>
+      </w:pPr>
+      <w:rPr>
+        <w:rFonts w:ascii="Courier New" w:hAnsi="Courier New" w:hint="default"/>
+        <w:sz w:val="20"/>
+      </w:rPr>
+    </w:lvl>
+    <w:lvl w:ilvl="2" w:tentative="1">
+      <w:start w:val="1"/>
+      <w:numFmt w:val="bullet"/>
+      <w:lvlText w:val=""/>
+      <w:lvlJc w:val="left"/>
+      <w:pPr>
+        <w:tabs>
+          <w:tab w:val="num" w:pos="2160"/>
+        </w:tabs>
+        <w:ind w:left="2160" w:hanging="360"/>
+      </w:pPr>
+      <w:rPr>
+        <w:rFonts w:ascii="Wingdings" w:hAnsi="Wingdings" w:hint="default"/>
+        <w:sz w:val="20"/>
+      </w:rPr>
+    </w:lvl>
+    <w:lvl w:ilvl="3" w:tentative="1">
+      <w:start w:val="1"/>
+      <w:numFmt w:val="bullet"/>
+      <w:lvlText w:val=""/>
+      <w:lvlJc w:val="left"/>
+      <w:pPr>
+        <w:tabs>
+          <w:tab w:val="num" w:pos="2880"/>
+        </w:tabs>
+        <w:ind w:left="2880" w:hanging="360"/>
+      </w:pPr>
+      <w:rPr>
+        <w:rFonts w:ascii="Wingdings" w:hAnsi="Wingdings" w:hint="default"/>
+        <w:sz w:val="20"/>
+      </w:rPr>
+    </w:lvl>
+    <w:lvl w:ilvl="4" w:tentative="1">
+      <w:start w:val="1"/>
+      <w:numFmt w:val="bullet"/>
+      <w:lvlText w:val=""/>
+      <w:lvlJc w:val="left"/>
+      <w:pPr>
+        <w:tabs>
+          <w:tab w:val="num" w:pos="3600"/>
+        </w:tabs>
+        <w:ind w:left="3600" w:hanging="360"/>
+      </w:pPr>
+      <w:rPr>
+        <w:rFonts w:ascii="Wingdings" w:hAnsi="Wingdings" w:hint="default"/>
+        <w:sz w:val="20"/>
+      </w:rPr>
+    </w:lvl>
+    <w:lvl w:ilvl="5" w:tentative="1">
+      <w:start w:val="1"/>
+      <w:numFmt w:val="bullet"/>
+      <w:lvlText w:val=""/>
+      <w:lvlJc w:val="left"/>
+      <w:pPr>
+        <w:tabs>
+          <w:tab w:val="num" w:pos="4320"/>
+        </w:tabs>
+        <w:ind w:left="4320" w:hanging="360"/>
+      </w:pPr>
+      <w:rPr>
+        <w:rFonts w:ascii="Wingdings" w:hAnsi="Wingdings" w:hint="default"/>
+        <w:sz w:val="20"/>
+      </w:rPr>
+    </w:lvl>
+    <w:lvl w:ilvl="6" w:tentative="1">
+      <w:start w:val="1"/>
+      <w:numFmt w:val="bullet"/>
+      <w:lvlText w:val=""/>
+      <w:lvlJc w:val="left"/>
+      <w:pPr>
+        <w:tabs>
+          <w:tab w:val="num" w:pos="5040"/>
+        </w:tabs>
+        <w:ind w:left="5040" w:hanging="360"/>
+      </w:pPr>
+      <w:rPr>
+        <w:rFonts w:ascii="Wingdings" w:hAnsi="Wingdings" w:hint="default"/>
+        <w:sz w:val="20"/>
+      </w:rPr>
+    </w:lvl>
+    <w:lvl w:ilvl="7" w:tentative="1">
+      <w:start w:val="1"/>
+      <w:numFmt w:val="bullet"/>
+      <w:lvlText w:val=""/>
+      <w:lvlJc w:val="left"/>
+      <w:pPr>
+        <w:tabs>
+          <w:tab w:val="num" w:pos="5760"/>
+        </w:tabs>
+        <w:ind w:left="5760" w:hanging="360"/>
+      </w:pPr>
+      <w:rPr>
+        <w:rFonts w:ascii="Wingdings" w:hAnsi="Wingdings" w:hint="default"/>
+        <w:sz w:val="20"/>
+      </w:rPr>
+    </w:lvl>
+    <w:lvl w:ilvl="8" w:tentative="1">
+      <w:start w:val="1"/>
+      <w:numFmt w:val="bullet"/>
+      <w:lvlText w:val=""/>
+      <w:lvlJc w:val="left"/>
+      <w:pPr>
+        <w:tabs>
+          <w:tab w:val="num" w:pos="6480"/>
+        </w:tabs>
+        <w:ind w:left="6480" w:hanging="360"/>
+      </w:pPr>
+      <w:rPr>
+        <w:rFonts w:ascii="Wingdings" w:hAnsi="Wingdings" w:hint="default"/>
+        <w:sz w:val="20"/>
+      </w:rPr>
+    </w:lvl>
+  </w:abstractNum>
+  <w:abstractNum w:abstractNumId="3">
+    <w:nsid w:val="4D3E0DAB"/>
+    <w:multiLevelType w:val="multilevel"/>
+    <w:tmpl w:val="172EB5D8"/>
+    <w:lvl w:ilvl="0">
+      <w:start w:val="1"/>
+      <w:numFmt w:val="bullet"/>
+      <w:lvlText w:val=""/>
+      <w:lvlJc w:val="left"/>
+      <w:pPr>
+        <w:tabs>
+          <w:tab w:val="num" w:pos="720"/>
+        </w:tabs>
+        <w:ind w:left="720" w:hanging="360"/>
+      </w:pPr>
+      <w:rPr>
+        <w:rFonts w:ascii="Symbol" w:hAnsi="Symbol" w:hint="default"/>
+        <w:sz w:val="20"/>
+      </w:rPr>
+    </w:lvl>
+    <w:lvl w:ilvl="1" w:tentative="1">
+      <w:start w:val="1"/>
+      <w:numFmt w:val="bullet"/>
+      <w:lvlText w:val="o"/>
+      <w:lvlJc w:val="left"/>
+      <w:pPr>
+        <w:tabs>
+          <w:tab w:val="num" w:pos="1440"/>
+        </w:tabs>
+        <w:ind w:left="1440" w:hanging="360"/>
+      </w:pPr>
+      <w:rPr>
+        <w:rFonts w:ascii="Courier New" w:hAnsi="Courier New" w:hint="default"/>
+        <w:sz w:val="20"/>
+      </w:rPr>
+    </w:lvl>
+    <w:lvl w:ilvl="2" w:tentative="1">
+      <w:start w:val="1"/>
+      <w:numFmt w:val="bullet"/>
+      <w:lvlText w:val=""/>
+      <w:lvlJc w:val="left"/>
+      <w:pPr>
+        <w:tabs>
+          <w:tab w:val="num" w:pos="2160"/>
+        </w:tabs>
+        <w:ind w:left="2160" w:hanging="360"/>
+      </w:pPr>
+      <w:rPr>
+        <w:rFonts w:ascii="Wingdings" w:hAnsi="Wingdings" w:hint="default"/>
+        <w:sz w:val="20"/>
+      </w:rPr>
+    </w:lvl>
+    <w:lvl w:ilvl="3" w:tentative="1">
+      <w:start w:val="1"/>
+      <w:numFmt w:val="bullet"/>
+      <w:lvlText w:val=""/>
+      <w:lvlJc w:val="left"/>
+      <w:pPr>
+        <w:tabs>
+          <w:tab w:val="num" w:pos="2880"/>
+        </w:tabs>
+        <w:ind w:left="2880" w:hanging="360"/>
+      </w:pPr>
+      <w:rPr>
+        <w:rFonts w:ascii="Wingdings" w:hAnsi="Wingdings" w:hint="default"/>
+        <w:sz w:val="20"/>
+      </w:rPr>
+    </w:lvl>
+    <w:lvl w:ilvl="4" w:tentative="1">
+      <w:start w:val="1"/>
+      <w:numFmt w:val="bullet"/>
+      <w:lvlText w:val=""/>
+      <w:lvlJc w:val="left"/>
+      <w:pPr>
+        <w:tabs>
+          <w:tab w:val="num" w:pos="3600"/>
+        </w:tabs>
+        <w:ind w:left="3600" w:hanging="360"/>
+      </w:pPr>
+      <w:rPr>
+        <w:rFonts w:ascii="Wingdings" w:hAnsi="Wingdings" w:hint="default"/>
+        <w:sz w:val="20"/>
+      </w:rPr>
+    </w:lvl>
+    <w:lvl w:ilvl="5" w:tentative="1">
+      <w:start w:val="1"/>
+      <w:numFmt w:val="bullet"/>
+      <w:lvlText w:val=""/>
+      <w:lvlJc w:val="left"/>
+      <w:pPr>
+        <w:tabs>
+          <w:tab w:val="num" w:pos="4320"/>
+        </w:tabs>
+        <w:ind w:left="4320" w:hanging="360"/>
+      </w:pPr>
+      <w:rPr>
+        <w:rFonts w:ascii="Wingdings" w:hAnsi="Wingdings" w:hint="default"/>
+        <w:sz w:val="20"/>
+      </w:rPr>
+    </w:lvl>
+    <w:lvl w:ilvl="6" w:tentative="1">
+      <w:start w:val="1"/>
+      <w:numFmt w:val="bullet"/>
+      <w:lvlText w:val=""/>
+      <w:lvlJc w:val="left"/>
+      <w:pPr>
+        <w:tabs>
+          <w:tab w:val="num" w:pos="5040"/>
+        </w:tabs>
+        <w:ind w:left="5040" w:hanging="360"/>
+      </w:pPr>
+      <w:rPr>
+        <w:rFonts w:ascii="Wingdings" w:hAnsi="Wingdings" w:hint="default"/>
+        <w:sz w:val="20"/>
+      </w:rPr>
+    </w:lvl>
+    <w:lvl w:ilvl="7" w:tentative="1">
+      <w:start w:val="1"/>
+      <w:numFmt w:val="bullet"/>
+      <w:lvlText w:val=""/>
+      <w:lvlJc w:val="left"/>
+      <w:pPr>
+        <w:tabs>
+          <w:tab w:val="num" w:pos="5760"/>
+        </w:tabs>
+        <w:ind w:left="5760" w:hanging="360"/>
+      </w:pPr>
+      <w:rPr>
+        <w:rFonts w:ascii="Wingdings" w:hAnsi="Wingdings" w:hint="default"/>
+        <w:sz w:val="20"/>
+      </w:rPr>
+    </w:lvl>
+    <w:lvl w:ilvl="8" w:tentative="1">
+      <w:start w:val="1"/>
+      <w:numFmt w:val="bullet"/>
+      <w:lvlText w:val=""/>
+      <w:lvlJc w:val="left"/>
+      <w:pPr>
+        <w:tabs>
+          <w:tab w:val="num" w:pos="6480"/>
+        </w:tabs>
+        <w:ind w:left="6480" w:hanging="360"/>
+      </w:pPr>
+      <w:rPr>
+        <w:rFonts w:ascii="Wingdings" w:hAnsi="Wingdings" w:hint="default"/>
+        <w:sz w:val="20"/>
+      </w:rPr>
+    </w:lvl>
+  </w:abstractNum>
+  <w:abstractNum w:abstractNumId="4">
+    <w:nsid w:val="52E20000"/>
+    <w:multiLevelType w:val="hybridMultilevel"/>
+    <w:tmpl w:val="17E0411C"/>
+    <w:lvl w:ilvl="0" w:tplc="080A000D">
+      <w:start w:val="1"/>
+      <w:numFmt w:val="bullet"/>
+      <w:lvlText w:val=""/>
+      <w:lvlJc w:val="left"/>
+      <w:pPr>
+        <w:ind w:left="720" w:hanging="360"/>
+      </w:pPr>
+      <w:rPr>
+        <w:rFonts w:ascii="Wingdings" w:hAnsi="Wingdings" w:hint="default"/>
+      </w:rPr>
+    </w:lvl>
+    <w:lvl w:ilvl="1" w:tplc="080A0003" w:tentative="1">
+      <w:start w:val="1"/>
+      <w:numFmt w:val="bullet"/>
+      <w:lvlText w:val="o"/>
+      <w:lvlJc w:val="left"/>
+      <w:pPr>
+        <w:ind w:left="1440" w:hanging="360"/>
+      </w:pPr>
+      <w:rPr>
+        <w:rFonts w:ascii="Courier New" w:hAnsi="Courier New" w:cs="Courier New" w:hint="default"/>
+      </w:rPr>
+    </w:lvl>
+    <w:lvl w:ilvl="2" w:tplc="080A0005" w:tentative="1">
+      <w:start w:val="1"/>
+      <w:numFmt w:val="bullet"/>
+      <w:lvlText w:val=""/>
+      <w:lvlJc w:val="left"/>
+      <w:pPr>
+        <w:ind w:left="2160" w:hanging="360"/>
+      </w:pPr>
+      <w:rPr>
+        <w:rFonts w:ascii="Wingdings" w:hAnsi="Wingdings" w:hint="default"/>
+      </w:rPr>
+    </w:lvl>
+    <w:lvl w:ilvl="3" w:tplc="080A0001" w:tentative="1">
+      <w:start w:val="1"/>
+      <w:numFmt w:val="bullet"/>
+      <w:lvlText w:val=""/>
+      <w:lvlJc w:val="left"/>
+      <w:pPr>
+        <w:ind w:left="2880" w:hanging="360"/>
+      </w:pPr>
+      <w:rPr>
+        <w:rFonts w:ascii="Symbol" w:hAnsi="Symbol" w:hint="default"/>
+      </w:rPr>
+    </w:lvl>
+    <w:lvl w:ilvl="4" w:tplc="080A0003" w:tentative="1">
+      <w:start w:val="1"/>
+      <w:numFmt w:val="bullet"/>
+      <w:lvlText w:val="o"/>
+      <w:lvlJc w:val="left"/>
+      <w:pPr>
+        <w:ind w:left="3600" w:hanging="360"/>
+      </w:pPr>
+      <w:rPr>
+        <w:rFonts w:ascii="Courier New" w:hAnsi="Courier New" w:cs="Courier New" w:hint="default"/>
+      </w:rPr>
+    </w:lvl>
+    <w:lvl w:ilvl="5" w:tplc="080A0005" w:tentative="1">
+      <w:start w:val="1"/>
+      <w:numFmt w:val="bullet"/>
+      <w:lvlText w:val=""/>
+      <w:lvlJc w:val="left"/>
+      <w:pPr>
+        <w:ind w:left="4320" w:hanging="360"/>
+      </w:pPr>
+      <w:rPr>
+        <w:rFonts w:ascii="Wingdings" w:hAnsi="Wingdings" w:hint="default"/>
+      </w:rPr>
+    </w:lvl>
+    <w:lvl w:ilvl="6" w:tplc="080A0001" w:tentative="1">
+      <w:start w:val="1"/>
+      <w:numFmt w:val="bullet"/>
+      <w:lvlText w:val=""/>
+      <w:lvlJc w:val="left"/>
+      <w:pPr>
+        <w:ind w:left="5040" w:hanging="360"/>
+      </w:pPr>
+      <w:rPr>
+        <w:rFonts w:ascii="Symbol" w:hAnsi="Symbol" w:hint="default"/>
+      </w:rPr>
+    </w:lvl>
+    <w:lvl w:ilvl="7" w:tplc="080A0003" w:tentative="1">
+      <w:start w:val="1"/>
+      <w:numFmt w:val="bullet"/>
+      <w:lvlText w:val="o"/>
+      <w:lvlJc w:val="left"/>
+      <w:pPr>
+        <w:ind w:left="5760" w:hanging="360"/>
+      </w:pPr>
+      <w:rPr>
+        <w:rFonts w:ascii="Courier New" w:hAnsi="Courier New" w:cs="Courier New" w:hint="default"/>
+      </w:rPr>
+    </w:lvl>
+    <w:lvl w:ilvl="8" w:tplc="080A0005" w:tentative="1">
+      <w:start w:val="1"/>
+      <w:numFmt w:val="bullet"/>
+      <w:lvlText w:val=""/>
+      <w:lvlJc w:val="left"/>
+      <w:pPr>
+        <w:ind w:left="6480" w:hanging="360"/>
+      </w:pPr>
+      <w:rPr>
+        <w:rFonts w:ascii="Wingdings" w:hAnsi="Wingdings" w:hint="default"/>
+      </w:rPr>
+    </w:lvl>
+  </w:abstractNum>
+  <w:abstractNum w:abstractNumId="5">
     <w:nsid w:val="59880ED5"/>
     <w:multiLevelType w:val="hybridMultilevel"/>
     <w:tmpl w:val="76F8817E"/>
@@ -1839,7 +3503,7 @@
       </w:rPr>
     </w:lvl>
   </w:abstractNum>
-  <w:abstractNum w:abstractNumId="1">
+  <w:abstractNum w:abstractNumId="6">
     <w:nsid w:val="743E44B2"/>
     <w:multiLevelType w:val="hybridMultilevel"/>
     <w:tmpl w:val="52DAD7B0"/>
@@ -1951,7 +3615,7 @@
       </w:rPr>
     </w:lvl>
   </w:abstractNum>
-  <w:abstractNum w:abstractNumId="2">
+  <w:abstractNum w:abstractNumId="7">
     <w:nsid w:val="7ADE6E0F"/>
     <w:multiLevelType w:val="multilevel"/>
     <w:tmpl w:val="D520CBA4"/>
@@ -2075,19 +3739,34 @@
     </w:lvl>
   </w:abstractNum>
   <w:num w:numId="1">
-    <w:abstractNumId w:val="2"/>
+    <w:abstractNumId w:val="7"/>
   </w:num>
   <w:num w:numId="2">
+    <w:abstractNumId w:val="5"/>
+  </w:num>
+  <w:num w:numId="3">
+    <w:abstractNumId w:val="6"/>
+  </w:num>
+  <w:num w:numId="4">
+    <w:abstractNumId w:val="1"/>
+  </w:num>
+  <w:num w:numId="5">
     <w:abstractNumId w:val="0"/>
   </w:num>
-  <w:num w:numId="3">
-    <w:abstractNumId w:val="1"/>
+  <w:num w:numId="6">
+    <w:abstractNumId w:val="4"/>
+  </w:num>
+  <w:num w:numId="7">
+    <w:abstractNumId w:val="3"/>
+  </w:num>
+  <w:num w:numId="8">
+    <w:abstractNumId w:val="2"/>
   </w:num>
 </w:numbering>
 </file>
 
 <file path=word/styles.xml><?xml version="1.0" encoding="utf-8"?>
-<w:styles xmlns:mc="http://schemas.openxmlformats.org/markup-compatibility/2006" xmlns:r="http://schemas.openxmlformats.org/officeDocument/2006/relationships" xmlns:w="http://schemas.openxmlformats.org/wordprocessingml/2006/main" xmlns:w14="http://schemas.microsoft.com/office/word/2010/wordml" xmlns:w15="http://schemas.microsoft.com/office/word/2012/wordml" mc:Ignorable="w14 w15">
+<w:styles xmlns:mc="http://schemas.openxmlformats.org/markup-compatibility/2006" xmlns:r="http://schemas.openxmlformats.org/officeDocument/2006/relationships" xmlns:w="http://schemas.openxmlformats.org/wordprocessingml/2006/main" xmlns:w14="http://schemas.microsoft.com/office/word/2010/wordml" mc:Ignorable="w14">
   <w:docDefaults>
     <w:rPrDefault>
       <w:rPr>
@@ -2103,378 +3782,144 @@
       </w:pPr>
     </w:pPrDefault>
   </w:docDefaults>
-  <w:latentStyles w:defLockedState="0" w:defUIPriority="99" w:defSemiHidden="0" w:defUnhideWhenUsed="0" w:defQFormat="0" w:count="371">
-    <w:lsdException w:name="Normal" w:uiPriority="0" w:qFormat="1"/>
-    <w:lsdException w:name="heading 1" w:uiPriority="9" w:qFormat="1"/>
-    <w:lsdException w:name="heading 2" w:semiHidden="1" w:uiPriority="0" w:unhideWhenUsed="1" w:qFormat="1"/>
-    <w:lsdException w:name="heading 3" w:semiHidden="1" w:uiPriority="0" w:unhideWhenUsed="1" w:qFormat="1"/>
-    <w:lsdException w:name="heading 4" w:semiHidden="1" w:uiPriority="9" w:unhideWhenUsed="1" w:qFormat="1"/>
-    <w:lsdException w:name="heading 5" w:semiHidden="1" w:uiPriority="9" w:unhideWhenUsed="1" w:qFormat="1"/>
-    <w:lsdException w:name="heading 6" w:semiHidden="1" w:uiPriority="9" w:unhideWhenUsed="1" w:qFormat="1"/>
-    <w:lsdException w:name="heading 7" w:semiHidden="1" w:uiPriority="9" w:unhideWhenUsed="1" w:qFormat="1"/>
-    <w:lsdException w:name="heading 8" w:semiHidden="1" w:uiPriority="9" w:unhideWhenUsed="1" w:qFormat="1"/>
-    <w:lsdException w:name="heading 9" w:semiHidden="1" w:uiPriority="9" w:unhideWhenUsed="1" w:qFormat="1"/>
-    <w:lsdException w:name="index 1" w:semiHidden="1" w:unhideWhenUsed="1"/>
-    <w:lsdException w:name="index 2" w:semiHidden="1" w:unhideWhenUsed="1"/>
-    <w:lsdException w:name="index 3" w:semiHidden="1" w:unhideWhenUsed="1"/>
-    <w:lsdException w:name="index 4" w:semiHidden="1" w:unhideWhenUsed="1"/>
-    <w:lsdException w:name="index 5" w:semiHidden="1" w:unhideWhenUsed="1"/>
-    <w:lsdException w:name="index 6" w:semiHidden="1" w:unhideWhenUsed="1"/>
-    <w:lsdException w:name="index 7" w:semiHidden="1" w:unhideWhenUsed="1"/>
-    <w:lsdException w:name="index 8" w:semiHidden="1" w:unhideWhenUsed="1"/>
-    <w:lsdException w:name="index 9" w:semiHidden="1" w:unhideWhenUsed="1"/>
-    <w:lsdException w:name="toc 1" w:semiHidden="1" w:uiPriority="39" w:unhideWhenUsed="1"/>
-    <w:lsdException w:name="toc 2" w:semiHidden="1" w:uiPriority="39" w:unhideWhenUsed="1"/>
-    <w:lsdException w:name="toc 3" w:semiHidden="1" w:uiPriority="39" w:unhideWhenUsed="1"/>
-    <w:lsdException w:name="toc 4" w:semiHidden="1" w:uiPriority="39" w:unhideWhenUsed="1"/>
-    <w:lsdException w:name="toc 5" w:semiHidden="1" w:uiPriority="39" w:unhideWhenUsed="1"/>
-    <w:lsdException w:name="toc 6" w:semiHidden="1" w:uiPriority="39" w:unhideWhenUsed="1"/>
-    <w:lsdException w:name="toc 7" w:semiHidden="1" w:uiPriority="39" w:unhideWhenUsed="1"/>
-    <w:lsdException w:name="toc 8" w:semiHidden="1" w:uiPriority="39" w:unhideWhenUsed="1"/>
-    <w:lsdException w:name="toc 9" w:semiHidden="1" w:uiPriority="39" w:unhideWhenUsed="1"/>
-    <w:lsdException w:name="Normal Indent" w:semiHidden="1" w:unhideWhenUsed="1"/>
-    <w:lsdException w:name="footnote text" w:semiHidden="1" w:unhideWhenUsed="1"/>
-    <w:lsdException w:name="annotation text" w:semiHidden="1" w:unhideWhenUsed="1"/>
-    <w:lsdException w:name="header" w:semiHidden="1" w:unhideWhenUsed="1"/>
-    <w:lsdException w:name="footer" w:semiHidden="1" w:unhideWhenUsed="1"/>
-    <w:lsdException w:name="index heading" w:semiHidden="1" w:unhideWhenUsed="1"/>
-    <w:lsdException w:name="caption" w:semiHidden="1" w:uiPriority="35" w:unhideWhenUsed="1" w:qFormat="1"/>
-    <w:lsdException w:name="table of figures" w:semiHidden="1" w:unhideWhenUsed="1"/>
-    <w:lsdException w:name="envelope address" w:semiHidden="1" w:unhideWhenUsed="1"/>
-    <w:lsdException w:name="envelope return" w:semiHidden="1" w:unhideWhenUsed="1"/>
-    <w:lsdException w:name="footnote reference" w:semiHidden="1" w:unhideWhenUsed="1"/>
-    <w:lsdException w:name="annotation reference" w:semiHidden="1" w:unhideWhenUsed="1"/>
-    <w:lsdException w:name="line number" w:semiHidden="1" w:unhideWhenUsed="1"/>
-    <w:lsdException w:name="page number" w:semiHidden="1" w:unhideWhenUsed="1"/>
-    <w:lsdException w:name="endnote reference" w:semiHidden="1" w:unhideWhenUsed="1"/>
-    <w:lsdException w:name="endnote text" w:semiHidden="1" w:unhideWhenUsed="1"/>
-    <w:lsdException w:name="table of authorities" w:semiHidden="1" w:unhideWhenUsed="1"/>
-    <w:lsdException w:name="macro" w:semiHidden="1" w:unhideWhenUsed="1"/>
-    <w:lsdException w:name="toa heading" w:semiHidden="1" w:unhideWhenUsed="1"/>
-    <w:lsdException w:name="List" w:semiHidden="1" w:unhideWhenUsed="1"/>
-    <w:lsdException w:name="List Bullet" w:semiHidden="1" w:unhideWhenUsed="1"/>
-    <w:lsdException w:name="List Number" w:semiHidden="1" w:unhideWhenUsed="1"/>
-    <w:lsdException w:name="List 2" w:semiHidden="1" w:unhideWhenUsed="1"/>
-    <w:lsdException w:name="List 3" w:semiHidden="1" w:unhideWhenUsed="1"/>
-    <w:lsdException w:name="List 4" w:semiHidden="1" w:unhideWhenUsed="1"/>
-    <w:lsdException w:name="List 5" w:semiHidden="1" w:unhideWhenUsed="1"/>
-    <w:lsdException w:name="List Bullet 2" w:semiHidden="1" w:unhideWhenUsed="1"/>
-    <w:lsdException w:name="List Bullet 3" w:semiHidden="1" w:unhideWhenUsed="1"/>
-    <w:lsdException w:name="List Bullet 4" w:semiHidden="1" w:unhideWhenUsed="1"/>
-    <w:lsdException w:name="List Bullet 5" w:semiHidden="1" w:unhideWhenUsed="1"/>
-    <w:lsdException w:name="List Number 2" w:semiHidden="1" w:unhideWhenUsed="1"/>
-    <w:lsdException w:name="List Number 3" w:semiHidden="1" w:unhideWhenUsed="1"/>
-    <w:lsdException w:name="List Number 4" w:semiHidden="1" w:unhideWhenUsed="1"/>
-    <w:lsdException w:name="List Number 5" w:semiHidden="1" w:unhideWhenUsed="1"/>
-    <w:lsdException w:name="Title" w:uiPriority="10" w:qFormat="1"/>
-    <w:lsdException w:name="Closing" w:semiHidden="1" w:unhideWhenUsed="1"/>
-    <w:lsdException w:name="Signature" w:semiHidden="1" w:unhideWhenUsed="1"/>
-    <w:lsdException w:name="Default Paragraph Font" w:semiHidden="1" w:uiPriority="1" w:unhideWhenUsed="1"/>
-    <w:lsdException w:name="Body Text" w:semiHidden="1" w:unhideWhenUsed="1"/>
-    <w:lsdException w:name="Body Text Indent" w:semiHidden="1" w:unhideWhenUsed="1"/>
-    <w:lsdException w:name="List Continue" w:semiHidden="1" w:unhideWhenUsed="1"/>
-    <w:lsdException w:name="List Continue 2" w:semiHidden="1" w:unhideWhenUsed="1"/>
-    <w:lsdException w:name="List Continue 3" w:semiHidden="1" w:unhideWhenUsed="1"/>
-    <w:lsdException w:name="List Continue 4" w:semiHidden="1" w:unhideWhenUsed="1"/>
-    <w:lsdException w:name="List Continue 5" w:semiHidden="1" w:unhideWhenUsed="1"/>
-    <w:lsdException w:name="Message Header" w:semiHidden="1" w:unhideWhenUsed="1"/>
-    <w:lsdException w:name="Subtitle" w:uiPriority="11" w:qFormat="1"/>
-    <w:lsdException w:name="Salutation" w:semiHidden="1" w:unhideWhenUsed="1"/>
-    <w:lsdException w:name="Date" w:semiHidden="1" w:unhideWhenUsed="1"/>
-    <w:lsdException w:name="Body Text First Indent" w:semiHidden="1" w:unhideWhenUsed="1"/>
-    <w:lsdException w:name="Body Text First Indent 2" w:semiHidden="1" w:unhideWhenUsed="1"/>
-    <w:lsdException w:name="Note Heading" w:semiHidden="1" w:unhideWhenUsed="1"/>
-    <w:lsdException w:name="Body Text 2" w:semiHidden="1" w:unhideWhenUsed="1"/>
-    <w:lsdException w:name="Body Text 3" w:semiHidden="1" w:unhideWhenUsed="1"/>
-    <w:lsdException w:name="Body Text Indent 2" w:semiHidden="1" w:unhideWhenUsed="1"/>
-    <w:lsdException w:name="Body Text Indent 3" w:semiHidden="1" w:unhideWhenUsed="1"/>
-    <w:lsdException w:name="Block Text" w:semiHidden="1" w:unhideWhenUsed="1"/>
-    <w:lsdException w:name="Hyperlink" w:semiHidden="1" w:unhideWhenUsed="1"/>
-    <w:lsdException w:name="FollowedHyperlink" w:semiHidden="1" w:unhideWhenUsed="1"/>
-    <w:lsdException w:name="Strong" w:uiPriority="22" w:qFormat="1"/>
-    <w:lsdException w:name="Emphasis" w:uiPriority="20" w:qFormat="1"/>
-    <w:lsdException w:name="Document Map" w:semiHidden="1" w:unhideWhenUsed="1"/>
-    <w:lsdException w:name="Plain Text" w:semiHidden="1" w:unhideWhenUsed="1"/>
-    <w:lsdException w:name="E-mail Signature" w:semiHidden="1" w:unhideWhenUsed="1"/>
-    <w:lsdException w:name="HTML Top of Form" w:semiHidden="1" w:unhideWhenUsed="1"/>
-    <w:lsdException w:name="HTML Bottom of Form" w:semiHidden="1" w:unhideWhenUsed="1"/>
-    <w:lsdException w:name="Normal (Web)" w:semiHidden="1" w:unhideWhenUsed="1"/>
-    <w:lsdException w:name="HTML Acronym" w:semiHidden="1" w:unhideWhenUsed="1"/>
-    <w:lsdException w:name="HTML Address" w:semiHidden="1" w:unhideWhenUsed="1"/>
-    <w:lsdException w:name="HTML Cite" w:semiHidden="1" w:unhideWhenUsed="1"/>
-    <w:lsdException w:name="HTML Code" w:semiHidden="1" w:unhideWhenUsed="1"/>
-    <w:lsdException w:name="HTML Definition" w:semiHidden="1" w:unhideWhenUsed="1"/>
-    <w:lsdException w:name="HTML Keyboard" w:semiHidden="1" w:unhideWhenUsed="1"/>
-    <w:lsdException w:name="HTML Preformatted" w:semiHidden="1" w:unhideWhenUsed="1"/>
-    <w:lsdException w:name="HTML Sample" w:semiHidden="1" w:unhideWhenUsed="1"/>
-    <w:lsdException w:name="HTML Typewriter" w:semiHidden="1" w:unhideWhenUsed="1"/>
-    <w:lsdException w:name="HTML Variable" w:semiHidden="1" w:unhideWhenUsed="1"/>
-    <w:lsdException w:name="Normal Table" w:semiHidden="1" w:unhideWhenUsed="1"/>
-    <w:lsdException w:name="annotation subject" w:semiHidden="1" w:unhideWhenUsed="1"/>
-    <w:lsdException w:name="No List" w:semiHidden="1" w:unhideWhenUsed="1"/>
-    <w:lsdException w:name="Outline List 1" w:semiHidden="1" w:unhideWhenUsed="1"/>
-    <w:lsdException w:name="Outline List 2" w:semiHidden="1" w:unhideWhenUsed="1"/>
-    <w:lsdException w:name="Outline List 3" w:semiHidden="1" w:unhideWhenUsed="1"/>
-    <w:lsdException w:name="Table Simple 1" w:semiHidden="1" w:unhideWhenUsed="1"/>
-    <w:lsdException w:name="Table Simple 2" w:semiHidden="1" w:unhideWhenUsed="1"/>
-    <w:lsdException w:name="Table Simple 3" w:semiHidden="1" w:unhideWhenUsed="1"/>
-    <w:lsdException w:name="Table Classic 1" w:semiHidden="1" w:unhideWhenUsed="1"/>
-    <w:lsdException w:name="Table Classic 2" w:semiHidden="1" w:unhideWhenUsed="1"/>
-    <w:lsdException w:name="Table Classic 3" w:semiHidden="1" w:unhideWhenUsed="1"/>
-    <w:lsdException w:name="Table Classic 4" w:semiHidden="1" w:unhideWhenUsed="1"/>
-    <w:lsdException w:name="Table Colorful 1" w:semiHidden="1" w:unhideWhenUsed="1"/>
-    <w:lsdException w:name="Table Colorful 2" w:semiHidden="1" w:unhideWhenUsed="1"/>
-    <w:lsdException w:name="Table Colorful 3" w:semiHidden="1" w:unhideWhenUsed="1"/>
-    <w:lsdException w:name="Table Columns 1" w:semiHidden="1" w:unhideWhenUsed="1"/>
-    <w:lsdException w:name="Table Columns 2" w:semiHidden="1" w:unhideWhenUsed="1"/>
-    <w:lsdException w:name="Table Columns 3" w:semiHidden="1" w:unhideWhenUsed="1"/>
-    <w:lsdException w:name="Table Columns 4" w:semiHidden="1" w:unhideWhenUsed="1"/>
-    <w:lsdException w:name="Table Columns 5" w:semiHidden="1" w:unhideWhenUsed="1"/>
-    <w:lsdException w:name="Table Grid 1" w:semiHidden="1" w:unhideWhenUsed="1"/>
-    <w:lsdException w:name="Table Grid 2" w:semiHidden="1" w:unhideWhenUsed="1"/>
-    <w:lsdException w:name="Table Grid 3" w:semiHidden="1" w:unhideWhenUsed="1"/>
-    <w:lsdException w:name="Table Grid 4" w:semiHidden="1" w:unhideWhenUsed="1"/>
-    <w:lsdException w:name="Table Grid 5" w:semiHidden="1" w:unhideWhenUsed="1"/>
-    <w:lsdException w:name="Table Grid 6" w:semiHidden="1" w:unhideWhenUsed="1"/>
-    <w:lsdException w:name="Table Grid 7" w:semiHidden="1" w:unhideWhenUsed="1"/>
-    <w:lsdException w:name="Table Grid 8" w:semiHidden="1" w:unhideWhenUsed="1"/>
-    <w:lsdException w:name="Table List 1" w:semiHidden="1" w:unhideWhenUsed="1"/>
-    <w:lsdException w:name="Table List 2" w:semiHidden="1" w:unhideWhenUsed="1"/>
-    <w:lsdException w:name="Table List 3" w:semiHidden="1" w:unhideWhenUsed="1"/>
-    <w:lsdException w:name="Table List 4" w:semiHidden="1" w:unhideWhenUsed="1"/>
-    <w:lsdException w:name="Table List 5" w:semiHidden="1" w:unhideWhenUsed="1"/>
-    <w:lsdException w:name="Table List 6" w:semiHidden="1" w:unhideWhenUsed="1"/>
-    <w:lsdException w:name="Table List 7" w:semiHidden="1" w:unhideWhenUsed="1"/>
-    <w:lsdException w:name="Table List 8" w:semiHidden="1" w:unhideWhenUsed="1"/>
-    <w:lsdException w:name="Table 3D effects 1" w:semiHidden="1" w:unhideWhenUsed="1"/>
-    <w:lsdException w:name="Table 3D effects 2" w:semiHidden="1" w:unhideWhenUsed="1"/>
-    <w:lsdException w:name="Table 3D effects 3" w:semiHidden="1" w:unhideWhenUsed="1"/>
-    <w:lsdException w:name="Table Contemporary" w:semiHidden="1" w:unhideWhenUsed="1"/>
-    <w:lsdException w:name="Table Elegant" w:semiHidden="1" w:unhideWhenUsed="1"/>
-    <w:lsdException w:name="Table Professional" w:semiHidden="1" w:unhideWhenUsed="1"/>
-    <w:lsdException w:name="Table Subtle 1" w:semiHidden="1" w:unhideWhenUsed="1"/>
-    <w:lsdException w:name="Table Subtle 2" w:semiHidden="1" w:unhideWhenUsed="1"/>
-    <w:lsdException w:name="Table Web 1" w:semiHidden="1" w:unhideWhenUsed="1"/>
-    <w:lsdException w:name="Table Web 2" w:semiHidden="1" w:unhideWhenUsed="1"/>
-    <w:lsdException w:name="Table Web 3" w:semiHidden="1" w:unhideWhenUsed="1"/>
-    <w:lsdException w:name="Balloon Text" w:semiHidden="1" w:unhideWhenUsed="1"/>
-    <w:lsdException w:name="Table Grid" w:uiPriority="39"/>
-    <w:lsdException w:name="Table Theme" w:semiHidden="1" w:unhideWhenUsed="1"/>
-    <w:lsdException w:name="Placeholder Text" w:semiHidden="1"/>
-    <w:lsdException w:name="No Spacing" w:uiPriority="1" w:qFormat="1"/>
-    <w:lsdException w:name="Light Shading" w:uiPriority="60"/>
-    <w:lsdException w:name="Light List" w:uiPriority="61"/>
-    <w:lsdException w:name="Light Grid" w:uiPriority="62"/>
-    <w:lsdException w:name="Medium Shading 1" w:uiPriority="63"/>
-    <w:lsdException w:name="Medium Shading 2" w:uiPriority="64"/>
-    <w:lsdException w:name="Medium List 1" w:uiPriority="65"/>
-    <w:lsdException w:name="Medium List 2" w:uiPriority="66"/>
-    <w:lsdException w:name="Medium Grid 1" w:uiPriority="67"/>
-    <w:lsdException w:name="Medium Grid 2" w:uiPriority="68"/>
-    <w:lsdException w:name="Medium Grid 3" w:uiPriority="69"/>
-    <w:lsdException w:name="Dark List" w:uiPriority="70"/>
-    <w:lsdException w:name="Colorful Shading" w:uiPriority="71"/>
-    <w:lsdException w:name="Colorful List" w:uiPriority="72"/>
-    <w:lsdException w:name="Colorful Grid" w:uiPriority="73"/>
-    <w:lsdException w:name="Light Shading Accent 1" w:uiPriority="60"/>
-    <w:lsdException w:name="Light List Accent 1" w:uiPriority="61"/>
-    <w:lsdException w:name="Light Grid Accent 1" w:uiPriority="62"/>
-    <w:lsdException w:name="Medium Shading 1 Accent 1" w:uiPriority="63"/>
-    <w:lsdException w:name="Medium Shading 2 Accent 1" w:uiPriority="64"/>
-    <w:lsdException w:name="Medium List 1 Accent 1" w:uiPriority="65"/>
-    <w:lsdException w:name="Revision" w:semiHidden="1"/>
-    <w:lsdException w:name="List Paragraph" w:uiPriority="34" w:qFormat="1"/>
-    <w:lsdException w:name="Quote" w:uiPriority="29" w:qFormat="1"/>
-    <w:lsdException w:name="Intense Quote" w:uiPriority="30" w:qFormat="1"/>
-    <w:lsdException w:name="Medium List 2 Accent 1" w:uiPriority="66"/>
-    <w:lsdException w:name="Medium Grid 1 Accent 1" w:uiPriority="67"/>
-    <w:lsdException w:name="Medium Grid 2 Accent 1" w:uiPriority="68"/>
-    <w:lsdException w:name="Medium Grid 3 Accent 1" w:uiPriority="69"/>
-    <w:lsdException w:name="Dark List Accent 1" w:uiPriority="70"/>
-    <w:lsdException w:name="Colorful Shading Accent 1" w:uiPriority="71"/>
-    <w:lsdException w:name="Colorful List Accent 1" w:uiPriority="72"/>
-    <w:lsdException w:name="Colorful Grid Accent 1" w:uiPriority="73"/>
-    <w:lsdException w:name="Light Shading Accent 2" w:uiPriority="60"/>
-    <w:lsdException w:name="Light List Accent 2" w:uiPriority="61"/>
-    <w:lsdException w:name="Light Grid Accent 2" w:uiPriority="62"/>
-    <w:lsdException w:name="Medium Shading 1 Accent 2" w:uiPriority="63"/>
-    <w:lsdException w:name="Medium Shading 2 Accent 2" w:uiPriority="64"/>
-    <w:lsdException w:name="Medium List 1 Accent 2" w:uiPriority="65"/>
-    <w:lsdException w:name="Medium List 2 Accent 2" w:uiPriority="66"/>
-    <w:lsdException w:name="Medium Grid 1 Accent 2" w:uiPriority="67"/>
-    <w:lsdException w:name="Medium Grid 2 Accent 2" w:uiPriority="68"/>
-    <w:lsdException w:name="Medium Grid 3 Accent 2" w:uiPriority="69"/>
-    <w:lsdException w:name="Dark List Accent 2" w:uiPriority="70"/>
-    <w:lsdException w:name="Colorful Shading Accent 2" w:uiPriority="71"/>
-    <w:lsdException w:name="Colorful List Accent 2" w:uiPriority="72"/>
-    <w:lsdException w:name="Colorful Grid Accent 2" w:uiPriority="73"/>
-    <w:lsdException w:name="Light Shading Accent 3" w:uiPriority="60"/>
-    <w:lsdException w:name="Light List Accent 3" w:uiPriority="61"/>
-    <w:lsdException w:name="Light Grid Accent 3" w:uiPriority="62"/>
-    <w:lsdException w:name="Medium Shading 1 Accent 3" w:uiPriority="63"/>
-    <w:lsdException w:name="Medium Shading 2 Accent 3" w:uiPriority="64"/>
-    <w:lsdException w:name="Medium List 1 Accent 3" w:uiPriority="65"/>
-    <w:lsdException w:name="Medium List 2 Accent 3" w:uiPriority="66"/>
-    <w:lsdException w:name="Medium Grid 1 Accent 3" w:uiPriority="67"/>
-    <w:lsdException w:name="Medium Grid 2 Accent 3" w:uiPriority="68"/>
-    <w:lsdException w:name="Medium Grid 3 Accent 3" w:uiPriority="69"/>
-    <w:lsdException w:name="Dark List Accent 3" w:uiPriority="70"/>
-    <w:lsdException w:name="Colorful Shading Accent 3" w:uiPriority="71"/>
-    <w:lsdException w:name="Colorful List Accent 3" w:uiPriority="72"/>
-    <w:lsdException w:name="Colorful Grid Accent 3" w:uiPriority="73"/>
-    <w:lsdException w:name="Light Shading Accent 4" w:uiPriority="60"/>
-    <w:lsdException w:name="Light List Accent 4" w:uiPriority="61"/>
-    <w:lsdException w:name="Light Grid Accent 4" w:uiPriority="62"/>
-    <w:lsdException w:name="Medium Shading 1 Accent 4" w:uiPriority="63"/>
-    <w:lsdException w:name="Medium Shading 2 Accent 4" w:uiPriority="64"/>
-    <w:lsdException w:name="Medium List 1 Accent 4" w:uiPriority="65"/>
-    <w:lsdException w:name="Medium List 2 Accent 4" w:uiPriority="66"/>
-    <w:lsdException w:name="Medium Grid 1 Accent 4" w:uiPriority="67"/>
-    <w:lsdException w:name="Medium Grid 2 Accent 4" w:uiPriority="68"/>
-    <w:lsdException w:name="Medium Grid 3 Accent 4" w:uiPriority="69"/>
-    <w:lsdException w:name="Dark List Accent 4" w:uiPriority="70"/>
-    <w:lsdException w:name="Colorful Shading Accent 4" w:uiPriority="71"/>
-    <w:lsdException w:name="Colorful List Accent 4" w:uiPriority="72"/>
-    <w:lsdException w:name="Colorful Grid Accent 4" w:uiPriority="73"/>
-    <w:lsdException w:name="Light Shading Accent 5" w:uiPriority="60"/>
-    <w:lsdException w:name="Light List Accent 5" w:uiPriority="61"/>
-    <w:lsdException w:name="Light Grid Accent 5" w:uiPriority="62"/>
-    <w:lsdException w:name="Medium Shading 1 Accent 5" w:uiPriority="63"/>
-    <w:lsdException w:name="Medium Shading 2 Accent 5" w:uiPriority="64"/>
-    <w:lsdException w:name="Medium List 1 Accent 5" w:uiPriority="65"/>
-    <w:lsdException w:name="Medium List 2 Accent 5" w:uiPriority="66"/>
-    <w:lsdException w:name="Medium Grid 1 Accent 5" w:uiPriority="67"/>
-    <w:lsdException w:name="Medium Grid 2 Accent 5" w:uiPriority="68"/>
-    <w:lsdException w:name="Medium Grid 3 Accent 5" w:uiPriority="69"/>
-    <w:lsdException w:name="Dark List Accent 5" w:uiPriority="70"/>
-    <w:lsdException w:name="Colorful Shading Accent 5" w:uiPriority="71"/>
-    <w:lsdException w:name="Colorful List Accent 5" w:uiPriority="72"/>
-    <w:lsdException w:name="Colorful Grid Accent 5" w:uiPriority="73"/>
-    <w:lsdException w:name="Light Shading Accent 6" w:uiPriority="60"/>
-    <w:lsdException w:name="Light List Accent 6" w:uiPriority="61"/>
-    <w:lsdException w:name="Light Grid Accent 6" w:uiPriority="62"/>
-    <w:lsdException w:name="Medium Shading 1 Accent 6" w:uiPriority="63"/>
-    <w:lsdException w:name="Medium Shading 2 Accent 6" w:uiPriority="64"/>
-    <w:lsdException w:name="Medium List 1 Accent 6" w:uiPriority="65"/>
-    <w:lsdException w:name="Medium List 2 Accent 6" w:uiPriority="66"/>
-    <w:lsdException w:name="Medium Grid 1 Accent 6" w:uiPriority="67"/>
-    <w:lsdException w:name="Medium Grid 2 Accent 6" w:uiPriority="68"/>
-    <w:lsdException w:name="Medium Grid 3 Accent 6" w:uiPriority="69"/>
-    <w:lsdException w:name="Dark List Accent 6" w:uiPriority="70"/>
-    <w:lsdException w:name="Colorful Shading Accent 6" w:uiPriority="71"/>
-    <w:lsdException w:name="Colorful List Accent 6" w:uiPriority="72"/>
-    <w:lsdException w:name="Colorful Grid Accent 6" w:uiPriority="73"/>
-    <w:lsdException w:name="Subtle Emphasis" w:uiPriority="19" w:qFormat="1"/>
-    <w:lsdException w:name="Intense Emphasis" w:uiPriority="21" w:qFormat="1"/>
-    <w:lsdException w:name="Subtle Reference" w:uiPriority="31" w:qFormat="1"/>
-    <w:lsdException w:name="Intense Reference" w:uiPriority="32" w:qFormat="1"/>
-    <w:lsdException w:name="Book Title" w:uiPriority="33" w:qFormat="1"/>
-    <w:lsdException w:name="Bibliography" w:semiHidden="1" w:uiPriority="37" w:unhideWhenUsed="1"/>
-    <w:lsdException w:name="TOC Heading" w:semiHidden="1" w:uiPriority="39" w:unhideWhenUsed="1" w:qFormat="1"/>
-    <w:lsdException w:name="Plain Table 1" w:uiPriority="41"/>
-    <w:lsdException w:name="Plain Table 2" w:uiPriority="42"/>
-    <w:lsdException w:name="Plain Table 3" w:uiPriority="43"/>
-    <w:lsdException w:name="Plain Table 4" w:uiPriority="44"/>
-    <w:lsdException w:name="Plain Table 5" w:uiPriority="45"/>
-    <w:lsdException w:name="Grid Table Light" w:uiPriority="40"/>
-    <w:lsdException w:name="Grid Table 1 Light" w:uiPriority="46"/>
-    <w:lsdException w:name="Grid Table 2" w:uiPriority="47"/>
-    <w:lsdException w:name="Grid Table 3" w:uiPriority="48"/>
-    <w:lsdException w:name="Grid Table 4" w:uiPriority="49"/>
-    <w:lsdException w:name="Grid Table 5 Dark" w:uiPriority="50"/>
-    <w:lsdException w:name="Grid Table 6 Colorful" w:uiPriority="51"/>
-    <w:lsdException w:name="Grid Table 7 Colorful" w:uiPriority="52"/>
-    <w:lsdException w:name="Grid Table 1 Light Accent 1" w:uiPriority="46"/>
-    <w:lsdException w:name="Grid Table 2 Accent 1" w:uiPriority="47"/>
-    <w:lsdException w:name="Grid Table 3 Accent 1" w:uiPriority="48"/>
-    <w:lsdException w:name="Grid Table 4 Accent 1" w:uiPriority="49"/>
-    <w:lsdException w:name="Grid Table 5 Dark Accent 1" w:uiPriority="50"/>
-    <w:lsdException w:name="Grid Table 6 Colorful Accent 1" w:uiPriority="51"/>
-    <w:lsdException w:name="Grid Table 7 Colorful Accent 1" w:uiPriority="52"/>
-    <w:lsdException w:name="Grid Table 1 Light Accent 2" w:uiPriority="46"/>
-    <w:lsdException w:name="Grid Table 2 Accent 2" w:uiPriority="47"/>
-    <w:lsdException w:name="Grid Table 3 Accent 2" w:uiPriority="48"/>
-    <w:lsdException w:name="Grid Table 4 Accent 2" w:uiPriority="49"/>
-    <w:lsdException w:name="Grid Table 5 Dark Accent 2" w:uiPriority="50"/>
-    <w:lsdException w:name="Grid Table 6 Colorful Accent 2" w:uiPriority="51"/>
-    <w:lsdException w:name="Grid Table 7 Colorful Accent 2" w:uiPriority="52"/>
-    <w:lsdException w:name="Grid Table 1 Light Accent 3" w:uiPriority="46"/>
-    <w:lsdException w:name="Grid Table 2 Accent 3" w:uiPriority="47"/>
-    <w:lsdException w:name="Grid Table 3 Accent 3" w:uiPriority="48"/>
-    <w:lsdException w:name="Grid Table 4 Accent 3" w:uiPriority="49"/>
-    <w:lsdException w:name="Grid Table 5 Dark Accent 3" w:uiPriority="50"/>
-    <w:lsdException w:name="Grid Table 6 Colorful Accent 3" w:uiPriority="51"/>
-    <w:lsdException w:name="Grid Table 7 Colorful Accent 3" w:uiPriority="52"/>
-    <w:lsdException w:name="Grid Table 1 Light Accent 4" w:uiPriority="46"/>
-    <w:lsdException w:name="Grid Table 2 Accent 4" w:uiPriority="47"/>
-    <w:lsdException w:name="Grid Table 3 Accent 4" w:uiPriority="48"/>
-    <w:lsdException w:name="Grid Table 4 Accent 4" w:uiPriority="49"/>
-    <w:lsdException w:name="Grid Table 5 Dark Accent 4" w:uiPriority="50"/>
-    <w:lsdException w:name="Grid Table 6 Colorful Accent 4" w:uiPriority="51"/>
-    <w:lsdException w:name="Grid Table 7 Colorful Accent 4" w:uiPriority="52"/>
-    <w:lsdException w:name="Grid Table 1 Light Accent 5" w:uiPriority="46"/>
-    <w:lsdException w:name="Grid Table 2 Accent 5" w:uiPriority="47"/>
-    <w:lsdException w:name="Grid Table 3 Accent 5" w:uiPriority="48"/>
-    <w:lsdException w:name="Grid Table 4 Accent 5" w:uiPriority="49"/>
-    <w:lsdException w:name="Grid Table 5 Dark Accent 5" w:uiPriority="50"/>
-    <w:lsdException w:name="Grid Table 6 Colorful Accent 5" w:uiPriority="51"/>
-    <w:lsdException w:name="Grid Table 7 Colorful Accent 5" w:uiPriority="52"/>
-    <w:lsdException w:name="Grid Table 1 Light Accent 6" w:uiPriority="46"/>
-    <w:lsdException w:name="Grid Table 2 Accent 6" w:uiPriority="47"/>
-    <w:lsdException w:name="Grid Table 3 Accent 6" w:uiPriority="48"/>
-    <w:lsdException w:name="Grid Table 4 Accent 6" w:uiPriority="49"/>
-    <w:lsdException w:name="Grid Table 5 Dark Accent 6" w:uiPriority="50"/>
-    <w:lsdException w:name="Grid Table 6 Colorful Accent 6" w:uiPriority="51"/>
-    <w:lsdException w:name="Grid Table 7 Colorful Accent 6" w:uiPriority="52"/>
-    <w:lsdException w:name="List Table 1 Light" w:uiPriority="46"/>
-    <w:lsdException w:name="List Table 2" w:uiPriority="47"/>
-    <w:lsdException w:name="List Table 3" w:uiPriority="48"/>
-    <w:lsdException w:name="List Table 4" w:uiPriority="49"/>
-    <w:lsdException w:name="List Table 5 Dark" w:uiPriority="50"/>
-    <w:lsdException w:name="List Table 6 Colorful" w:uiPriority="51"/>
-    <w:lsdException w:name="List Table 7 Colorful" w:uiPriority="52"/>
-    <w:lsdException w:name="List Table 1 Light Accent 1" w:uiPriority="46"/>
-    <w:lsdException w:name="List Table 2 Accent 1" w:uiPriority="47"/>
-    <w:lsdException w:name="List Table 3 Accent 1" w:uiPriority="48"/>
-    <w:lsdException w:name="List Table 4 Accent 1" w:uiPriority="49"/>
-    <w:lsdException w:name="List Table 5 Dark Accent 1" w:uiPriority="50"/>
-    <w:lsdException w:name="List Table 6 Colorful Accent 1" w:uiPriority="51"/>
-    <w:lsdException w:name="List Table 7 Colorful Accent 1" w:uiPriority="52"/>
-    <w:lsdException w:name="List Table 1 Light Accent 2" w:uiPriority="46"/>
-    <w:lsdException w:name="List Table 2 Accent 2" w:uiPriority="47"/>
-    <w:lsdException w:name="List Table 3 Accent 2" w:uiPriority="48"/>
-    <w:lsdException w:name="List Table 4 Accent 2" w:uiPriority="49"/>
-    <w:lsdException w:name="List Table 5 Dark Accent 2" w:uiPriority="50"/>
-    <w:lsdException w:name="List Table 6 Colorful Accent 2" w:uiPriority="51"/>
-    <w:lsdException w:name="List Table 7 Colorful Accent 2" w:uiPriority="52"/>
-    <w:lsdException w:name="List Table 1 Light Accent 3" w:uiPriority="46"/>
-    <w:lsdException w:name="List Table 2 Accent 3" w:uiPriority="47"/>
-    <w:lsdException w:name="List Table 3 Accent 3" w:uiPriority="48"/>
-    <w:lsdException w:name="List Table 4 Accent 3" w:uiPriority="49"/>
-    <w:lsdException w:name="List Table 5 Dark Accent 3" w:uiPriority="50"/>
-    <w:lsdException w:name="List Table 6 Colorful Accent 3" w:uiPriority="51"/>
-    <w:lsdException w:name="List Table 7 Colorful Accent 3" w:uiPriority="52"/>
-    <w:lsdException w:name="List Table 1 Light Accent 4" w:uiPriority="46"/>
-    <w:lsdException w:name="List Table 2 Accent 4" w:uiPriority="47"/>
-    <w:lsdException w:name="List Table 3 Accent 4" w:uiPriority="48"/>
-    <w:lsdException w:name="List Table 4 Accent 4" w:uiPriority="49"/>
-    <w:lsdException w:name="List Table 5 Dark Accent 4" w:uiPriority="50"/>
-    <w:lsdException w:name="List Table 6 Colorful Accent 4" w:uiPriority="51"/>
-    <w:lsdException w:name="List Table 7 Colorful Accent 4" w:uiPriority="52"/>
-    <w:lsdException w:name="List Table 1 Light Accent 5" w:uiPriority="46"/>
-    <w:lsdException w:name="List Table 2 Accent 5" w:uiPriority="47"/>
-    <w:lsdException w:name="List Table 3 Accent 5" w:uiPriority="48"/>
-    <w:lsdException w:name="List Table 4 Accent 5" w:uiPriority="49"/>
-    <w:lsdException w:name="List Table 5 Dark Accent 5" w:uiPriority="50"/>
-    <w:lsdException w:name="List Table 6 Colorful Accent 5" w:uiPriority="51"/>
-    <w:lsdException w:name="List Table 7 Colorful Accent 5" w:uiPriority="52"/>
-    <w:lsdException w:name="List Table 1 Light Accent 6" w:uiPriority="46"/>
-    <w:lsdException w:name="List Table 2 Accent 6" w:uiPriority="47"/>
-    <w:lsdException w:name="List Table 3 Accent 6" w:uiPriority="48"/>
-    <w:lsdException w:name="List Table 4 Accent 6" w:uiPriority="49"/>
-    <w:lsdException w:name="List Table 5 Dark Accent 6" w:uiPriority="50"/>
-    <w:lsdException w:name="List Table 6 Colorful Accent 6" w:uiPriority="51"/>
-    <w:lsdException w:name="List Table 7 Colorful Accent 6" w:uiPriority="52"/>
+  <w:latentStyles w:defLockedState="0" w:defUIPriority="99" w:defSemiHidden="1" w:defUnhideWhenUsed="1" w:defQFormat="0" w:count="267">
+    <w:lsdException w:name="Normal" w:semiHidden="0" w:uiPriority="0" w:unhideWhenUsed="0" w:qFormat="1"/>
+    <w:lsdException w:name="heading 1" w:semiHidden="0" w:uiPriority="9" w:unhideWhenUsed="0" w:qFormat="1"/>
+    <w:lsdException w:name="heading 2" w:uiPriority="0" w:qFormat="1"/>
+    <w:lsdException w:name="heading 3" w:uiPriority="0" w:qFormat="1"/>
+    <w:lsdException w:name="heading 4" w:uiPriority="9" w:qFormat="1"/>
+    <w:lsdException w:name="heading 5" w:uiPriority="9" w:qFormat="1"/>
+    <w:lsdException w:name="heading 6" w:uiPriority="9" w:qFormat="1"/>
+    <w:lsdException w:name="heading 7" w:uiPriority="9" w:qFormat="1"/>
+    <w:lsdException w:name="heading 8" w:uiPriority="9" w:qFormat="1"/>
+    <w:lsdException w:name="heading 9" w:uiPriority="9" w:qFormat="1"/>
+    <w:lsdException w:name="toc 1" w:uiPriority="39"/>
+    <w:lsdException w:name="toc 2" w:uiPriority="39"/>
+    <w:lsdException w:name="toc 3" w:uiPriority="39"/>
+    <w:lsdException w:name="toc 4" w:uiPriority="39"/>
+    <w:lsdException w:name="toc 5" w:uiPriority="39"/>
+    <w:lsdException w:name="toc 6" w:uiPriority="39"/>
+    <w:lsdException w:name="toc 7" w:uiPriority="39"/>
+    <w:lsdException w:name="toc 8" w:uiPriority="39"/>
+    <w:lsdException w:name="toc 9" w:uiPriority="39"/>
+    <w:lsdException w:name="caption" w:uiPriority="35" w:qFormat="1"/>
+    <w:lsdException w:name="Title" w:semiHidden="0" w:uiPriority="10" w:unhideWhenUsed="0" w:qFormat="1"/>
+    <w:lsdException w:name="Default Paragraph Font" w:uiPriority="1"/>
+    <w:lsdException w:name="Subtitle" w:semiHidden="0" w:uiPriority="11" w:unhideWhenUsed="0" w:qFormat="1"/>
+    <w:lsdException w:name="Strong" w:semiHidden="0" w:uiPriority="22" w:unhideWhenUsed="0" w:qFormat="1"/>
+    <w:lsdException w:name="Emphasis" w:semiHidden="0" w:uiPriority="20" w:unhideWhenUsed="0" w:qFormat="1"/>
+    <w:lsdException w:name="Table Grid" w:semiHidden="0" w:uiPriority="39" w:unhideWhenUsed="0"/>
+    <w:lsdException w:name="Placeholder Text" w:unhideWhenUsed="0"/>
+    <w:lsdException w:name="No Spacing" w:semiHidden="0" w:uiPriority="1" w:unhideWhenUsed="0" w:qFormat="1"/>
+    <w:lsdException w:name="Light Shading" w:semiHidden="0" w:uiPriority="60" w:unhideWhenUsed="0"/>
+    <w:lsdException w:name="Light List" w:semiHidden="0" w:uiPriority="61" w:unhideWhenUsed="0"/>
+    <w:lsdException w:name="Light Grid" w:semiHidden="0" w:uiPriority="62" w:unhideWhenUsed="0"/>
+    <w:lsdException w:name="Medium Shading 1" w:semiHidden="0" w:uiPriority="63" w:unhideWhenUsed="0"/>
+    <w:lsdException w:name="Medium Shading 2" w:semiHidden="0" w:uiPriority="64" w:unhideWhenUsed="0"/>
+    <w:lsdException w:name="Medium List 1" w:semiHidden="0" w:uiPriority="65" w:unhideWhenUsed="0"/>
+    <w:lsdException w:name="Medium List 2" w:semiHidden="0" w:uiPriority="66" w:unhideWhenUsed="0"/>
+    <w:lsdException w:name="Medium Grid 1" w:semiHidden="0" w:uiPriority="67" w:unhideWhenUsed="0"/>
+    <w:lsdException w:name="Medium Grid 2" w:semiHidden="0" w:uiPriority="68" w:unhideWhenUsed="0"/>
+    <w:lsdException w:name="Medium Grid 3" w:semiHidden="0" w:uiPriority="69" w:unhideWhenUsed="0"/>
+    <w:lsdException w:name="Dark List" w:semiHidden="0" w:uiPriority="70" w:unhideWhenUsed="0"/>
+    <w:lsdException w:name="Colorful Shading" w:semiHidden="0" w:uiPriority="71" w:unhideWhenUsed="0"/>
+    <w:lsdException w:name="Colorful List" w:semiHidden="0" w:uiPriority="72" w:unhideWhenUsed="0"/>
+    <w:lsdException w:name="Colorful Grid" w:semiHidden="0" w:uiPriority="73" w:unhideWhenUsed="0"/>
+    <w:lsdException w:name="Light Shading Accent 1" w:semiHidden="0" w:uiPriority="60" w:unhideWhenUsed="0"/>
+    <w:lsdException w:name="Light List Accent 1" w:semiHidden="0" w:uiPriority="61" w:unhideWhenUsed="0"/>
+    <w:lsdException w:name="Light Grid Accent 1" w:semiHidden="0" w:uiPriority="62" w:unhideWhenUsed="0"/>
+    <w:lsdException w:name="Medium Shading 1 Accent 1" w:semiHidden="0" w:uiPriority="63" w:unhideWhenUsed="0"/>
+    <w:lsdException w:name="Medium Shading 2 Accent 1" w:semiHidden="0" w:uiPriority="64" w:unhideWhenUsed="0"/>
+    <w:lsdException w:name="Medium List 1 Accent 1" w:semiHidden="0" w:uiPriority="65" w:unhideWhenUsed="0"/>
+    <w:lsdException w:name="Revision" w:unhideWhenUsed="0"/>
+    <w:lsdException w:name="List Paragraph" w:semiHidden="0" w:uiPriority="34" w:unhideWhenUsed="0" w:qFormat="1"/>
+    <w:lsdException w:name="Quote" w:semiHidden="0" w:uiPriority="29" w:unhideWhenUsed="0" w:qFormat="1"/>
+    <w:lsdException w:name="Intense Quote" w:semiHidden="0" w:uiPriority="30" w:unhideWhenUsed="0" w:qFormat="1"/>
+    <w:lsdException w:name="Medium List 2 Accent 1" w:semiHidden="0" w:uiPriority="66" w:unhideWhenUsed="0"/>
+    <w:lsdException w:name="Medium Grid 1 Accent 1" w:semiHidden="0" w:uiPriority="67" w:unhideWhenUsed="0"/>
+    <w:lsdException w:name="Medium Grid 2 Accent 1" w:semiHidden="0" w:uiPriority="68" w:unhideWhenUsed="0"/>
+    <w:lsdException w:name="Medium Grid 3 Accent 1" w:semiHidden="0" w:uiPriority="69" w:unhideWhenUsed="0"/>
+    <w:lsdException w:name="Dark List Accent 1" w:semiHidden="0" w:uiPriority="70" w:unhideWhenUsed="0"/>
+    <w:lsdException w:name="Colorful Shading Accent 1" w:semiHidden="0" w:uiPriority="71" w:unhideWhenUsed="0"/>
+    <w:lsdException w:name="Colorful List Accent 1" w:semiHidden="0" w:uiPriority="72" w:unhideWhenUsed="0"/>
+    <w:lsdException w:name="Colorful Grid Accent 1" w:semiHidden="0" w:uiPriority="73" w:unhideWhenUsed="0"/>
+    <w:lsdException w:name="Light Shading Accent 2" w:semiHidden="0" w:uiPriority="60" w:unhideWhenUsed="0"/>
+    <w:lsdException w:name="Light List Accent 2" w:semiHidden="0" w:uiPriority="61" w:unhideWhenUsed="0"/>
+    <w:lsdException w:name="Light Grid Accent 2" w:semiHidden="0" w:uiPriority="62" w:unhideWhenUsed="0"/>
+    <w:lsdException w:name="Medium Shading 1 Accent 2" w:semiHidden="0" w:uiPriority="63" w:unhideWhenUsed="0"/>
+    <w:lsdException w:name="Medium Shading 2 Accent 2" w:semiHidden="0" w:uiPriority="64" w:unhideWhenUsed="0"/>
+    <w:lsdException w:name="Medium List 1 Accent 2" w:semiHidden="0" w:uiPriority="65" w:unhideWhenUsed="0"/>
+    <w:lsdException w:name="Medium List 2 Accent 2" w:semiHidden="0" w:uiPriority="66" w:unhideWhenUsed="0"/>
+    <w:lsdException w:name="Medium Grid 1 Accent 2" w:semiHidden="0" w:uiPriority="67" w:unhideWhenUsed="0"/>
+    <w:lsdException w:name="Medium Grid 2 Accent 2" w:semiHidden="0" w:uiPriority="68" w:unhideWhenUsed="0"/>
+    <w:lsdException w:name="Medium Grid 3 Accent 2" w:semiHidden="0" w:uiPriority="69" w:unhideWhenUsed="0"/>
+    <w:lsdException w:name="Dark List Accent 2" w:semiHidden="0" w:uiPriority="70" w:unhideWhenUsed="0"/>
+    <w:lsdException w:name="Colorful Shading Accent 2" w:semiHidden="0" w:uiPriority="71" w:unhideWhenUsed="0"/>
+    <w:lsdException w:name="Colorful List Accent 2" w:semiHidden="0" w:uiPriority="72" w:unhideWhenUsed="0"/>
+    <w:lsdException w:name="Colorful Grid Accent 2" w:semiHidden="0" w:uiPriority="73" w:unhideWhenUsed="0"/>
+    <w:lsdException w:name="Light Shading Accent 3" w:semiHidden="0" w:uiPriority="60" w:unhideWhenUsed="0"/>
+    <w:lsdException w:name="Light List Accent 3" w:semiHidden="0" w:uiPriority="61" w:unhideWhenUsed="0"/>
+    <w:lsdException w:name="Light Grid Accent 3" w:semiHidden="0" w:uiPriority="62" w:unhideWhenUsed="0"/>
+    <w:lsdException w:name="Medium Shading 1 Accent 3" w:semiHidden="0" w:uiPriority="63" w:unhideWhenUsed="0"/>
+    <w:lsdException w:name="Medium Shading 2 Accent 3" w:semiHidden="0" w:uiPriority="64" w:unhideWhenUsed="0"/>
+    <w:lsdException w:name="Medium List 1 Accent 3" w:semiHidden="0" w:uiPriority="65" w:unhideWhenUsed="0"/>
+    <w:lsdException w:name="Medium List 2 Accent 3" w:semiHidden="0" w:uiPriority="66" w:unhideWhenUsed="0"/>
+    <w:lsdException w:name="Medium Grid 1 Accent 3" w:semiHidden="0" w:uiPriority="67" w:unhideWhenUsed="0"/>
+    <w:lsdException w:name="Medium Grid 2 Accent 3" w:semiHidden="0" w:uiPriority="68" w:unhideWhenUsed="0"/>
+    <w:lsdException w:name="Medium Grid 3 Accent 3" w:semiHidden="0" w:uiPriority="69" w:unhideWhenUsed="0"/>
+    <w:lsdException w:name="Dark List Accent 3" w:semiHidden="0" w:uiPriority="70" w:unhideWhenUsed="0"/>
+    <w:lsdException w:name="Colorful Shading Accent 3" w:semiHidden="0" w:uiPriority="71" w:unhideWhenUsed="0"/>
+    <w:lsdException w:name="Colorful List Accent 3" w:semiHidden="0" w:uiPriority="72" w:unhideWhenUsed="0"/>
+    <w:lsdException w:name="Colorful Grid Accent 3" w:semiHidden="0" w:uiPriority="73" w:unhideWhenUsed="0"/>
+    <w:lsdException w:name="Light Shading Accent 4" w:semiHidden="0" w:uiPriority="60" w:unhideWhenUsed="0"/>
+    <w:lsdException w:name="Light List Accent 4" w:semiHidden="0" w:uiPriority="61" w:unhideWhenUsed="0"/>
+    <w:lsdException w:name="Light Grid Accent 4" w:semiHidden="0" w:uiPriority="62" w:unhideWhenUsed="0"/>
+    <w:lsdException w:name="Medium Shading 1 Accent 4" w:semiHidden="0" w:uiPriority="63" w:unhideWhenUsed="0"/>
+    <w:lsdException w:name="Medium Shading 2 Accent 4" w:semiHidden="0" w:uiPriority="64" w:unhideWhenUsed="0"/>
+    <w:lsdException w:name="Medium List 1 Accent 4" w:semiHidden="0" w:uiPriority="65" w:unhideWhenUsed="0"/>
+    <w:lsdException w:name="Medium List 2 Accent 4" w:semiHidden="0" w:uiPriority="66" w:unhideWhenUsed="0"/>
+    <w:lsdException w:name="Medium Grid 1 Accent 4" w:semiHidden="0" w:uiPriority="67" w:unhideWhenUsed="0"/>
+    <w:lsdException w:name="Medium Grid 2 Accent 4" w:semiHidden="0" w:uiPriority="68" w:unhideWhenUsed="0"/>
+    <w:lsdException w:name="Medium Grid 3 Accent 4" w:semiHidden="0" w:uiPriority="69" w:unhideWhenUsed="0"/>
+    <w:lsdException w:name="Dark List Accent 4" w:semiHidden="0" w:uiPriority="70" w:unhideWhenUsed="0"/>
+    <w:lsdException w:name="Colorful Shading Accent 4" w:semiHidden="0" w:uiPriority="71" w:unhideWhenUsed="0"/>
+    <w:lsdException w:name="Colorful List Accent 4" w:semiHidden="0" w:uiPriority="72" w:unhideWhenUsed="0"/>
+    <w:lsdException w:name="Colorful Grid Accent 4" w:semiHidden="0" w:uiPriority="73" w:unhideWhenUsed="0"/>
+    <w:lsdException w:name="Light Shading Accent 5" w:semiHidden="0" w:uiPriority="60" w:unhideWhenUsed="0"/>
+    <w:lsdException w:name="Light List Accent 5" w:semiHidden="0" w:uiPriority="61" w:unhideWhenUsed="0"/>
+    <w:lsdException w:name="Light Grid Accent 5" w:semiHidden="0" w:uiPriority="62" w:unhideWhenUsed="0"/>
+    <w:lsdException w:name="Medium Shading 1 Accent 5" w:semiHidden="0" w:uiPriority="63" w:unhideWhenUsed="0"/>
+    <w:lsdException w:name="Medium Shading 2 Accent 5" w:semiHidden="0" w:uiPriority="64" w:unhideWhenUsed="0"/>
+    <w:lsdException w:name="Medium List 1 Accent 5" w:semiHidden="0" w:uiPriority="65" w:unhideWhenUsed="0"/>
+    <w:lsdException w:name="Medium List 2 Accent 5" w:semiHidden="0" w:uiPriority="66" w:unhideWhenUsed="0"/>
+    <w:lsdException w:name="Medium Grid 1 Accent 5" w:semiHidden="0" w:uiPriority="67" w:unhideWhenUsed="0"/>
+    <w:lsdException w:name="Medium Grid 2 Accent 5" w:semiHidden="0" w:uiPriority="68" w:unhideWhenUsed="0"/>
+    <w:lsdException w:name="Medium Grid 3 Accent 5" w:semiHidden="0" w:uiPriority="69" w:unhideWhenUsed="0"/>
+    <w:lsdException w:name="Dark List Accent 5" w:semiHidden="0" w:uiPriority="70" w:unhideWhenUsed="0"/>
+    <w:lsdException w:name="Colorful Shading Accent 5" w:semiHidden="0" w:uiPriority="71" w:unhideWhenUsed="0"/>
+    <w:lsdException w:name="Colorful List Accent 5" w:semiHidden="0" w:uiPriority="72" w:unhideWhenUsed="0"/>
+    <w:lsdException w:name="Colorful Grid Accent 5" w:semiHidden="0" w:uiPriority="73" w:unhideWhenUsed="0"/>
+    <w:lsdException w:name="Light Shading Accent 6" w:semiHidden="0" w:uiPriority="60" w:unhideWhenUsed="0"/>
+    <w:lsdException w:name="Light List Accent 6" w:semiHidden="0" w:uiPriority="61" w:unhideWhenUsed="0"/>
+    <w:lsdException w:name="Light Grid Accent 6" w:semiHidden="0" w:uiPriority="62" w:unhideWhenUsed="0"/>
+    <w:lsdException w:name="Medium Shading 1 Accent 6" w:semiHidden="0" w:uiPriority="63" w:unhideWhenUsed="0"/>
+    <w:lsdException w:name="Medium Shading 2 Accent 6" w:semiHidden="0" w:uiPriority="64" w:unhideWhenUsed="0"/>
+    <w:lsdException w:name="Medium List 1 Accent 6" w:semiHidden="0" w:uiPriority="65" w:unhideWhenUsed="0"/>
+    <w:lsdException w:name="Medium List 2 Accent 6" w:semiHidden="0" w:uiPriority="66" w:unhideWhenUsed="0"/>
+    <w:lsdException w:name="Medium Grid 1 Accent 6" w:semiHidden="0" w:uiPriority="67" w:unhideWhenUsed="0"/>
+    <w:lsdException w:name="Medium Grid 2 Accent 6" w:semiHidden="0" w:uiPriority="68" w:unhideWhenUsed="0"/>
+    <w:lsdException w:name="Medium Grid 3 Accent 6" w:semiHidden="0" w:uiPriority="69" w:unhideWhenUsed="0"/>
+    <w:lsdException w:name="Dark List Accent 6" w:semiHidden="0" w:uiPriority="70" w:unhideWhenUsed="0"/>
+    <w:lsdException w:name="Colorful Shading Accent 6" w:semiHidden="0" w:uiPriority="71" w:unhideWhenUsed="0"/>
+    <w:lsdException w:name="Colorful List Accent 6" w:semiHidden="0" w:uiPriority="72" w:unhideWhenUsed="0"/>
+    <w:lsdException w:name="Colorful Grid Accent 6" w:semiHidden="0" w:uiPriority="73" w:unhideWhenUsed="0"/>
+    <w:lsdException w:name="Subtle Emphasis" w:semiHidden="0" w:uiPriority="19" w:unhideWhenUsed="0" w:qFormat="1"/>
+    <w:lsdException w:name="Intense Emphasis" w:semiHidden="0" w:uiPriority="21" w:unhideWhenUsed="0" w:qFormat="1"/>
+    <w:lsdException w:name="Subtle Reference" w:semiHidden="0" w:uiPriority="31" w:unhideWhenUsed="0" w:qFormat="1"/>
+    <w:lsdException w:name="Intense Reference" w:semiHidden="0" w:uiPriority="32" w:unhideWhenUsed="0" w:qFormat="1"/>
+    <w:lsdException w:name="Book Title" w:semiHidden="0" w:uiPriority="33" w:unhideWhenUsed="0" w:qFormat="1"/>
+    <w:lsdException w:name="Bibliography" w:uiPriority="37"/>
+    <w:lsdException w:name="TOC Heading" w:uiPriority="39" w:qFormat="1"/>
   </w:latentStyles>
   <w:style w:type="paragraph" w:default="1" w:styleId="Normal">
     <w:name w:val="Normal"/>
@@ -2528,7 +3973,6 @@
   <w:style w:type="character" w:default="1" w:styleId="Fuentedeprrafopredeter">
     <w:name w:val="Default Paragraph Font"/>
     <w:uiPriority w:val="1"/>
-    <w:semiHidden/>
     <w:unhideWhenUsed/>
   </w:style>
   <w:style w:type="table" w:default="1" w:styleId="Tablanormal">
@@ -2679,6 +4123,431 @@
       <w:lang w:val="es-MX" w:eastAsia="es-MX"/>
     </w:rPr>
   </w:style>
+  <w:style w:type="paragraph" w:styleId="Textodeglobo">
+    <w:name w:val="Balloon Text"/>
+    <w:basedOn w:val="Normal"/>
+    <w:link w:val="TextodegloboCar"/>
+    <w:uiPriority w:val="99"/>
+    <w:semiHidden/>
+    <w:unhideWhenUsed/>
+    <w:rsid w:val="00B7556D"/>
+    <w:pPr>
+      <w:spacing w:after="0" w:line="240" w:lineRule="auto"/>
+    </w:pPr>
+    <w:rPr>
+      <w:rFonts w:ascii="Tahoma" w:hAnsi="Tahoma" w:cs="Tahoma"/>
+      <w:sz w:val="16"/>
+      <w:szCs w:val="16"/>
+    </w:rPr>
+  </w:style>
+  <w:style w:type="character" w:customStyle="1" w:styleId="TextodegloboCar">
+    <w:name w:val="Texto de globo Car"/>
+    <w:basedOn w:val="Fuentedeprrafopredeter"/>
+    <w:link w:val="Textodeglobo"/>
+    <w:uiPriority w:val="99"/>
+    <w:semiHidden/>
+    <w:rsid w:val="00B7556D"/>
+    <w:rPr>
+      <w:rFonts w:ascii="Tahoma" w:eastAsia="Calibri" w:hAnsi="Tahoma" w:cs="Tahoma"/>
+      <w:color w:val="000000"/>
+      <w:sz w:val="16"/>
+      <w:szCs w:val="16"/>
+      <w:lang w:val="es-MX" w:eastAsia="es-MX"/>
+    </w:rPr>
+  </w:style>
+</w:styles>
+</file>
+
+<file path=word/stylesWithEffects.xml><?xml version="1.0" encoding="utf-8"?>
+<w:styles xmlns:wpc="http://schemas.microsoft.com/office/word/2010/wordprocessingCanvas" xmlns:mc="http://schemas.openxmlformats.org/markup-compatibility/2006" xmlns:o="urn:schemas-microsoft-com:office:office" xmlns:r="http://schemas.openxmlformats.org/officeDocument/2006/relationships" xmlns:m="http://schemas.openxmlformats.org/officeDocument/2006/math" xmlns:v="urn:schemas-microsoft-com:vml" xmlns:wp14="http://schemas.microsoft.com/office/word/2010/wordprocessingDrawing" xmlns:wp="http://schemas.openxmlformats.org/drawingml/2006/wordprocessingDrawing" xmlns:w10="urn:schemas-microsoft-com:office:word" xmlns:w="http://schemas.openxmlformats.org/wordprocessingml/2006/main" xmlns:w14="http://schemas.microsoft.com/office/word/2010/wordml" xmlns:wpg="http://schemas.microsoft.com/office/word/2010/wordprocessingGroup" xmlns:wpi="http://schemas.microsoft.com/office/word/2010/wordprocessingInk" xmlns:wne="http://schemas.microsoft.com/office/word/2006/wordml" xmlns:wps="http://schemas.microsoft.com/office/word/2010/wordprocessingShape" mc:Ignorable="w14 wp14">
+  <w:docDefaults>
+    <w:rPrDefault>
+      <w:rPr>
+        <w:rFonts w:asciiTheme="minorHAnsi" w:eastAsiaTheme="minorHAnsi" w:hAnsiTheme="minorHAnsi" w:cstheme="minorBidi"/>
+        <w:sz w:val="22"/>
+        <w:szCs w:val="22"/>
+        <w:lang w:val="es-PE" w:eastAsia="en-US" w:bidi="ar-SA"/>
+      </w:rPr>
+    </w:rPrDefault>
+    <w:pPrDefault>
+      <w:pPr>
+        <w:spacing w:after="160" w:line="259" w:lineRule="auto"/>
+      </w:pPr>
+    </w:pPrDefault>
+  </w:docDefaults>
+  <w:latentStyles w:defLockedState="0" w:defUIPriority="99" w:defSemiHidden="1" w:defUnhideWhenUsed="1" w:defQFormat="0" w:count="267">
+    <w:lsdException w:name="Normal" w:semiHidden="0" w:uiPriority="0" w:unhideWhenUsed="0" w:qFormat="1"/>
+    <w:lsdException w:name="heading 1" w:semiHidden="0" w:uiPriority="9" w:unhideWhenUsed="0" w:qFormat="1"/>
+    <w:lsdException w:name="heading 2" w:uiPriority="0" w:qFormat="1"/>
+    <w:lsdException w:name="heading 3" w:uiPriority="0" w:qFormat="1"/>
+    <w:lsdException w:name="heading 4" w:uiPriority="9" w:qFormat="1"/>
+    <w:lsdException w:name="heading 5" w:uiPriority="9" w:qFormat="1"/>
+    <w:lsdException w:name="heading 6" w:uiPriority="9" w:qFormat="1"/>
+    <w:lsdException w:name="heading 7" w:uiPriority="9" w:qFormat="1"/>
+    <w:lsdException w:name="heading 8" w:uiPriority="9" w:qFormat="1"/>
+    <w:lsdException w:name="heading 9" w:uiPriority="9" w:qFormat="1"/>
+    <w:lsdException w:name="toc 1" w:uiPriority="39"/>
+    <w:lsdException w:name="toc 2" w:uiPriority="39"/>
+    <w:lsdException w:name="toc 3" w:uiPriority="39"/>
+    <w:lsdException w:name="toc 4" w:uiPriority="39"/>
+    <w:lsdException w:name="toc 5" w:uiPriority="39"/>
+    <w:lsdException w:name="toc 6" w:uiPriority="39"/>
+    <w:lsdException w:name="toc 7" w:uiPriority="39"/>
+    <w:lsdException w:name="toc 8" w:uiPriority="39"/>
+    <w:lsdException w:name="toc 9" w:uiPriority="39"/>
+    <w:lsdException w:name="caption" w:uiPriority="35" w:qFormat="1"/>
+    <w:lsdException w:name="Title" w:semiHidden="0" w:uiPriority="10" w:unhideWhenUsed="0" w:qFormat="1"/>
+    <w:lsdException w:name="Default Paragraph Font" w:uiPriority="1"/>
+    <w:lsdException w:name="Subtitle" w:semiHidden="0" w:uiPriority="11" w:unhideWhenUsed="0" w:qFormat="1"/>
+    <w:lsdException w:name="Strong" w:semiHidden="0" w:uiPriority="22" w:unhideWhenUsed="0" w:qFormat="1"/>
+    <w:lsdException w:name="Emphasis" w:semiHidden="0" w:uiPriority="20" w:unhideWhenUsed="0" w:qFormat="1"/>
+    <w:lsdException w:name="Table Grid" w:semiHidden="0" w:uiPriority="39" w:unhideWhenUsed="0"/>
+    <w:lsdException w:name="Placeholder Text" w:unhideWhenUsed="0"/>
+    <w:lsdException w:name="No Spacing" w:semiHidden="0" w:uiPriority="1" w:unhideWhenUsed="0" w:qFormat="1"/>
+    <w:lsdException w:name="Light Shading" w:semiHidden="0" w:uiPriority="60" w:unhideWhenUsed="0"/>
+    <w:lsdException w:name="Light List" w:semiHidden="0" w:uiPriority="61" w:unhideWhenUsed="0"/>
+    <w:lsdException w:name="Light Grid" w:semiHidden="0" w:uiPriority="62" w:unhideWhenUsed="0"/>
+    <w:lsdException w:name="Medium Shading 1" w:semiHidden="0" w:uiPriority="63" w:unhideWhenUsed="0"/>
+    <w:lsdException w:name="Medium Shading 2" w:semiHidden="0" w:uiPriority="64" w:unhideWhenUsed="0"/>
+    <w:lsdException w:name="Medium List 1" w:semiHidden="0" w:uiPriority="65" w:unhideWhenUsed="0"/>
+    <w:lsdException w:name="Medium List 2" w:semiHidden="0" w:uiPriority="66" w:unhideWhenUsed="0"/>
+    <w:lsdException w:name="Medium Grid 1" w:semiHidden="0" w:uiPriority="67" w:unhideWhenUsed="0"/>
+    <w:lsdException w:name="Medium Grid 2" w:semiHidden="0" w:uiPriority="68" w:unhideWhenUsed="0"/>
+    <w:lsdException w:name="Medium Grid 3" w:semiHidden="0" w:uiPriority="69" w:unhideWhenUsed="0"/>
+    <w:lsdException w:name="Dark List" w:semiHidden="0" w:uiPriority="70" w:unhideWhenUsed="0"/>
+    <w:lsdException w:name="Colorful Shading" w:semiHidden="0" w:uiPriority="71" w:unhideWhenUsed="0"/>
+    <w:lsdException w:name="Colorful List" w:semiHidden="0" w:uiPriority="72" w:unhideWhenUsed="0"/>
+    <w:lsdException w:name="Colorful Grid" w:semiHidden="0" w:uiPriority="73" w:unhideWhenUsed="0"/>
+    <w:lsdException w:name="Light Shading Accent 1" w:semiHidden="0" w:uiPriority="60" w:unhideWhenUsed="0"/>
+    <w:lsdException w:name="Light List Accent 1" w:semiHidden="0" w:uiPriority="61" w:unhideWhenUsed="0"/>
+    <w:lsdException w:name="Light Grid Accent 1" w:semiHidden="0" w:uiPriority="62" w:unhideWhenUsed="0"/>
+    <w:lsdException w:name="Medium Shading 1 Accent 1" w:semiHidden="0" w:uiPriority="63" w:unhideWhenUsed="0"/>
+    <w:lsdException w:name="Medium Shading 2 Accent 1" w:semiHidden="0" w:uiPriority="64" w:unhideWhenUsed="0"/>
+    <w:lsdException w:name="Medium List 1 Accent 1" w:semiHidden="0" w:uiPriority="65" w:unhideWhenUsed="0"/>
+    <w:lsdException w:name="Revision" w:unhideWhenUsed="0"/>
+    <w:lsdException w:name="List Paragraph" w:semiHidden="0" w:uiPriority="34" w:unhideWhenUsed="0" w:qFormat="1"/>
+    <w:lsdException w:name="Quote" w:semiHidden="0" w:uiPriority="29" w:unhideWhenUsed="0" w:qFormat="1"/>
+    <w:lsdException w:name="Intense Quote" w:semiHidden="0" w:uiPriority="30" w:unhideWhenUsed="0" w:qFormat="1"/>
+    <w:lsdException w:name="Medium List 2 Accent 1" w:semiHidden="0" w:uiPriority="66" w:unhideWhenUsed="0"/>
+    <w:lsdException w:name="Medium Grid 1 Accent 1" w:semiHidden="0" w:uiPriority="67" w:unhideWhenUsed="0"/>
+    <w:lsdException w:name="Medium Grid 2 Accent 1" w:semiHidden="0" w:uiPriority="68" w:unhideWhenUsed="0"/>
+    <w:lsdException w:name="Medium Grid 3 Accent 1" w:semiHidden="0" w:uiPriority="69" w:unhideWhenUsed="0"/>
+    <w:lsdException w:name="Dark List Accent 1" w:semiHidden="0" w:uiPriority="70" w:unhideWhenUsed="0"/>
+    <w:lsdException w:name="Colorful Shading Accent 1" w:semiHidden="0" w:uiPriority="71" w:unhideWhenUsed="0"/>
+    <w:lsdException w:name="Colorful List Accent 1" w:semiHidden="0" w:uiPriority="72" w:unhideWhenUsed="0"/>
+    <w:lsdException w:name="Colorful Grid Accent 1" w:semiHidden="0" w:uiPriority="73" w:unhideWhenUsed="0"/>
+    <w:lsdException w:name="Light Shading Accent 2" w:semiHidden="0" w:uiPriority="60" w:unhideWhenUsed="0"/>
+    <w:lsdException w:name="Light List Accent 2" w:semiHidden="0" w:uiPriority="61" w:unhideWhenUsed="0"/>
+    <w:lsdException w:name="Light Grid Accent 2" w:semiHidden="0" w:uiPriority="62" w:unhideWhenUsed="0"/>
+    <w:lsdException w:name="Medium Shading 1 Accent 2" w:semiHidden="0" w:uiPriority="63" w:unhideWhenUsed="0"/>
+    <w:lsdException w:name="Medium Shading 2 Accent 2" w:semiHidden="0" w:uiPriority="64" w:unhideWhenUsed="0"/>
+    <w:lsdException w:name="Medium List 1 Accent 2" w:semiHidden="0" w:uiPriority="65" w:unhideWhenUsed="0"/>
+    <w:lsdException w:name="Medium List 2 Accent 2" w:semiHidden="0" w:uiPriority="66" w:unhideWhenUsed="0"/>
+    <w:lsdException w:name="Medium Grid 1 Accent 2" w:semiHidden="0" w:uiPriority="67" w:unhideWhenUsed="0"/>
+    <w:lsdException w:name="Medium Grid 2 Accent 2" w:semiHidden="0" w:uiPriority="68" w:unhideWhenUsed="0"/>
+    <w:lsdException w:name="Medium Grid 3 Accent 2" w:semiHidden="0" w:uiPriority="69" w:unhideWhenUsed="0"/>
+    <w:lsdException w:name="Dark List Accent 2" w:semiHidden="0" w:uiPriority="70" w:unhideWhenUsed="0"/>
+    <w:lsdException w:name="Colorful Shading Accent 2" w:semiHidden="0" w:uiPriority="71" w:unhideWhenUsed="0"/>
+    <w:lsdException w:name="Colorful List Accent 2" w:semiHidden="0" w:uiPriority="72" w:unhideWhenUsed="0"/>
+    <w:lsdException w:name="Colorful Grid Accent 2" w:semiHidden="0" w:uiPriority="73" w:unhideWhenUsed="0"/>
+    <w:lsdException w:name="Light Shading Accent 3" w:semiHidden="0" w:uiPriority="60" w:unhideWhenUsed="0"/>
+    <w:lsdException w:name="Light List Accent 3" w:semiHidden="0" w:uiPriority="61" w:unhideWhenUsed="0"/>
+    <w:lsdException w:name="Light Grid Accent 3" w:semiHidden="0" w:uiPriority="62" w:unhideWhenUsed="0"/>
+    <w:lsdException w:name="Medium Shading 1 Accent 3" w:semiHidden="0" w:uiPriority="63" w:unhideWhenUsed="0"/>
+    <w:lsdException w:name="Medium Shading 2 Accent 3" w:semiHidden="0" w:uiPriority="64" w:unhideWhenUsed="0"/>
+    <w:lsdException w:name="Medium List 1 Accent 3" w:semiHidden="0" w:uiPriority="65" w:unhideWhenUsed="0"/>
+    <w:lsdException w:name="Medium List 2 Accent 3" w:semiHidden="0" w:uiPriority="66" w:unhideWhenUsed="0"/>
+    <w:lsdException w:name="Medium Grid 1 Accent 3" w:semiHidden="0" w:uiPriority="67" w:unhideWhenUsed="0"/>
+    <w:lsdException w:name="Medium Grid 2 Accent 3" w:semiHidden="0" w:uiPriority="68" w:unhideWhenUsed="0"/>
+    <w:lsdException w:name="Medium Grid 3 Accent 3" w:semiHidden="0" w:uiPriority="69" w:unhideWhenUsed="0"/>
+    <w:lsdException w:name="Dark List Accent 3" w:semiHidden="0" w:uiPriority="70" w:unhideWhenUsed="0"/>
+    <w:lsdException w:name="Colorful Shading Accent 3" w:semiHidden="0" w:uiPriority="71" w:unhideWhenUsed="0"/>
+    <w:lsdException w:name="Colorful List Accent 3" w:semiHidden="0" w:uiPriority="72" w:unhideWhenUsed="0"/>
+    <w:lsdException w:name="Colorful Grid Accent 3" w:semiHidden="0" w:uiPriority="73" w:unhideWhenUsed="0"/>
+    <w:lsdException w:name="Light Shading Accent 4" w:semiHidden="0" w:uiPriority="60" w:unhideWhenUsed="0"/>
+    <w:lsdException w:name="Light List Accent 4" w:semiHidden="0" w:uiPriority="61" w:unhideWhenUsed="0"/>
+    <w:lsdException w:name="Light Grid Accent 4" w:semiHidden="0" w:uiPriority="62" w:unhideWhenUsed="0"/>
+    <w:lsdException w:name="Medium Shading 1 Accent 4" w:semiHidden="0" w:uiPriority="63" w:unhideWhenUsed="0"/>
+    <w:lsdException w:name="Medium Shading 2 Accent 4" w:semiHidden="0" w:uiPriority="64" w:unhideWhenUsed="0"/>
+    <w:lsdException w:name="Medium List 1 Accent 4" w:semiHidden="0" w:uiPriority="65" w:unhideWhenUsed="0"/>
+    <w:lsdException w:name="Medium List 2 Accent 4" w:semiHidden="0" w:uiPriority="66" w:unhideWhenUsed="0"/>
+    <w:lsdException w:name="Medium Grid 1 Accent 4" w:semiHidden="0" w:uiPriority="67" w:unhideWhenUsed="0"/>
+    <w:lsdException w:name="Medium Grid 2 Accent 4" w:semiHidden="0" w:uiPriority="68" w:unhideWhenUsed="0"/>
+    <w:lsdException w:name="Medium Grid 3 Accent 4" w:semiHidden="0" w:uiPriority="69" w:unhideWhenUsed="0"/>
+    <w:lsdException w:name="Dark List Accent 4" w:semiHidden="0" w:uiPriority="70" w:unhideWhenUsed="0"/>
+    <w:lsdException w:name="Colorful Shading Accent 4" w:semiHidden="0" w:uiPriority="71" w:unhideWhenUsed="0"/>
+    <w:lsdException w:name="Colorful List Accent 4" w:semiHidden="0" w:uiPriority="72" w:unhideWhenUsed="0"/>
+    <w:lsdException w:name="Colorful Grid Accent 4" w:semiHidden="0" w:uiPriority="73" w:unhideWhenUsed="0"/>
+    <w:lsdException w:name="Light Shading Accent 5" w:semiHidden="0" w:uiPriority="60" w:unhideWhenUsed="0"/>
+    <w:lsdException w:name="Light List Accent 5" w:semiHidden="0" w:uiPriority="61" w:unhideWhenUsed="0"/>
+    <w:lsdException w:name="Light Grid Accent 5" w:semiHidden="0" w:uiPriority="62" w:unhideWhenUsed="0"/>
+    <w:lsdException w:name="Medium Shading 1 Accent 5" w:semiHidden="0" w:uiPriority="63" w:unhideWhenUsed="0"/>
+    <w:lsdException w:name="Medium Shading 2 Accent 5" w:semiHidden="0" w:uiPriority="64" w:unhideWhenUsed="0"/>
+    <w:lsdException w:name="Medium List 1 Accent 5" w:semiHidden="0" w:uiPriority="65" w:unhideWhenUsed="0"/>
+    <w:lsdException w:name="Medium List 2 Accent 5" w:semiHidden="0" w:uiPriority="66" w:unhideWhenUsed="0"/>
+    <w:lsdException w:name="Medium Grid 1 Accent 5" w:semiHidden="0" w:uiPriority="67" w:unhideWhenUsed="0"/>
+    <w:lsdException w:name="Medium Grid 2 Accent 5" w:semiHidden="0" w:uiPriority="68" w:unhideWhenUsed="0"/>
+    <w:lsdException w:name="Medium Grid 3 Accent 5" w:semiHidden="0" w:uiPriority="69" w:unhideWhenUsed="0"/>
+    <w:lsdException w:name="Dark List Accent 5" w:semiHidden="0" w:uiPriority="70" w:unhideWhenUsed="0"/>
+    <w:lsdException w:name="Colorful Shading Accent 5" w:semiHidden="0" w:uiPriority="71" w:unhideWhenUsed="0"/>
+    <w:lsdException w:name="Colorful List Accent 5" w:semiHidden="0" w:uiPriority="72" w:unhideWhenUsed="0"/>
+    <w:lsdException w:name="Colorful Grid Accent 5" w:semiHidden="0" w:uiPriority="73" w:unhideWhenUsed="0"/>
+    <w:lsdException w:name="Light Shading Accent 6" w:semiHidden="0" w:uiPriority="60" w:unhideWhenUsed="0"/>
+    <w:lsdException w:name="Light List Accent 6" w:semiHidden="0" w:uiPriority="61" w:unhideWhenUsed="0"/>
+    <w:lsdException w:name="Light Grid Accent 6" w:semiHidden="0" w:uiPriority="62" w:unhideWhenUsed="0"/>
+    <w:lsdException w:name="Medium Shading 1 Accent 6" w:semiHidden="0" w:uiPriority="63" w:unhideWhenUsed="0"/>
+    <w:lsdException w:name="Medium Shading 2 Accent 6" w:semiHidden="0" w:uiPriority="64" w:unhideWhenUsed="0"/>
+    <w:lsdException w:name="Medium List 1 Accent 6" w:semiHidden="0" w:uiPriority="65" w:unhideWhenUsed="0"/>
+    <w:lsdException w:name="Medium List 2 Accent 6" w:semiHidden="0" w:uiPriority="66" w:unhideWhenUsed="0"/>
+    <w:lsdException w:name="Medium Grid 1 Accent 6" w:semiHidden="0" w:uiPriority="67" w:unhideWhenUsed="0"/>
+    <w:lsdException w:name="Medium Grid 2 Accent 6" w:semiHidden="0" w:uiPriority="68" w:unhideWhenUsed="0"/>
+    <w:lsdException w:name="Medium Grid 3 Accent 6" w:semiHidden="0" w:uiPriority="69" w:unhideWhenUsed="0"/>
+    <w:lsdException w:name="Dark List Accent 6" w:semiHidden="0" w:uiPriority="70" w:unhideWhenUsed="0"/>
+    <w:lsdException w:name="Colorful Shading Accent 6" w:semiHidden="0" w:uiPriority="71" w:unhideWhenUsed="0"/>
+    <w:lsdException w:name="Colorful List Accent 6" w:semiHidden="0" w:uiPriority="72" w:unhideWhenUsed="0"/>
+    <w:lsdException w:name="Colorful Grid Accent 6" w:semiHidden="0" w:uiPriority="73" w:unhideWhenUsed="0"/>
+    <w:lsdException w:name="Subtle Emphasis" w:semiHidden="0" w:uiPriority="19" w:unhideWhenUsed="0" w:qFormat="1"/>
+    <w:lsdException w:name="Intense Emphasis" w:semiHidden="0" w:uiPriority="21" w:unhideWhenUsed="0" w:qFormat="1"/>
+    <w:lsdException w:name="Subtle Reference" w:semiHidden="0" w:uiPriority="31" w:unhideWhenUsed="0" w:qFormat="1"/>
+    <w:lsdException w:name="Intense Reference" w:semiHidden="0" w:uiPriority="32" w:unhideWhenUsed="0" w:qFormat="1"/>
+    <w:lsdException w:name="Book Title" w:semiHidden="0" w:uiPriority="33" w:unhideWhenUsed="0" w:qFormat="1"/>
+    <w:lsdException w:name="Bibliography" w:uiPriority="37"/>
+    <w:lsdException w:name="TOC Heading" w:uiPriority="39" w:qFormat="1"/>
+  </w:latentStyles>
+  <w:style w:type="paragraph" w:default="1" w:styleId="Normal">
+    <w:name w:val="Normal"/>
+    <w:rsid w:val="00931235"/>
+    <w:pPr>
+      <w:spacing w:after="200" w:line="276" w:lineRule="auto"/>
+    </w:pPr>
+    <w:rPr>
+      <w:rFonts w:ascii="Calibri" w:eastAsia="Calibri" w:hAnsi="Calibri" w:cs="Calibri"/>
+      <w:color w:val="000000"/>
+      <w:szCs w:val="20"/>
+      <w:lang w:val="es-MX" w:eastAsia="es-MX"/>
+    </w:rPr>
+  </w:style>
+  <w:style w:type="paragraph" w:styleId="Ttulo2">
+    <w:name w:val="heading 2"/>
+    <w:basedOn w:val="Normal"/>
+    <w:next w:val="Normal"/>
+    <w:link w:val="Ttulo2Car"/>
+    <w:rsid w:val="00931235"/>
+    <w:pPr>
+      <w:keepNext/>
+      <w:keepLines/>
+      <w:spacing w:before="360" w:after="80"/>
+      <w:contextualSpacing/>
+      <w:outlineLvl w:val="1"/>
+    </w:pPr>
+    <w:rPr>
+      <w:b/>
+      <w:sz w:val="36"/>
+    </w:rPr>
+  </w:style>
+  <w:style w:type="paragraph" w:styleId="Ttulo3">
+    <w:name w:val="heading 3"/>
+    <w:basedOn w:val="Normal"/>
+    <w:next w:val="Normal"/>
+    <w:link w:val="Ttulo3Car"/>
+    <w:rsid w:val="00931235"/>
+    <w:pPr>
+      <w:keepNext/>
+      <w:keepLines/>
+      <w:spacing w:before="280" w:after="80"/>
+      <w:contextualSpacing/>
+      <w:outlineLvl w:val="2"/>
+    </w:pPr>
+    <w:rPr>
+      <w:b/>
+      <w:sz w:val="28"/>
+    </w:rPr>
+  </w:style>
+  <w:style w:type="character" w:default="1" w:styleId="Fuentedeprrafopredeter">
+    <w:name w:val="Default Paragraph Font"/>
+    <w:uiPriority w:val="1"/>
+    <w:unhideWhenUsed/>
+  </w:style>
+  <w:style w:type="table" w:default="1" w:styleId="Tablanormal">
+    <w:name w:val="Normal Table"/>
+    <w:uiPriority w:val="99"/>
+    <w:semiHidden/>
+    <w:unhideWhenUsed/>
+    <w:tblPr>
+      <w:tblInd w:w="0" w:type="dxa"/>
+      <w:tblCellMar>
+        <w:top w:w="0" w:type="dxa"/>
+        <w:left w:w="108" w:type="dxa"/>
+        <w:bottom w:w="0" w:type="dxa"/>
+        <w:right w:w="108" w:type="dxa"/>
+      </w:tblCellMar>
+    </w:tblPr>
+  </w:style>
+  <w:style w:type="numbering" w:default="1" w:styleId="Sinlista">
+    <w:name w:val="No List"/>
+    <w:uiPriority w:val="99"/>
+    <w:semiHidden/>
+    <w:unhideWhenUsed/>
+  </w:style>
+  <w:style w:type="character" w:customStyle="1" w:styleId="Ttulo2Car">
+    <w:name w:val="Título 2 Car"/>
+    <w:basedOn w:val="Fuentedeprrafopredeter"/>
+    <w:link w:val="Ttulo2"/>
+    <w:rsid w:val="00931235"/>
+    <w:rPr>
+      <w:rFonts w:ascii="Calibri" w:eastAsia="Calibri" w:hAnsi="Calibri" w:cs="Calibri"/>
+      <w:b/>
+      <w:color w:val="000000"/>
+      <w:sz w:val="36"/>
+      <w:szCs w:val="20"/>
+      <w:lang w:val="es-MX" w:eastAsia="es-MX"/>
+    </w:rPr>
+  </w:style>
+  <w:style w:type="character" w:customStyle="1" w:styleId="Ttulo3Car">
+    <w:name w:val="Título 3 Car"/>
+    <w:basedOn w:val="Fuentedeprrafopredeter"/>
+    <w:link w:val="Ttulo3"/>
+    <w:rsid w:val="00931235"/>
+    <w:rPr>
+      <w:rFonts w:ascii="Calibri" w:eastAsia="Calibri" w:hAnsi="Calibri" w:cs="Calibri"/>
+      <w:b/>
+      <w:color w:val="000000"/>
+      <w:sz w:val="28"/>
+      <w:szCs w:val="20"/>
+      <w:lang w:val="es-MX" w:eastAsia="es-MX"/>
+    </w:rPr>
+  </w:style>
+  <w:style w:type="table" w:styleId="Tablaconcuadrcula">
+    <w:name w:val="Table Grid"/>
+    <w:basedOn w:val="Tablanormal"/>
+    <w:uiPriority w:val="39"/>
+    <w:rsid w:val="00931235"/>
+    <w:pPr>
+      <w:spacing w:after="0" w:line="240" w:lineRule="auto"/>
+    </w:pPr>
+    <w:rPr>
+      <w:rFonts w:ascii="Calibri" w:eastAsia="Calibri" w:hAnsi="Calibri" w:cs="Calibri"/>
+      <w:color w:val="000000"/>
+      <w:szCs w:val="20"/>
+      <w:lang w:val="es-MX" w:eastAsia="es-MX"/>
+    </w:rPr>
+    <w:tblPr>
+      <w:tblInd w:w="0" w:type="dxa"/>
+      <w:tblBorders>
+        <w:top w:val="single" w:sz="4" w:space="0" w:color="auto"/>
+        <w:left w:val="single" w:sz="4" w:space="0" w:color="auto"/>
+        <w:bottom w:val="single" w:sz="4" w:space="0" w:color="auto"/>
+        <w:right w:val="single" w:sz="4" w:space="0" w:color="auto"/>
+        <w:insideH w:val="single" w:sz="4" w:space="0" w:color="auto"/>
+        <w:insideV w:val="single" w:sz="4" w:space="0" w:color="auto"/>
+      </w:tblBorders>
+      <w:tblCellMar>
+        <w:top w:w="0" w:type="dxa"/>
+        <w:left w:w="108" w:type="dxa"/>
+        <w:bottom w:w="0" w:type="dxa"/>
+        <w:right w:w="108" w:type="dxa"/>
+      </w:tblCellMar>
+    </w:tblPr>
+  </w:style>
+  <w:style w:type="paragraph" w:styleId="Prrafodelista">
+    <w:name w:val="List Paragraph"/>
+    <w:basedOn w:val="Normal"/>
+    <w:uiPriority w:val="34"/>
+    <w:qFormat/>
+    <w:rsid w:val="00931235"/>
+    <w:pPr>
+      <w:ind w:left="720"/>
+      <w:contextualSpacing/>
+    </w:pPr>
+  </w:style>
+  <w:style w:type="paragraph" w:styleId="Encabezado">
+    <w:name w:val="header"/>
+    <w:basedOn w:val="Normal"/>
+    <w:link w:val="EncabezadoCar"/>
+    <w:uiPriority w:val="99"/>
+    <w:unhideWhenUsed/>
+    <w:rsid w:val="00BB5BD2"/>
+    <w:pPr>
+      <w:tabs>
+        <w:tab w:val="center" w:pos="4252"/>
+        <w:tab w:val="right" w:pos="8504"/>
+      </w:tabs>
+      <w:spacing w:after="0" w:line="240" w:lineRule="auto"/>
+    </w:pPr>
+  </w:style>
+  <w:style w:type="character" w:customStyle="1" w:styleId="EncabezadoCar">
+    <w:name w:val="Encabezado Car"/>
+    <w:basedOn w:val="Fuentedeprrafopredeter"/>
+    <w:link w:val="Encabezado"/>
+    <w:uiPriority w:val="99"/>
+    <w:rsid w:val="00BB5BD2"/>
+    <w:rPr>
+      <w:rFonts w:ascii="Calibri" w:eastAsia="Calibri" w:hAnsi="Calibri" w:cs="Calibri"/>
+      <w:color w:val="000000"/>
+      <w:szCs w:val="20"/>
+      <w:lang w:val="es-MX" w:eastAsia="es-MX"/>
+    </w:rPr>
+  </w:style>
+  <w:style w:type="paragraph" w:styleId="Piedepgina">
+    <w:name w:val="footer"/>
+    <w:basedOn w:val="Normal"/>
+    <w:link w:val="PiedepginaCar"/>
+    <w:uiPriority w:val="99"/>
+    <w:unhideWhenUsed/>
+    <w:rsid w:val="00BB5BD2"/>
+    <w:pPr>
+      <w:tabs>
+        <w:tab w:val="center" w:pos="4252"/>
+        <w:tab w:val="right" w:pos="8504"/>
+      </w:tabs>
+      <w:spacing w:after="0" w:line="240" w:lineRule="auto"/>
+    </w:pPr>
+  </w:style>
+  <w:style w:type="character" w:customStyle="1" w:styleId="PiedepginaCar">
+    <w:name w:val="Pie de página Car"/>
+    <w:basedOn w:val="Fuentedeprrafopredeter"/>
+    <w:link w:val="Piedepgina"/>
+    <w:uiPriority w:val="99"/>
+    <w:rsid w:val="00BB5BD2"/>
+    <w:rPr>
+      <w:rFonts w:ascii="Calibri" w:eastAsia="Calibri" w:hAnsi="Calibri" w:cs="Calibri"/>
+      <w:color w:val="000000"/>
+      <w:szCs w:val="20"/>
+      <w:lang w:val="es-MX" w:eastAsia="es-MX"/>
+    </w:rPr>
+  </w:style>
+  <w:style w:type="paragraph" w:styleId="Textodeglobo">
+    <w:name w:val="Balloon Text"/>
+    <w:basedOn w:val="Normal"/>
+    <w:link w:val="TextodegloboCar"/>
+    <w:uiPriority w:val="99"/>
+    <w:semiHidden/>
+    <w:unhideWhenUsed/>
+    <w:rsid w:val="00B7556D"/>
+    <w:pPr>
+      <w:spacing w:after="0" w:line="240" w:lineRule="auto"/>
+    </w:pPr>
+    <w:rPr>
+      <w:rFonts w:ascii="Tahoma" w:hAnsi="Tahoma" w:cs="Tahoma"/>
+      <w:sz w:val="16"/>
+      <w:szCs w:val="16"/>
+    </w:rPr>
+  </w:style>
+  <w:style w:type="character" w:customStyle="1" w:styleId="TextodegloboCar">
+    <w:name w:val="Texto de globo Car"/>
+    <w:basedOn w:val="Fuentedeprrafopredeter"/>
+    <w:link w:val="Textodeglobo"/>
+    <w:uiPriority w:val="99"/>
+    <w:semiHidden/>
+    <w:rsid w:val="00B7556D"/>
+    <w:rPr>
+      <w:rFonts w:ascii="Tahoma" w:eastAsia="Calibri" w:hAnsi="Tahoma" w:cs="Tahoma"/>
+      <w:color w:val="000000"/>
+      <w:sz w:val="16"/>
+      <w:szCs w:val="16"/>
+      <w:lang w:val="es-MX" w:eastAsia="es-MX"/>
+    </w:rPr>
+  </w:style>
 </w:styles>
 </file>
 
@@ -2725,7 +4594,7 @@
     </a:clrScheme>
     <a:fontScheme name="Office">
       <a:majorFont>
-        <a:latin typeface="Calibri Light" panose="020F0302020204030204"/>
+        <a:latin typeface="Calibri Light"/>
         <a:ea typeface=""/>
         <a:cs typeface=""/>
         <a:font script="Jpan" typeface="ＭＳ ゴシック"/>
@@ -2760,7 +4629,7 @@
         <a:font script="Geor" typeface="Sylfaen"/>
       </a:majorFont>
       <a:minorFont>
-        <a:latin typeface="Calibri" panose="020F0502020204030204"/>
+        <a:latin typeface="Calibri"/>
         <a:ea typeface=""/>
         <a:cs typeface=""/>
         <a:font script="Jpan" typeface="ＭＳ 明朝"/>
@@ -2937,7 +4806,7 @@
   <a:extraClrSchemeLst/>
   <a:extLst>
     <a:ext uri="{05A4C25C-085E-4340-85A3-A5531E510DB2}">
-      <thm15:themeFamily xmlns:thm15="http://schemas.microsoft.com/office/thememl/2012/main" name="Office Theme" id="{62F939B6-93AF-4DB8-9C6B-D6C7DFDC589F}" vid="{4A3C46E8-61CC-4603-A589-7422A47A8E4A}"/>
+      <thm15:themeFamily xmlns:thm15="http://schemas.microsoft.com/office/thememl/2012/main" xmlns="" name="Office Theme" id="{62F939B6-93AF-4DB8-9C6B-D6C7DFDC589F}" vid="{4A3C46E8-61CC-4603-A589-7422A47A8E4A}"/>
     </a:ext>
   </a:extLst>
 </a:theme>

</xml_diff>